<commit_message>
fajr almahmoud add page 5 and 6
</commit_message>
<xml_diff>
--- a/Our SRS.docx
+++ b/Our SRS.docx
@@ -1,6 +1,6 @@
 
 <file path=word/document.xml><?xml version="1.0" encoding="utf-8"?>
-<w:document xmlns:wpc="http://schemas.microsoft.com/office/word/2010/wordprocessingCanvas" xmlns:mc="http://schemas.openxmlformats.org/markup-compatibility/2006" xmlns:o="urn:schemas-microsoft-com:office:office" xmlns:r="http://schemas.openxmlformats.org/officeDocument/2006/relationships" xmlns:m="http://schemas.openxmlformats.org/officeDocument/2006/math" xmlns:v="urn:schemas-microsoft-com:vml" xmlns:wp14="http://schemas.microsoft.com/office/word/2010/wordprocessingDrawing" xmlns:wp="http://schemas.openxmlformats.org/drawingml/2006/wordprocessingDrawing" xmlns:w10="urn:schemas-microsoft-com:office:word" xmlns:w="http://schemas.openxmlformats.org/wordprocessingml/2006/main" xmlns:w14="http://schemas.microsoft.com/office/word/2010/wordml" xmlns:wpg="http://schemas.microsoft.com/office/word/2010/wordprocessingGroup" xmlns:wpi="http://schemas.microsoft.com/office/word/2010/wordprocessingInk" xmlns:wne="http://schemas.microsoft.com/office/word/2006/wordml" xmlns:wps="http://schemas.microsoft.com/office/word/2010/wordprocessingShape" mc:Ignorable="w14 wp14">
+<w:document xmlns:wpc="http://schemas.microsoft.com/office/word/2010/wordprocessingCanvas" xmlns:mc="http://schemas.openxmlformats.org/markup-compatibility/2006" xmlns:o="urn:schemas-microsoft-com:office:office" xmlns:r="http://schemas.openxmlformats.org/officeDocument/2006/relationships" xmlns:m="http://schemas.openxmlformats.org/officeDocument/2006/math" xmlns:v="urn:schemas-microsoft-com:vml" xmlns:wp14="http://schemas.microsoft.com/office/word/2010/wordprocessingDrawing" xmlns:wp="http://schemas.openxmlformats.org/drawingml/2006/wordprocessingDrawing" xmlns:w10="urn:schemas-microsoft-com:office:word" xmlns:w="http://schemas.openxmlformats.org/wordprocessingml/2006/main" xmlns:w14="http://schemas.microsoft.com/office/word/2010/wordml" xmlns:w15="http://schemas.microsoft.com/office/word/2012/wordml" xmlns:wpg="http://schemas.microsoft.com/office/word/2010/wordprocessingGroup" xmlns:wpi="http://schemas.microsoft.com/office/word/2010/wordprocessingInk" xmlns:wne="http://schemas.microsoft.com/office/word/2006/wordml" xmlns:wps="http://schemas.microsoft.com/office/word/2010/wordprocessingShape" mc:Ignorable="w14 w15 wp14">
   <w:body>
     <w:p>
       <w:pPr>
@@ -1086,7 +1086,7 @@
     </w:p>
     <w:p>
       <w:pPr>
-        <w:pStyle w:val="3"/>
+        <w:pStyle w:val="30"/>
         <w:tabs>
           <w:tab w:val="left" w:pos="1200"/>
           <w:tab w:val="right" w:leader="dot" w:pos="8630"/>
@@ -1174,7 +1174,7 @@
     </w:p>
     <w:p>
       <w:pPr>
-        <w:pStyle w:val="4"/>
+        <w:pStyle w:val="40"/>
         <w:tabs>
           <w:tab w:val="right" w:leader="dot" w:pos="8630"/>
         </w:tabs>
@@ -1244,7 +1244,7 @@
     </w:p>
     <w:p>
       <w:pPr>
-        <w:pStyle w:val="3"/>
+        <w:pStyle w:val="30"/>
         <w:tabs>
           <w:tab w:val="left" w:pos="1200"/>
           <w:tab w:val="right" w:leader="dot" w:pos="8630"/>
@@ -1332,7 +1332,7 @@
     </w:p>
     <w:p>
       <w:pPr>
-        <w:pStyle w:val="4"/>
+        <w:pStyle w:val="40"/>
         <w:tabs>
           <w:tab w:val="right" w:leader="dot" w:pos="8630"/>
         </w:tabs>
@@ -1402,7 +1402,7 @@
     </w:p>
     <w:p>
       <w:pPr>
-        <w:pStyle w:val="3"/>
+        <w:pStyle w:val="30"/>
         <w:tabs>
           <w:tab w:val="left" w:pos="1200"/>
           <w:tab w:val="right" w:leader="dot" w:pos="8630"/>
@@ -1490,7 +1490,7 @@
     </w:p>
     <w:p>
       <w:pPr>
-        <w:pStyle w:val="4"/>
+        <w:pStyle w:val="40"/>
         <w:tabs>
           <w:tab w:val="right" w:leader="dot" w:pos="8630"/>
         </w:tabs>
@@ -1560,7 +1560,7 @@
     </w:p>
     <w:p>
       <w:pPr>
-        <w:pStyle w:val="3"/>
+        <w:pStyle w:val="30"/>
         <w:tabs>
           <w:tab w:val="left" w:pos="1200"/>
           <w:tab w:val="right" w:leader="dot" w:pos="8630"/>
@@ -1648,7 +1648,7 @@
     </w:p>
     <w:p>
       <w:pPr>
-        <w:pStyle w:val="4"/>
+        <w:pStyle w:val="40"/>
         <w:tabs>
           <w:tab w:val="right" w:leader="dot" w:pos="8630"/>
         </w:tabs>
@@ -1718,7 +1718,7 @@
     </w:p>
     <w:p>
       <w:pPr>
-        <w:pStyle w:val="4"/>
+        <w:pStyle w:val="40"/>
         <w:tabs>
           <w:tab w:val="right" w:leader="dot" w:pos="8630"/>
         </w:tabs>
@@ -1788,7 +1788,7 @@
     </w:p>
     <w:p>
       <w:pPr>
-        <w:pStyle w:val="4"/>
+        <w:pStyle w:val="40"/>
         <w:tabs>
           <w:tab w:val="right" w:leader="dot" w:pos="8630"/>
         </w:tabs>
@@ -1858,7 +1858,7 @@
     </w:p>
     <w:p>
       <w:pPr>
-        <w:pStyle w:val="4"/>
+        <w:pStyle w:val="40"/>
         <w:tabs>
           <w:tab w:val="right" w:leader="dot" w:pos="8630"/>
         </w:tabs>
@@ -1928,7 +1928,7 @@
     </w:p>
     <w:p>
       <w:pPr>
-        <w:pStyle w:val="4"/>
+        <w:pStyle w:val="40"/>
         <w:tabs>
           <w:tab w:val="right" w:leader="dot" w:pos="8630"/>
         </w:tabs>
@@ -1998,7 +1998,7 @@
     </w:p>
     <w:p>
       <w:pPr>
-        <w:pStyle w:val="4"/>
+        <w:pStyle w:val="40"/>
         <w:tabs>
           <w:tab w:val="right" w:leader="dot" w:pos="8630"/>
         </w:tabs>
@@ -2068,7 +2068,7 @@
     </w:p>
     <w:p>
       <w:pPr>
-        <w:pStyle w:val="4"/>
+        <w:pStyle w:val="40"/>
         <w:tabs>
           <w:tab w:val="right" w:leader="dot" w:pos="8630"/>
         </w:tabs>
@@ -2138,7 +2138,7 @@
     </w:p>
     <w:p>
       <w:pPr>
-        <w:pStyle w:val="4"/>
+        <w:pStyle w:val="40"/>
         <w:tabs>
           <w:tab w:val="right" w:leader="dot" w:pos="8630"/>
         </w:tabs>
@@ -2208,7 +2208,7 @@
     </w:p>
     <w:p>
       <w:pPr>
-        <w:pStyle w:val="4"/>
+        <w:pStyle w:val="40"/>
         <w:tabs>
           <w:tab w:val="right" w:leader="dot" w:pos="8630"/>
         </w:tabs>
@@ -2278,7 +2278,7 @@
     </w:p>
     <w:p>
       <w:pPr>
-        <w:pStyle w:val="4"/>
+        <w:pStyle w:val="40"/>
         <w:tabs>
           <w:tab w:val="right" w:leader="dot" w:pos="8630"/>
         </w:tabs>
@@ -2348,7 +2348,7 @@
     </w:p>
     <w:p>
       <w:pPr>
-        <w:pStyle w:val="4"/>
+        <w:pStyle w:val="40"/>
         <w:tabs>
           <w:tab w:val="right" w:leader="dot" w:pos="8630"/>
         </w:tabs>
@@ -2850,7 +2850,7 @@
     </w:p>
     <w:p>
       <w:pPr>
-        <w:pStyle w:val="3"/>
+        <w:pStyle w:val="30"/>
         <w:tabs>
           <w:tab w:val="left" w:pos="1200"/>
           <w:tab w:val="right" w:leader="dot" w:pos="8630"/>
@@ -2938,7 +2938,7 @@
     </w:p>
     <w:p>
       <w:pPr>
-        <w:pStyle w:val="3"/>
+        <w:pStyle w:val="30"/>
         <w:tabs>
           <w:tab w:val="left" w:pos="1200"/>
           <w:tab w:val="right" w:leader="dot" w:pos="8630"/>
@@ -3026,7 +3026,7 @@
     </w:p>
     <w:p>
       <w:pPr>
-        <w:pStyle w:val="3"/>
+        <w:pStyle w:val="30"/>
         <w:tabs>
           <w:tab w:val="left" w:pos="1200"/>
           <w:tab w:val="right" w:leader="dot" w:pos="8630"/>
@@ -3114,7 +3114,7 @@
     </w:p>
     <w:p>
       <w:pPr>
-        <w:pStyle w:val="3"/>
+        <w:pStyle w:val="30"/>
         <w:tabs>
           <w:tab w:val="left" w:pos="1200"/>
           <w:tab w:val="right" w:leader="dot" w:pos="8630"/>
@@ -3202,7 +3202,7 @@
     </w:p>
     <w:p>
       <w:pPr>
-        <w:pStyle w:val="3"/>
+        <w:pStyle w:val="30"/>
         <w:tabs>
           <w:tab w:val="left" w:pos="1200"/>
           <w:tab w:val="right" w:leader="dot" w:pos="8630"/>
@@ -3290,7 +3290,7 @@
     </w:p>
     <w:p>
       <w:pPr>
-        <w:pStyle w:val="3"/>
+        <w:pStyle w:val="30"/>
         <w:tabs>
           <w:tab w:val="left" w:pos="1200"/>
           <w:tab w:val="right" w:leader="dot" w:pos="8630"/>
@@ -3378,7 +3378,7 @@
     </w:p>
     <w:p>
       <w:pPr>
-        <w:pStyle w:val="3"/>
+        <w:pStyle w:val="30"/>
         <w:tabs>
           <w:tab w:val="left" w:pos="1200"/>
           <w:tab w:val="right" w:leader="dot" w:pos="8630"/>
@@ -3466,7 +3466,7 @@
     </w:p>
     <w:p>
       <w:pPr>
-        <w:pStyle w:val="3"/>
+        <w:pStyle w:val="30"/>
         <w:tabs>
           <w:tab w:val="left" w:pos="1200"/>
           <w:tab w:val="right" w:leader="dot" w:pos="8630"/>
@@ -3552,11 +3552,9 @@
         </w:r>
       </w:hyperlink>
     </w:p>
-    <w:bookmarkStart w:id="1" w:name="_GoBack"/>
-    <w:bookmarkEnd w:id="1"/>
-    <w:p>
-      <w:pPr>
-        <w:pStyle w:val="3"/>
+    <w:p>
+      <w:pPr>
+        <w:pStyle w:val="30"/>
         <w:tabs>
           <w:tab w:val="left" w:pos="1200"/>
           <w:tab w:val="right" w:leader="dot" w:pos="8630"/>
@@ -3567,97 +3565,84 @@
           <w:szCs w:val="24"/>
         </w:rPr>
       </w:pPr>
-      <w:r>
-        <w:fldChar w:fldCharType="begin"/>
-      </w:r>
-      <w:r>
-        <w:instrText xml:space="preserve"> HYPERLINK \l "_Toc77487661" </w:instrText>
-      </w:r>
-      <w:r>
-        <w:fldChar w:fldCharType="separate"/>
-      </w:r>
-      <w:r>
-        <w:rPr>
-          <w:rStyle w:val="Hyperlink"/>
-          <w:noProof/>
-          <w:szCs w:val="28"/>
-        </w:rPr>
-        <w:t>3.2.9</w:t>
-      </w:r>
-      <w:r>
-        <w:rPr>
-          <w:noProof/>
-          <w:sz w:val="24"/>
-          <w:szCs w:val="24"/>
-        </w:rPr>
-        <w:tab/>
-      </w:r>
-      <w:r>
-        <w:rPr>
-          <w:rStyle w:val="Hyperlink"/>
-          <w:noProof/>
-          <w:szCs w:val="28"/>
-        </w:rPr>
-        <w:t>Check Status</w:t>
-      </w:r>
-      <w:r>
-        <w:rPr>
-          <w:noProof/>
-          <w:webHidden/>
-        </w:rPr>
-        <w:tab/>
-      </w:r>
-      <w:r>
-        <w:rPr>
-          <w:noProof/>
-          <w:webHidden/>
-        </w:rPr>
-        <w:fldChar w:fldCharType="begin"/>
-      </w:r>
-      <w:r>
-        <w:rPr>
-          <w:noProof/>
-          <w:webHidden/>
-        </w:rPr>
-        <w:instrText xml:space="preserve"> PAGEREF _Toc77487661 \h </w:instrText>
-      </w:r>
-      <w:r>
-        <w:rPr>
-          <w:noProof/>
-          <w:webHidden/>
-        </w:rPr>
-      </w:r>
-      <w:r>
-        <w:rPr>
-          <w:noProof/>
-          <w:webHidden/>
-        </w:rPr>
-        <w:fldChar w:fldCharType="separate"/>
-      </w:r>
-      <w:r>
-        <w:rPr>
-          <w:noProof/>
-          <w:webHidden/>
-        </w:rPr>
-        <w:t>21</w:t>
-      </w:r>
-      <w:r>
-        <w:rPr>
-          <w:noProof/>
-          <w:webHidden/>
-        </w:rPr>
-        <w:fldChar w:fldCharType="end"/>
-      </w:r>
-      <w:r>
-        <w:rPr>
-          <w:noProof/>
-        </w:rPr>
-        <w:fldChar w:fldCharType="end"/>
-      </w:r>
-    </w:p>
-    <w:p>
-      <w:pPr>
-        <w:pStyle w:val="3"/>
+      <w:hyperlink w:anchor="_Toc77487661" w:history="1">
+        <w:r>
+          <w:rPr>
+            <w:rStyle w:val="Hyperlink"/>
+            <w:noProof/>
+            <w:szCs w:val="28"/>
+          </w:rPr>
+          <w:t>3.2.9</w:t>
+        </w:r>
+        <w:r>
+          <w:rPr>
+            <w:noProof/>
+            <w:sz w:val="24"/>
+            <w:szCs w:val="24"/>
+          </w:rPr>
+          <w:tab/>
+        </w:r>
+        <w:r>
+          <w:rPr>
+            <w:rStyle w:val="Hyperlink"/>
+            <w:noProof/>
+            <w:szCs w:val="28"/>
+          </w:rPr>
+          <w:t>Check Status</w:t>
+        </w:r>
+        <w:r>
+          <w:rPr>
+            <w:noProof/>
+            <w:webHidden/>
+          </w:rPr>
+          <w:tab/>
+        </w:r>
+        <w:r>
+          <w:rPr>
+            <w:noProof/>
+            <w:webHidden/>
+          </w:rPr>
+          <w:fldChar w:fldCharType="begin"/>
+        </w:r>
+        <w:r>
+          <w:rPr>
+            <w:noProof/>
+            <w:webHidden/>
+          </w:rPr>
+          <w:instrText xml:space="preserve"> PAGEREF _Toc77487661 \h </w:instrText>
+        </w:r>
+        <w:r>
+          <w:rPr>
+            <w:noProof/>
+            <w:webHidden/>
+          </w:rPr>
+        </w:r>
+        <w:r>
+          <w:rPr>
+            <w:noProof/>
+            <w:webHidden/>
+          </w:rPr>
+          <w:fldChar w:fldCharType="separate"/>
+        </w:r>
+        <w:r>
+          <w:rPr>
+            <w:noProof/>
+            <w:webHidden/>
+          </w:rPr>
+          <w:t>21</w:t>
+        </w:r>
+        <w:r>
+          <w:rPr>
+            <w:noProof/>
+            <w:webHidden/>
+          </w:rPr>
+          <w:fldChar w:fldCharType="end"/>
+        </w:r>
+      </w:hyperlink>
+    </w:p>
+    <w:p>
+      <w:pPr>
+        <w:pStyle w:val="30"/>
         <w:tabs>
           <w:tab w:val="left" w:pos="1200"/>
           <w:tab w:val="right" w:leader="dot" w:pos="8630"/>
@@ -3745,7 +3730,7 @@
     </w:p>
     <w:p>
       <w:pPr>
-        <w:pStyle w:val="3"/>
+        <w:pStyle w:val="30"/>
         <w:tabs>
           <w:tab w:val="left" w:pos="1200"/>
           <w:tab w:val="right" w:leader="dot" w:pos="8630"/>
@@ -3833,7 +3818,7 @@
     </w:p>
     <w:p>
       <w:pPr>
-        <w:pStyle w:val="3"/>
+        <w:pStyle w:val="30"/>
         <w:tabs>
           <w:tab w:val="left" w:pos="1200"/>
           <w:tab w:val="right" w:leader="dot" w:pos="8630"/>
@@ -4007,7 +3992,7 @@
     </w:p>
     <w:p>
       <w:pPr>
-        <w:pStyle w:val="3"/>
+        <w:pStyle w:val="30"/>
         <w:tabs>
           <w:tab w:val="left" w:pos="1200"/>
           <w:tab w:val="right" w:leader="dot" w:pos="8630"/>
@@ -4095,7 +4080,7 @@
     </w:p>
     <w:p>
       <w:pPr>
-        <w:pStyle w:val="3"/>
+        <w:pStyle w:val="30"/>
         <w:tabs>
           <w:tab w:val="left" w:pos="1200"/>
           <w:tab w:val="right" w:leader="dot" w:pos="8630"/>
@@ -4267,8 +4252,8 @@
           <w:sz w:val="28"/>
         </w:rPr>
       </w:pPr>
-      <w:bookmarkStart w:id="2" w:name="_Toc61315198"/>
-      <w:bookmarkStart w:id="3" w:name="_Toc77487621"/>
+      <w:bookmarkStart w:id="1" w:name="_Toc61315198"/>
+      <w:bookmarkStart w:id="2" w:name="_Toc77487621"/>
       <w:r>
         <w:rPr>
           <w:sz w:val="28"/>
@@ -4276,14 +4261,14 @@
         <w:lastRenderedPageBreak/>
         <w:t xml:space="preserve">1.0. </w:t>
       </w:r>
+      <w:bookmarkEnd w:id="1"/>
+      <w:r>
+        <w:rPr>
+          <w:sz w:val="28"/>
+        </w:rPr>
+        <w:t>Introduction</w:t>
+      </w:r>
       <w:bookmarkEnd w:id="2"/>
-      <w:r>
-        <w:rPr>
-          <w:sz w:val="28"/>
-        </w:rPr>
-        <w:t>Introduction</w:t>
-      </w:r>
-      <w:bookmarkEnd w:id="3"/>
     </w:p>
     <w:p>
       <w:pPr>
@@ -4293,24 +4278,24 @@
           <w:rFonts w:ascii="Times New Roman" w:hAnsi="Times New Roman"/>
         </w:rPr>
       </w:pPr>
-      <w:bookmarkStart w:id="4" w:name="_Toc44676293"/>
-      <w:bookmarkStart w:id="5" w:name="_Toc61315199"/>
-      <w:bookmarkStart w:id="6" w:name="_Toc77487622"/>
+      <w:bookmarkStart w:id="3" w:name="_Toc44676293"/>
+      <w:bookmarkStart w:id="4" w:name="_Toc61315199"/>
+      <w:bookmarkStart w:id="5" w:name="_Toc77487622"/>
       <w:r>
         <w:rPr>
           <w:rFonts w:ascii="Times New Roman" w:hAnsi="Times New Roman"/>
         </w:rPr>
         <w:t xml:space="preserve">1.1. </w:t>
       </w:r>
+      <w:bookmarkEnd w:id="3"/>
       <w:bookmarkEnd w:id="4"/>
+      <w:r>
+        <w:rPr>
+          <w:rFonts w:ascii="Times New Roman" w:hAnsi="Times New Roman"/>
+        </w:rPr>
+        <w:t>Purpose</w:t>
+      </w:r>
       <w:bookmarkEnd w:id="5"/>
-      <w:r>
-        <w:rPr>
-          <w:rFonts w:ascii="Times New Roman" w:hAnsi="Times New Roman"/>
-        </w:rPr>
-        <w:t>Purpose</w:t>
-      </w:r>
-      <w:bookmarkEnd w:id="6"/>
     </w:p>
     <w:p>
       <w:pPr>
@@ -4324,8 +4309,16 @@
           <w:sz w:val="24"/>
         </w:rPr>
         <w:tab/>
-        <w:t xml:space="preserve">The purpose of this document is to present a detailed description of the Roulette Game </w:t>
-      </w:r>
+        <w:t xml:space="preserve">The purpose of this document is to present a detailed description of the Roulette </w:t>
+      </w:r>
+      <w:proofErr w:type="gramStart"/>
+      <w:r>
+        <w:rPr>
+          <w:sz w:val="24"/>
+        </w:rPr>
+        <w:t xml:space="preserve">Game </w:t>
+      </w:r>
+      <w:proofErr w:type="gramEnd"/>
       <w:r>
         <w:rPr>
           <w:sz w:val="24"/>
@@ -4357,7 +4350,21 @@
         <w:rPr>
           <w:sz w:val="24"/>
         </w:rPr>
-        <w:t>. It will explain the purpose and features of the game, how the game will be played,  This document is intended for both the stakeholders and the developers of the system.</w:t>
+        <w:t>. It will explain the purpose and features of the game, how the game will be played</w:t>
+      </w:r>
+      <w:proofErr w:type="gramStart"/>
+      <w:r>
+        <w:rPr>
+          <w:sz w:val="24"/>
+        </w:rPr>
+        <w:t>,  This</w:t>
+      </w:r>
+      <w:proofErr w:type="gramEnd"/>
+      <w:r>
+        <w:rPr>
+          <w:sz w:val="24"/>
+        </w:rPr>
+        <w:t xml:space="preserve"> document is intended for both the stakeholders and the developers of the system.</w:t>
       </w:r>
     </w:p>
     <w:p>
@@ -4365,24 +4372,24 @@
         <w:pStyle w:val="2"/>
         <w:spacing w:line="480" w:lineRule="auto"/>
       </w:pPr>
-      <w:bookmarkStart w:id="7" w:name="_Toc44676294"/>
-      <w:bookmarkStart w:id="8" w:name="_Toc61315203"/>
-      <w:bookmarkStart w:id="9" w:name="_Toc77487623"/>
+      <w:bookmarkStart w:id="6" w:name="_Toc44676294"/>
+      <w:bookmarkStart w:id="7" w:name="_Toc61315203"/>
+      <w:bookmarkStart w:id="8" w:name="_Toc77487623"/>
       <w:r>
         <w:rPr>
           <w:rFonts w:ascii="Times New Roman" w:hAnsi="Times New Roman"/>
         </w:rPr>
         <w:t xml:space="preserve">1.2. </w:t>
       </w:r>
+      <w:bookmarkEnd w:id="6"/>
       <w:bookmarkEnd w:id="7"/>
+      <w:r>
+        <w:rPr>
+          <w:rFonts w:ascii="Times New Roman" w:hAnsi="Times New Roman"/>
+        </w:rPr>
+        <w:t>Scope of Project</w:t>
+      </w:r>
       <w:bookmarkEnd w:id="8"/>
-      <w:r>
-        <w:rPr>
-          <w:rFonts w:ascii="Times New Roman" w:hAnsi="Times New Roman"/>
-        </w:rPr>
-        <w:t>Scope of Project</w:t>
-      </w:r>
-      <w:bookmarkEnd w:id="9"/>
     </w:p>
     <w:p>
       <w:pPr>
@@ -4396,7 +4403,35 @@
         <w:rPr>
           <w:sz w:val="24"/>
         </w:rPr>
-        <w:t xml:space="preserve">This software system will be proposed to the young category of the society. This system will be designed to enjoy by providing tools look like real. </w:t>
+        <w:t xml:space="preserve">This software system </w:t>
+      </w:r>
+      <w:proofErr w:type="gramStart"/>
+      <w:r>
+        <w:rPr>
+          <w:sz w:val="24"/>
+        </w:rPr>
+        <w:t>will be proposed</w:t>
+      </w:r>
+      <w:proofErr w:type="gramEnd"/>
+      <w:r>
+        <w:rPr>
+          <w:sz w:val="24"/>
+        </w:rPr>
+        <w:t xml:space="preserve"> to the young category of the society. This system </w:t>
+      </w:r>
+      <w:proofErr w:type="gramStart"/>
+      <w:r>
+        <w:rPr>
+          <w:sz w:val="24"/>
+        </w:rPr>
+        <w:t>will be designed</w:t>
+      </w:r>
+      <w:proofErr w:type="gramEnd"/>
+      <w:r>
+        <w:rPr>
+          <w:sz w:val="24"/>
+        </w:rPr>
+        <w:t xml:space="preserve"> to enjoy by providing tools look like real. </w:t>
       </w:r>
     </w:p>
     <w:p>
@@ -4411,7 +4446,21 @@
         <w:rPr>
           <w:sz w:val="24"/>
         </w:rPr>
-        <w:t xml:space="preserve">More specifically, this system is designed to allow young category make money . </w:t>
+        <w:t xml:space="preserve">More specifically, this system is designed to allow young category make </w:t>
+      </w:r>
+      <w:proofErr w:type="gramStart"/>
+      <w:r>
+        <w:rPr>
+          <w:sz w:val="24"/>
+        </w:rPr>
+        <w:t>money .</w:t>
+      </w:r>
+      <w:proofErr w:type="gramEnd"/>
+      <w:r>
+        <w:rPr>
+          <w:sz w:val="24"/>
+        </w:rPr>
+        <w:t xml:space="preserve"> </w:t>
       </w:r>
     </w:p>
     <w:p>
@@ -4428,14 +4477,14 @@
         <w:pStyle w:val="2"/>
         <w:spacing w:line="480" w:lineRule="auto"/>
       </w:pPr>
-      <w:bookmarkStart w:id="10" w:name="_Toc77487624"/>
+      <w:bookmarkStart w:id="9" w:name="_Toc77487624"/>
       <w:r>
         <w:rPr>
           <w:rFonts w:ascii="Times New Roman" w:hAnsi="Times New Roman"/>
         </w:rPr>
         <w:t>1.3. Glossary</w:t>
       </w:r>
-      <w:bookmarkEnd w:id="10"/>
+      <w:bookmarkEnd w:id="9"/>
     </w:p>
     <w:tbl>
       <w:tblPr>
@@ -4705,14 +4754,14 @@
           <w:rFonts w:ascii="Times New Roman" w:hAnsi="Times New Roman"/>
         </w:rPr>
       </w:pPr>
-      <w:bookmarkStart w:id="11" w:name="_Toc77487625"/>
+      <w:bookmarkStart w:id="10" w:name="_Toc77487625"/>
       <w:r>
         <w:rPr>
           <w:rFonts w:ascii="Times New Roman" w:hAnsi="Times New Roman"/>
         </w:rPr>
         <w:t>1.4. References</w:t>
       </w:r>
-      <w:bookmarkEnd w:id="11"/>
+      <w:bookmarkEnd w:id="10"/>
     </w:p>
     <w:p>
       <w:pPr>
@@ -4758,14 +4807,14 @@
         <w:pStyle w:val="2"/>
         <w:spacing w:line="480" w:lineRule="auto"/>
       </w:pPr>
-      <w:bookmarkStart w:id="12" w:name="_Toc77487626"/>
+      <w:bookmarkStart w:id="11" w:name="_Toc77487626"/>
       <w:r>
         <w:rPr>
           <w:rFonts w:ascii="Times New Roman" w:hAnsi="Times New Roman"/>
         </w:rPr>
         <w:t>1.5. Overview of Document</w:t>
       </w:r>
-      <w:bookmarkEnd w:id="12"/>
+      <w:bookmarkEnd w:id="11"/>
     </w:p>
     <w:p>
       <w:pPr>
@@ -4779,7 +4828,21 @@
         <w:rPr>
           <w:sz w:val="24"/>
         </w:rPr>
-        <w:t>The next chapter, the Overall Description section, of this document gives an overview of the functionality of the product. It describes the informal requirements and is used to establish a context for the technical requirements specification in the next chapter.</w:t>
+        <w:t xml:space="preserve">The next chapter, the Overall Description section, of this document gives an overview of the functionality of the product. It describes the informal requirements and </w:t>
+      </w:r>
+      <w:proofErr w:type="gramStart"/>
+      <w:r>
+        <w:rPr>
+          <w:sz w:val="24"/>
+        </w:rPr>
+        <w:t>is used</w:t>
+      </w:r>
+      <w:proofErr w:type="gramEnd"/>
+      <w:r>
+        <w:rPr>
+          <w:sz w:val="24"/>
+        </w:rPr>
+        <w:t xml:space="preserve"> to establish a context for the technical requirements specification in the next chapter.</w:t>
       </w:r>
     </w:p>
     <w:p>
@@ -4794,7 +4857,21 @@
         <w:rPr>
           <w:sz w:val="24"/>
         </w:rPr>
-        <w:t xml:space="preserve">The third chapter, Requirements Specification section, of this document is written primarily for the developers and describes in technical terms the details of the functionality of the product. </w:t>
+        <w:t xml:space="preserve">The third chapter, Requirements Specification section, of this document </w:t>
+      </w:r>
+      <w:proofErr w:type="gramStart"/>
+      <w:r>
+        <w:rPr>
+          <w:sz w:val="24"/>
+        </w:rPr>
+        <w:t>is written</w:t>
+      </w:r>
+      <w:proofErr w:type="gramEnd"/>
+      <w:r>
+        <w:rPr>
+          <w:sz w:val="24"/>
+        </w:rPr>
+        <w:t xml:space="preserve"> primarily for the developers and describes in technical terms the details of the functionality of the product. </w:t>
       </w:r>
     </w:p>
     <w:p>
@@ -4806,10 +4883,2409 @@
         <w:rPr>
           <w:sz w:val="24"/>
         </w:rPr>
-        <w:t>Both sections of the document describe the same software product in its entirety, but are intended for different audiences and thus use different language.</w:t>
+        <w:t xml:space="preserve">Both sections of the document describe the same software product in its entirety, but </w:t>
+      </w:r>
+      <w:proofErr w:type="gramStart"/>
+      <w:r>
+        <w:rPr>
+          <w:sz w:val="24"/>
+        </w:rPr>
+        <w:t>are intended</w:t>
+      </w:r>
+      <w:proofErr w:type="gramEnd"/>
+      <w:r>
+        <w:rPr>
+          <w:sz w:val="24"/>
+        </w:rPr>
+        <w:t xml:space="preserve"> for different audiences and thus use different language.</w:t>
       </w:r>
     </w:p>
     <w:p/>
+    <w:p>
+      <w:pPr>
+        <w:spacing w:after="160" w:line="259" w:lineRule="auto"/>
+      </w:pPr>
+      <w:r>
+        <w:br w:type="page"/>
+      </w:r>
+    </w:p>
+    <w:p>
+      <w:pPr>
+        <w:pStyle w:val="1"/>
+        <w:rPr>
+          <w:sz w:val="28"/>
+        </w:rPr>
+      </w:pPr>
+      <w:bookmarkStart w:id="12" w:name="_Toc61315204"/>
+      <w:bookmarkStart w:id="13" w:name="_Toc77487627"/>
+      <w:r>
+        <w:rPr>
+          <w:sz w:val="28"/>
+        </w:rPr>
+        <w:lastRenderedPageBreak/>
+        <w:t>2.0.</w:t>
+      </w:r>
+      <w:r>
+        <w:rPr>
+          <w:sz w:val="28"/>
+        </w:rPr>
+        <w:tab/>
+      </w:r>
+      <w:bookmarkEnd w:id="12"/>
+      <w:r>
+        <w:rPr>
+          <w:sz w:val="28"/>
+        </w:rPr>
+        <w:t>Overall Description</w:t>
+      </w:r>
+      <w:bookmarkEnd w:id="13"/>
+    </w:p>
+    <w:p>
+      <w:pPr>
+        <w:pStyle w:val="2"/>
+        <w:spacing w:line="480" w:lineRule="auto"/>
+        <w:rPr>
+          <w:rFonts w:ascii="Times New Roman" w:hAnsi="Times New Roman"/>
+          <w:sz w:val="24"/>
+        </w:rPr>
+      </w:pPr>
+      <w:bookmarkStart w:id="14" w:name="_Toc77487628"/>
+      <w:r>
+        <w:rPr>
+          <w:rFonts w:ascii="Times New Roman" w:hAnsi="Times New Roman"/>
+        </w:rPr>
+        <w:t>2.1</w:t>
+      </w:r>
+      <w:r>
+        <w:rPr>
+          <w:rFonts w:ascii="Times New Roman" w:hAnsi="Times New Roman"/>
+        </w:rPr>
+        <w:tab/>
+        <w:t>System Environment</w:t>
+      </w:r>
+      <w:bookmarkEnd w:id="14"/>
+    </w:p>
+    <w:p>
+      <w:pPr>
+        <w:spacing w:line="480" w:lineRule="auto"/>
+        <w:rPr>
+          <w:sz w:val="24"/>
+        </w:rPr>
+      </w:pPr>
+      <w:r>
+        <w:rPr>
+          <w:noProof/>
+        </w:rPr>
+        <mc:AlternateContent>
+          <mc:Choice Requires="wps">
+            <w:drawing>
+              <wp:anchor distT="0" distB="0" distL="114300" distR="114300" simplePos="0" relativeHeight="251655168" behindDoc="0" locked="0" layoutInCell="1" allowOverlap="1">
+                <wp:simplePos x="0" y="0"/>
+                <wp:positionH relativeFrom="column">
+                  <wp:posOffset>2867025</wp:posOffset>
+                </wp:positionH>
+                <wp:positionV relativeFrom="paragraph">
+                  <wp:posOffset>2264410</wp:posOffset>
+                </wp:positionV>
+                <wp:extent cx="1352550" cy="1209675"/>
+                <wp:effectExtent l="0" t="0" r="19050" b="28575"/>
+                <wp:wrapNone/>
+                <wp:docPr id="307" name="رابط مستقيم 307"/>
+                <wp:cNvGraphicFramePr/>
+                <a:graphic xmlns:a="http://schemas.openxmlformats.org/drawingml/2006/main">
+                  <a:graphicData uri="http://schemas.microsoft.com/office/word/2010/wordprocessingShape">
+                    <wps:wsp>
+                      <wps:cNvCnPr/>
+                      <wps:spPr>
+                        <a:xfrm>
+                          <a:off x="0" y="0"/>
+                          <a:ext cx="1352550" cy="1209675"/>
+                        </a:xfrm>
+                        <a:prstGeom prst="line">
+                          <a:avLst/>
+                        </a:prstGeom>
+                        <a:ln>
+                          <a:solidFill>
+                            <a:schemeClr val="tx1"/>
+                          </a:solidFill>
+                        </a:ln>
+                      </wps:spPr>
+                      <wps:style>
+                        <a:lnRef idx="1">
+                          <a:schemeClr val="accent1"/>
+                        </a:lnRef>
+                        <a:fillRef idx="0">
+                          <a:schemeClr val="accent1"/>
+                        </a:fillRef>
+                        <a:effectRef idx="0">
+                          <a:schemeClr val="accent1"/>
+                        </a:effectRef>
+                        <a:fontRef idx="minor">
+                          <a:schemeClr val="tx1"/>
+                        </a:fontRef>
+                      </wps:style>
+                      <wps:bodyPr/>
+                    </wps:wsp>
+                  </a:graphicData>
+                </a:graphic>
+                <wp14:sizeRelH relativeFrom="margin">
+                  <wp14:pctWidth>0</wp14:pctWidth>
+                </wp14:sizeRelH>
+                <wp14:sizeRelV relativeFrom="margin">
+                  <wp14:pctHeight>0</wp14:pctHeight>
+                </wp14:sizeRelV>
+              </wp:anchor>
+            </w:drawing>
+          </mc:Choice>
+          <mc:Fallback>
+            <w:pict>
+              <v:line w14:anchorId="255FFC6E" id="رابط مستقيم 307" o:spid="_x0000_s1026" style="position:absolute;z-index:251655168;visibility:visible;mso-wrap-style:square;mso-width-percent:0;mso-height-percent:0;mso-wrap-distance-left:9pt;mso-wrap-distance-top:0;mso-wrap-distance-right:9pt;mso-wrap-distance-bottom:0;mso-position-horizontal:absolute;mso-position-horizontal-relative:text;mso-position-vertical:absolute;mso-position-vertical-relative:text;mso-width-percent:0;mso-height-percent:0;mso-width-relative:margin;mso-height-relative:margin" from="225.75pt,178.3pt" to="332.25pt,273.55pt" o:gfxdata="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" strokecolor="black [3213]" strokeweight=".5pt">
+                <v:stroke joinstyle="miter"/>
+              </v:line>
+            </w:pict>
+          </mc:Fallback>
+        </mc:AlternateContent>
+      </w:r>
+      <w:r>
+        <w:rPr>
+          <w:noProof/>
+        </w:rPr>
+        <mc:AlternateContent>
+          <mc:Choice Requires="wpg">
+            <w:drawing>
+              <wp:anchor distT="0" distB="0" distL="114300" distR="114300" simplePos="0" relativeHeight="251656192" behindDoc="0" locked="0" layoutInCell="1" allowOverlap="1">
+                <wp:simplePos x="0" y="0"/>
+                <wp:positionH relativeFrom="column">
+                  <wp:posOffset>1478915</wp:posOffset>
+                </wp:positionH>
+                <wp:positionV relativeFrom="page">
+                  <wp:posOffset>2181225</wp:posOffset>
+                </wp:positionV>
+                <wp:extent cx="3381375" cy="3676650"/>
+                <wp:effectExtent l="0" t="0" r="28575" b="19050"/>
+                <wp:wrapTopAndBottom/>
+                <wp:docPr id="249" name="مجموعة 249"/>
+                <wp:cNvGraphicFramePr/>
+                <a:graphic xmlns:a="http://schemas.openxmlformats.org/drawingml/2006/main">
+                  <a:graphicData uri="http://schemas.microsoft.com/office/word/2010/wordprocessingGroup">
+                    <wpg:wgp>
+                      <wpg:cNvGrpSpPr/>
+                      <wpg:grpSpPr bwMode="auto">
+                        <a:xfrm>
+                          <a:off x="0" y="0"/>
+                          <a:ext cx="3381375" cy="3676650"/>
+                          <a:chOff x="0" y="0"/>
+                          <a:chExt cx="5325" cy="5790"/>
+                        </a:xfrm>
+                      </wpg:grpSpPr>
+                      <wpg:grpSp>
+                        <wpg:cNvPr id="16" name="Group 348"/>
+                        <wpg:cNvGrpSpPr>
+                          <a:grpSpLocks/>
+                        </wpg:cNvGrpSpPr>
+                        <wpg:grpSpPr bwMode="auto">
+                          <a:xfrm>
+                            <a:off x="0" y="0"/>
+                            <a:ext cx="5325" cy="5790"/>
+                            <a:chOff x="0" y="0"/>
+                            <a:chExt cx="5325" cy="5790"/>
+                          </a:xfrm>
+                        </wpg:grpSpPr>
+                        <wpg:grpSp>
+                          <wpg:cNvPr id="18" name="Group 349"/>
+                          <wpg:cNvGrpSpPr>
+                            <a:grpSpLocks/>
+                          </wpg:cNvGrpSpPr>
+                          <wpg:grpSpPr bwMode="auto">
+                            <a:xfrm>
+                              <a:off x="1065" y="0"/>
+                              <a:ext cx="930" cy="1560"/>
+                              <a:chOff x="1065" y="0"/>
+                              <a:chExt cx="930" cy="1560"/>
+                            </a:xfrm>
+                          </wpg:grpSpPr>
+                          <wpg:grpSp>
+                            <wpg:cNvPr id="35" name="Group 350"/>
+                            <wpg:cNvGrpSpPr>
+                              <a:grpSpLocks/>
+                            </wpg:cNvGrpSpPr>
+                            <wpg:grpSpPr bwMode="auto">
+                              <a:xfrm>
+                                <a:off x="1335" y="0"/>
+                                <a:ext cx="405" cy="1125"/>
+                                <a:chOff x="1335" y="0"/>
+                                <a:chExt cx="405" cy="1125"/>
+                              </a:xfrm>
+                            </wpg:grpSpPr>
+                            <wps:wsp>
+                              <wps:cNvPr id="37" name="Oval 351"/>
+                              <wps:cNvSpPr>
+                                <a:spLocks noChangeArrowheads="1"/>
+                              </wps:cNvSpPr>
+                              <wps:spPr bwMode="auto">
+                                <a:xfrm>
+                                  <a:off x="1436" y="0"/>
+                                  <a:ext cx="203" cy="281"/>
+                                </a:xfrm>
+                                <a:prstGeom prst="ellipse">
+                                  <a:avLst/>
+                                </a:prstGeom>
+                                <a:solidFill>
+                                  <a:srgbClr val="FFFFFF"/>
+                                </a:solidFill>
+                                <a:ln w="9525">
+                                  <a:solidFill>
+                                    <a:srgbClr val="000000"/>
+                                  </a:solidFill>
+                                  <a:round/>
+                                  <a:headEnd/>
+                                  <a:tailEnd/>
+                                </a:ln>
+                              </wps:spPr>
+                              <wps:bodyPr rot="0" vert="horz" wrap="square" lIns="91440" tIns="45720" rIns="91440" bIns="45720" anchor="t" anchorCtr="0" upright="1">
+                                <a:noAutofit/>
+                              </wps:bodyPr>
+                            </wps:wsp>
+                            <wps:wsp>
+                              <wps:cNvPr id="38" name="Line 352"/>
+                              <wps:cNvCnPr>
+                                <a:cxnSpLocks noChangeShapeType="1"/>
+                              </wps:cNvCnPr>
+                              <wps:spPr bwMode="auto">
+                                <a:xfrm>
+                                  <a:off x="1538" y="281"/>
+                                  <a:ext cx="0" cy="563"/>
+                                </a:xfrm>
+                                <a:prstGeom prst="line">
+                                  <a:avLst/>
+                                </a:prstGeom>
+                                <a:noFill/>
+                                <a:ln w="9525">
+                                  <a:solidFill>
+                                    <a:srgbClr val="000000"/>
+                                  </a:solidFill>
+                                  <a:round/>
+                                  <a:headEnd/>
+                                  <a:tailEnd/>
+                                </a:ln>
+                                <a:extLst>
+                                  <a:ext uri="{909E8E84-426E-40DD-AFC4-6F175D3DCCD1}">
+                                    <a14:hiddenFill xmlns:a14="http://schemas.microsoft.com/office/drawing/2010/main">
+                                      <a:noFill/>
+                                    </a14:hiddenFill>
+                                  </a:ext>
+                                </a:extLst>
+                              </wps:spPr>
+                              <wps:bodyPr/>
+                            </wps:wsp>
+                            <wps:wsp>
+                              <wps:cNvPr id="39" name="Line 353"/>
+                              <wps:cNvCnPr>
+                                <a:cxnSpLocks noChangeShapeType="1"/>
+                              </wps:cNvCnPr>
+                              <wps:spPr bwMode="auto">
+                                <a:xfrm>
+                                  <a:off x="1335" y="422"/>
+                                  <a:ext cx="405" cy="0"/>
+                                </a:xfrm>
+                                <a:prstGeom prst="line">
+                                  <a:avLst/>
+                                </a:prstGeom>
+                                <a:noFill/>
+                                <a:ln w="9525">
+                                  <a:solidFill>
+                                    <a:srgbClr val="000000"/>
+                                  </a:solidFill>
+                                  <a:round/>
+                                  <a:headEnd/>
+                                  <a:tailEnd/>
+                                </a:ln>
+                                <a:extLst>
+                                  <a:ext uri="{909E8E84-426E-40DD-AFC4-6F175D3DCCD1}">
+                                    <a14:hiddenFill xmlns:a14="http://schemas.microsoft.com/office/drawing/2010/main">
+                                      <a:noFill/>
+                                    </a14:hiddenFill>
+                                  </a:ext>
+                                </a:extLst>
+                              </wps:spPr>
+                              <wps:bodyPr/>
+                            </wps:wsp>
+                            <wps:wsp>
+                              <wps:cNvPr id="40" name="Line 354"/>
+                              <wps:cNvCnPr>
+                                <a:cxnSpLocks noChangeShapeType="1"/>
+                              </wps:cNvCnPr>
+                              <wps:spPr bwMode="auto">
+                                <a:xfrm flipH="1">
+                                  <a:off x="1335" y="844"/>
+                                  <a:ext cx="203" cy="281"/>
+                                </a:xfrm>
+                                <a:prstGeom prst="line">
+                                  <a:avLst/>
+                                </a:prstGeom>
+                                <a:noFill/>
+                                <a:ln w="9525">
+                                  <a:solidFill>
+                                    <a:srgbClr val="000000"/>
+                                  </a:solidFill>
+                                  <a:round/>
+                                  <a:headEnd/>
+                                  <a:tailEnd/>
+                                </a:ln>
+                                <a:extLst>
+                                  <a:ext uri="{909E8E84-426E-40DD-AFC4-6F175D3DCCD1}">
+                                    <a14:hiddenFill xmlns:a14="http://schemas.microsoft.com/office/drawing/2010/main">
+                                      <a:noFill/>
+                                    </a14:hiddenFill>
+                                  </a:ext>
+                                </a:extLst>
+                              </wps:spPr>
+                              <wps:bodyPr/>
+                            </wps:wsp>
+                            <wps:wsp>
+                              <wps:cNvPr id="41" name="Line 355"/>
+                              <wps:cNvCnPr>
+                                <a:cxnSpLocks noChangeShapeType="1"/>
+                              </wps:cNvCnPr>
+                              <wps:spPr bwMode="auto">
+                                <a:xfrm>
+                                  <a:off x="1538" y="844"/>
+                                  <a:ext cx="202" cy="281"/>
+                                </a:xfrm>
+                                <a:prstGeom prst="line">
+                                  <a:avLst/>
+                                </a:prstGeom>
+                                <a:noFill/>
+                                <a:ln w="9525">
+                                  <a:solidFill>
+                                    <a:srgbClr val="000000"/>
+                                  </a:solidFill>
+                                  <a:round/>
+                                  <a:headEnd/>
+                                  <a:tailEnd/>
+                                </a:ln>
+                                <a:extLst>
+                                  <a:ext uri="{909E8E84-426E-40DD-AFC4-6F175D3DCCD1}">
+                                    <a14:hiddenFill xmlns:a14="http://schemas.microsoft.com/office/drawing/2010/main">
+                                      <a:noFill/>
+                                    </a14:hiddenFill>
+                                  </a:ext>
+                                </a:extLst>
+                              </wps:spPr>
+                              <wps:bodyPr/>
+                            </wps:wsp>
+                          </wpg:grpSp>
+                          <wps:wsp>
+                            <wps:cNvPr id="36" name="Text Box 356"/>
+                            <wps:cNvSpPr txBox="1">
+                              <a:spLocks noChangeArrowheads="1"/>
+                            </wps:cNvSpPr>
+                            <wps:spPr bwMode="auto">
+                              <a:xfrm>
+                                <a:off x="1065" y="1185"/>
+                                <a:ext cx="930" cy="375"/>
+                              </a:xfrm>
+                              <a:prstGeom prst="rect">
+                                <a:avLst/>
+                              </a:prstGeom>
+                              <a:solidFill>
+                                <a:srgbClr val="FFFFFF"/>
+                              </a:solidFill>
+                              <a:ln w="9525">
+                                <a:solidFill>
+                                  <a:srgbClr val="000000"/>
+                                </a:solidFill>
+                                <a:miter lim="800000"/>
+                                <a:headEnd/>
+                                <a:tailEnd/>
+                              </a:ln>
+                            </wps:spPr>
+                            <wps:txbx>
+                              <w:txbxContent>
+                                <w:p>
+                                  <w:proofErr w:type="gramStart"/>
+                                  <w:r>
+                                    <w:t>player</w:t>
+                                  </w:r>
+                                  <w:proofErr w:type="gramEnd"/>
+                                </w:p>
+                              </w:txbxContent>
+                            </wps:txbx>
+                            <wps:bodyPr rot="0" vert="horz" wrap="square" lIns="91440" tIns="45720" rIns="91440" bIns="45720" anchor="t" anchorCtr="0" upright="1">
+                              <a:noAutofit/>
+                            </wps:bodyPr>
+                          </wps:wsp>
+                        </wpg:grpSp>
+                        <wpg:grpSp>
+                          <wpg:cNvPr id="19" name="Group 367"/>
+                          <wpg:cNvGrpSpPr>
+                            <a:grpSpLocks/>
+                          </wpg:cNvGrpSpPr>
+                          <wpg:grpSpPr bwMode="auto">
+                            <a:xfrm>
+                              <a:off x="0" y="2010"/>
+                              <a:ext cx="5325" cy="3780"/>
+                              <a:chOff x="0" y="2010"/>
+                              <a:chExt cx="5325" cy="3780"/>
+                            </a:xfrm>
+                          </wpg:grpSpPr>
+                          <wpg:grpSp>
+                            <wpg:cNvPr id="21" name="Group 368"/>
+                            <wpg:cNvGrpSpPr>
+                              <a:grpSpLocks/>
+                            </wpg:cNvGrpSpPr>
+                            <wpg:grpSpPr bwMode="auto">
+                              <a:xfrm>
+                                <a:off x="4245" y="3405"/>
+                                <a:ext cx="1080" cy="1785"/>
+                                <a:chOff x="4245" y="3405"/>
+                                <a:chExt cx="1080" cy="1785"/>
+                              </a:xfrm>
+                            </wpg:grpSpPr>
+                            <wpg:grpSp>
+                              <wpg:cNvPr id="28" name="Group 369"/>
+                              <wpg:cNvGrpSpPr>
+                                <a:grpSpLocks/>
+                              </wpg:cNvGrpSpPr>
+                              <wpg:grpSpPr bwMode="auto">
+                                <a:xfrm>
+                                  <a:off x="4605" y="3405"/>
+                                  <a:ext cx="405" cy="1125"/>
+                                  <a:chOff x="4605" y="3405"/>
+                                  <a:chExt cx="405" cy="1125"/>
+                                </a:xfrm>
+                              </wpg:grpSpPr>
+                              <wps:wsp>
+                                <wps:cNvPr id="30" name="Oval 370"/>
+                                <wps:cNvSpPr>
+                                  <a:spLocks noChangeArrowheads="1"/>
+                                </wps:cNvSpPr>
+                                <wps:spPr bwMode="auto">
+                                  <a:xfrm>
+                                    <a:off x="4706" y="3405"/>
+                                    <a:ext cx="203" cy="281"/>
+                                  </a:xfrm>
+                                  <a:prstGeom prst="ellipse">
+                                    <a:avLst/>
+                                  </a:prstGeom>
+                                  <a:solidFill>
+                                    <a:srgbClr val="FFFFFF"/>
+                                  </a:solidFill>
+                                  <a:ln w="9525">
+                                    <a:solidFill>
+                                      <a:srgbClr val="000000"/>
+                                    </a:solidFill>
+                                    <a:round/>
+                                    <a:headEnd/>
+                                    <a:tailEnd/>
+                                  </a:ln>
+                                </wps:spPr>
+                                <wps:bodyPr rot="0" vert="horz" wrap="square" lIns="91440" tIns="45720" rIns="91440" bIns="45720" anchor="t" anchorCtr="0" upright="1">
+                                  <a:noAutofit/>
+                                </wps:bodyPr>
+                              </wps:wsp>
+                              <wps:wsp>
+                                <wps:cNvPr id="31" name="Line 371"/>
+                                <wps:cNvCnPr>
+                                  <a:cxnSpLocks noChangeShapeType="1"/>
+                                </wps:cNvCnPr>
+                                <wps:spPr bwMode="auto">
+                                  <a:xfrm>
+                                    <a:off x="4808" y="3686"/>
+                                    <a:ext cx="0" cy="563"/>
+                                  </a:xfrm>
+                                  <a:prstGeom prst="line">
+                                    <a:avLst/>
+                                  </a:prstGeom>
+                                  <a:noFill/>
+                                  <a:ln w="9525">
+                                    <a:solidFill>
+                                      <a:srgbClr val="000000"/>
+                                    </a:solidFill>
+                                    <a:round/>
+                                    <a:headEnd/>
+                                    <a:tailEnd/>
+                                  </a:ln>
+                                  <a:extLst>
+                                    <a:ext uri="{909E8E84-426E-40DD-AFC4-6F175D3DCCD1}">
+                                      <a14:hiddenFill xmlns:a14="http://schemas.microsoft.com/office/drawing/2010/main">
+                                        <a:noFill/>
+                                      </a14:hiddenFill>
+                                    </a:ext>
+                                  </a:extLst>
+                                </wps:spPr>
+                                <wps:bodyPr/>
+                              </wps:wsp>
+                              <wps:wsp>
+                                <wps:cNvPr id="32" name="Line 372"/>
+                                <wps:cNvCnPr>
+                                  <a:cxnSpLocks noChangeShapeType="1"/>
+                                </wps:cNvCnPr>
+                                <wps:spPr bwMode="auto">
+                                  <a:xfrm>
+                                    <a:off x="4605" y="3827"/>
+                                    <a:ext cx="405" cy="0"/>
+                                  </a:xfrm>
+                                  <a:prstGeom prst="line">
+                                    <a:avLst/>
+                                  </a:prstGeom>
+                                  <a:noFill/>
+                                  <a:ln w="9525">
+                                    <a:solidFill>
+                                      <a:srgbClr val="000000"/>
+                                    </a:solidFill>
+                                    <a:round/>
+                                    <a:headEnd/>
+                                    <a:tailEnd/>
+                                  </a:ln>
+                                  <a:extLst>
+                                    <a:ext uri="{909E8E84-426E-40DD-AFC4-6F175D3DCCD1}">
+                                      <a14:hiddenFill xmlns:a14="http://schemas.microsoft.com/office/drawing/2010/main">
+                                        <a:noFill/>
+                                      </a14:hiddenFill>
+                                    </a:ext>
+                                  </a:extLst>
+                                </wps:spPr>
+                                <wps:bodyPr/>
+                              </wps:wsp>
+                              <wps:wsp>
+                                <wps:cNvPr id="33" name="Line 373"/>
+                                <wps:cNvCnPr>
+                                  <a:cxnSpLocks noChangeShapeType="1"/>
+                                </wps:cNvCnPr>
+                                <wps:spPr bwMode="auto">
+                                  <a:xfrm flipH="1">
+                                    <a:off x="4605" y="4249"/>
+                                    <a:ext cx="203" cy="281"/>
+                                  </a:xfrm>
+                                  <a:prstGeom prst="line">
+                                    <a:avLst/>
+                                  </a:prstGeom>
+                                  <a:noFill/>
+                                  <a:ln w="9525">
+                                    <a:solidFill>
+                                      <a:srgbClr val="000000"/>
+                                    </a:solidFill>
+                                    <a:round/>
+                                    <a:headEnd/>
+                                    <a:tailEnd/>
+                                  </a:ln>
+                                  <a:extLst>
+                                    <a:ext uri="{909E8E84-426E-40DD-AFC4-6F175D3DCCD1}">
+                                      <a14:hiddenFill xmlns:a14="http://schemas.microsoft.com/office/drawing/2010/main">
+                                        <a:noFill/>
+                                      </a14:hiddenFill>
+                                    </a:ext>
+                                  </a:extLst>
+                                </wps:spPr>
+                                <wps:bodyPr/>
+                              </wps:wsp>
+                              <wps:wsp>
+                                <wps:cNvPr id="34" name="Line 374"/>
+                                <wps:cNvCnPr>
+                                  <a:cxnSpLocks noChangeShapeType="1"/>
+                                </wps:cNvCnPr>
+                                <wps:spPr bwMode="auto">
+                                  <a:xfrm>
+                                    <a:off x="4808" y="4249"/>
+                                    <a:ext cx="202" cy="281"/>
+                                  </a:xfrm>
+                                  <a:prstGeom prst="line">
+                                    <a:avLst/>
+                                  </a:prstGeom>
+                                  <a:noFill/>
+                                  <a:ln w="9525">
+                                    <a:solidFill>
+                                      <a:srgbClr val="000000"/>
+                                    </a:solidFill>
+                                    <a:round/>
+                                    <a:headEnd/>
+                                    <a:tailEnd/>
+                                  </a:ln>
+                                  <a:extLst>
+                                    <a:ext uri="{909E8E84-426E-40DD-AFC4-6F175D3DCCD1}">
+                                      <a14:hiddenFill xmlns:a14="http://schemas.microsoft.com/office/drawing/2010/main">
+                                        <a:noFill/>
+                                      </a14:hiddenFill>
+                                    </a:ext>
+                                  </a:extLst>
+                                </wps:spPr>
+                                <wps:bodyPr/>
+                              </wps:wsp>
+                            </wpg:grpSp>
+                            <wps:wsp>
+                              <wps:cNvPr id="29" name="Text Box 375"/>
+                              <wps:cNvSpPr txBox="1">
+                                <a:spLocks noChangeArrowheads="1"/>
+                              </wps:cNvSpPr>
+                              <wps:spPr bwMode="auto">
+                                <a:xfrm>
+                                  <a:off x="4245" y="4590"/>
+                                  <a:ext cx="1080" cy="600"/>
+                                </a:xfrm>
+                                <a:prstGeom prst="rect">
+                                  <a:avLst/>
+                                </a:prstGeom>
+                                <a:solidFill>
+                                  <a:srgbClr val="FFFFFF"/>
+                                </a:solidFill>
+                                <a:ln w="9525">
+                                  <a:solidFill>
+                                    <a:srgbClr val="000000"/>
+                                  </a:solidFill>
+                                  <a:miter lim="800000"/>
+                                  <a:headEnd/>
+                                  <a:tailEnd/>
+                                </a:ln>
+                              </wps:spPr>
+                              <wps:txbx>
+                                <w:txbxContent>
+                                  <w:p>
+                                    <w:r>
+                                      <w:t>HS DB</w:t>
+                                    </w:r>
+                                  </w:p>
+                                </w:txbxContent>
+                              </wps:txbx>
+                              <wps:bodyPr rot="0" vert="horz" wrap="square" lIns="91440" tIns="45720" rIns="91440" bIns="45720" anchor="t" anchorCtr="0" upright="1">
+                                <a:noAutofit/>
+                              </wps:bodyPr>
+                            </wps:wsp>
+                          </wpg:grpSp>
+                          <wpg:grpSp>
+                            <wpg:cNvPr id="22" name="Group 376"/>
+                            <wpg:cNvGrpSpPr>
+                              <a:grpSpLocks/>
+                            </wpg:cNvGrpSpPr>
+                            <wpg:grpSpPr bwMode="auto">
+                              <a:xfrm>
+                                <a:off x="0" y="2010"/>
+                                <a:ext cx="2820" cy="3780"/>
+                                <a:chOff x="0" y="2010"/>
+                                <a:chExt cx="2820" cy="3780"/>
+                              </a:xfrm>
+                            </wpg:grpSpPr>
+                            <wps:wsp>
+                              <wps:cNvPr id="24" name="Rectangle 377"/>
+                              <wps:cNvSpPr>
+                                <a:spLocks noChangeArrowheads="1"/>
+                              </wps:cNvSpPr>
+                              <wps:spPr bwMode="auto">
+                                <a:xfrm>
+                                  <a:off x="0" y="2010"/>
+                                  <a:ext cx="2820" cy="3780"/>
+                                </a:xfrm>
+                                <a:prstGeom prst="rect">
+                                  <a:avLst/>
+                                </a:prstGeom>
+                                <a:solidFill>
+                                  <a:srgbClr val="FFFFFF"/>
+                                </a:solidFill>
+                                <a:ln w="9525">
+                                  <a:solidFill>
+                                    <a:srgbClr val="000000"/>
+                                  </a:solidFill>
+                                  <a:miter lim="800000"/>
+                                  <a:headEnd/>
+                                  <a:tailEnd/>
+                                </a:ln>
+                              </wps:spPr>
+                              <wps:bodyPr rot="0" vert="horz" wrap="square" lIns="91440" tIns="45720" rIns="91440" bIns="45720" anchor="t" anchorCtr="0" upright="1">
+                                <a:noAutofit/>
+                              </wps:bodyPr>
+                            </wps:wsp>
+                            <wps:wsp>
+                              <wps:cNvPr id="25" name="Text Box 378"/>
+                              <wps:cNvSpPr txBox="1">
+                                <a:spLocks noChangeArrowheads="1"/>
+                              </wps:cNvSpPr>
+                              <wps:spPr bwMode="auto">
+                                <a:xfrm>
+                                  <a:off x="373" y="2295"/>
+                                  <a:ext cx="1872" cy="1005"/>
+                                </a:xfrm>
+                                <a:prstGeom prst="rect">
+                                  <a:avLst/>
+                                </a:prstGeom>
+                                <a:solidFill>
+                                  <a:srgbClr val="FFFFFF"/>
+                                </a:solidFill>
+                                <a:ln w="9525">
+                                  <a:solidFill>
+                                    <a:srgbClr val="000000"/>
+                                  </a:solidFill>
+                                  <a:miter lim="800000"/>
+                                  <a:headEnd/>
+                                  <a:tailEnd/>
+                                </a:ln>
+                              </wps:spPr>
+                              <wps:txbx>
+                                <w:txbxContent>
+                                  <w:p>
+                                    <w:r>
+                                      <w:t>New Game</w:t>
+                                    </w:r>
+                                  </w:p>
+                                </w:txbxContent>
+                              </wps:txbx>
+                              <wps:bodyPr rot="0" vert="horz" wrap="square" lIns="91440" tIns="45720" rIns="91440" bIns="45720" anchor="t" anchorCtr="0" upright="1">
+                                <a:noAutofit/>
+                              </wps:bodyPr>
+                            </wps:wsp>
+                            <wps:wsp>
+                              <wps:cNvPr id="26" name="Text Box 379"/>
+                              <wps:cNvSpPr txBox="1">
+                                <a:spLocks noChangeArrowheads="1"/>
+                              </wps:cNvSpPr>
+                              <wps:spPr bwMode="auto">
+                                <a:xfrm>
+                                  <a:off x="358" y="3870"/>
+                                  <a:ext cx="1916" cy="1020"/>
+                                </a:xfrm>
+                                <a:prstGeom prst="rect">
+                                  <a:avLst/>
+                                </a:prstGeom>
+                                <a:solidFill>
+                                  <a:srgbClr val="FFFFFF"/>
+                                </a:solidFill>
+                                <a:ln w="9525">
+                                  <a:solidFill>
+                                    <a:srgbClr val="000000"/>
+                                  </a:solidFill>
+                                  <a:miter lim="800000"/>
+                                  <a:headEnd/>
+                                  <a:tailEnd/>
+                                </a:ln>
+                              </wps:spPr>
+                              <wps:txbx>
+                                <w:txbxContent>
+                                  <w:p>
+                                    <w:r>
+                                      <w:t>Load Game</w:t>
+                                    </w:r>
+                                  </w:p>
+                                </w:txbxContent>
+                              </wps:txbx>
+                              <wps:bodyPr rot="0" vert="horz" wrap="square" lIns="91440" tIns="45720" rIns="91440" bIns="45720" anchor="t" anchorCtr="0" upright="1">
+                                <a:noAutofit/>
+                              </wps:bodyPr>
+                            </wps:wsp>
+                            <wps:wsp>
+                              <wps:cNvPr id="27" name="Text Box 380"/>
+                              <wps:cNvSpPr txBox="1">
+                                <a:spLocks noChangeArrowheads="1"/>
+                              </wps:cNvSpPr>
+                              <wps:spPr bwMode="auto">
+                                <a:xfrm>
+                                  <a:off x="328" y="5160"/>
+                                  <a:ext cx="2347" cy="420"/>
+                                </a:xfrm>
+                                <a:prstGeom prst="rect">
+                                  <a:avLst/>
+                                </a:prstGeom>
+                                <a:solidFill>
+                                  <a:srgbClr val="FFFFFF"/>
+                                </a:solidFill>
+                                <a:ln>
+                                  <a:noFill/>
+                                </a:ln>
+                                <a:extLst>
+                                  <a:ext uri="{91240B29-F687-4F45-9708-019B960494DF}">
+                                    <a14:hiddenLine xmlns:a14="http://schemas.microsoft.com/office/drawing/2010/main" w="9525">
+                                      <a:solidFill>
+                                        <a:srgbClr val="000000"/>
+                                      </a:solidFill>
+                                      <a:miter lim="800000"/>
+                                      <a:headEnd/>
+                                      <a:tailEnd/>
+                                    </a14:hiddenLine>
+                                  </a:ext>
+                                </a:extLst>
+                              </wps:spPr>
+                              <wps:txbx>
+                                <w:txbxContent>
+                                  <w:p>
+                                    <w:r>
+                                      <w:t>Roulette Game</w:t>
+                                    </w:r>
+                                  </w:p>
+                                </w:txbxContent>
+                              </wps:txbx>
+                              <wps:bodyPr rot="0" vert="horz" wrap="square" lIns="91440" tIns="45720" rIns="91440" bIns="45720" anchor="t" anchorCtr="0" upright="1">
+                                <a:noAutofit/>
+                              </wps:bodyPr>
+                            </wps:wsp>
+                          </wpg:grpSp>
+                          <wps:wsp>
+                            <wps:cNvPr id="23" name="Line 381"/>
+                            <wps:cNvCnPr>
+                              <a:cxnSpLocks noChangeShapeType="1"/>
+                            </wps:cNvCnPr>
+                            <wps:spPr bwMode="auto">
+                              <a:xfrm>
+                                <a:off x="2295" y="4785"/>
+                                <a:ext cx="1935" cy="0"/>
+                              </a:xfrm>
+                              <a:prstGeom prst="line">
+                                <a:avLst/>
+                              </a:prstGeom>
+                              <a:noFill/>
+                              <a:ln w="9525">
+                                <a:solidFill>
+                                  <a:srgbClr val="000000"/>
+                                </a:solidFill>
+                                <a:round/>
+                                <a:headEnd/>
+                                <a:tailEnd/>
+                              </a:ln>
+                              <a:extLst>
+                                <a:ext uri="{909E8E84-426E-40DD-AFC4-6F175D3DCCD1}">
+                                  <a14:hiddenFill xmlns:a14="http://schemas.microsoft.com/office/drawing/2010/main">
+                                    <a:noFill/>
+                                  </a14:hiddenFill>
+                                </a:ext>
+                              </a:extLst>
+                            </wps:spPr>
+                            <wps:bodyPr/>
+                          </wps:wsp>
+                        </wpg:grpSp>
+                        <wps:wsp>
+                          <wps:cNvPr id="20" name="Line 393"/>
+                          <wps:cNvCnPr>
+                            <a:cxnSpLocks noChangeShapeType="1"/>
+                          </wps:cNvCnPr>
+                          <wps:spPr bwMode="auto">
+                            <a:xfrm>
+                              <a:off x="1560" y="1575"/>
+                              <a:ext cx="0" cy="735"/>
+                            </a:xfrm>
+                            <a:prstGeom prst="line">
+                              <a:avLst/>
+                            </a:prstGeom>
+                            <a:noFill/>
+                            <a:ln w="9525">
+                              <a:solidFill>
+                                <a:srgbClr val="000000"/>
+                              </a:solidFill>
+                              <a:round/>
+                              <a:headEnd/>
+                              <a:tailEnd/>
+                            </a:ln>
+                            <a:extLst>
+                              <a:ext uri="{909E8E84-426E-40DD-AFC4-6F175D3DCCD1}">
+                                <a14:hiddenFill xmlns:a14="http://schemas.microsoft.com/office/drawing/2010/main">
+                                  <a:noFill/>
+                                </a14:hiddenFill>
+                              </a:ext>
+                            </a:extLst>
+                          </wps:spPr>
+                          <wps:bodyPr/>
+                        </wps:wsp>
+                      </wpg:grpSp>
+                      <wps:wsp>
+                        <wps:cNvPr id="17" name="Line 395"/>
+                        <wps:cNvCnPr>
+                          <a:cxnSpLocks noChangeShapeType="1"/>
+                        </wps:cNvCnPr>
+                        <wps:spPr bwMode="auto">
+                          <a:xfrm>
+                            <a:off x="1350" y="3300"/>
+                            <a:ext cx="0" cy="585"/>
+                          </a:xfrm>
+                          <a:prstGeom prst="line">
+                            <a:avLst/>
+                          </a:prstGeom>
+                          <a:noFill/>
+                          <a:ln w="9525">
+                            <a:solidFill>
+                              <a:srgbClr val="000000"/>
+                            </a:solidFill>
+                            <a:round/>
+                            <a:headEnd/>
+                            <a:tailEnd/>
+                          </a:ln>
+                          <a:extLst>
+                            <a:ext uri="{909E8E84-426E-40DD-AFC4-6F175D3DCCD1}">
+                              <a14:hiddenFill xmlns:a14="http://schemas.microsoft.com/office/drawing/2010/main">
+                                <a:noFill/>
+                              </a14:hiddenFill>
+                            </a:ext>
+                          </a:extLst>
+                        </wps:spPr>
+                        <wps:bodyPr/>
+                      </wps:wsp>
+                    </wpg:wgp>
+                  </a:graphicData>
+                </a:graphic>
+                <wp14:sizeRelH relativeFrom="page">
+                  <wp14:pctWidth>0</wp14:pctWidth>
+                </wp14:sizeRelH>
+                <wp14:sizeRelV relativeFrom="page">
+                  <wp14:pctHeight>0</wp14:pctHeight>
+                </wp14:sizeRelV>
+              </wp:anchor>
+            </w:drawing>
+          </mc:Choice>
+          <mc:Fallback>
+            <w:pict>
+              <v:group id="مجموعة 249" o:spid="_x0000_s1026" style="position:absolute;margin-left:116.45pt;margin-top:171.75pt;width:266.25pt;height:289.5pt;z-index:251656192;mso-position-vertical-relative:page" coordsize="5325,5790" o:gfxdata="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">
+                <v:group id="Group 348" o:spid="_x0000_s1027" style="position:absolute;width:5325;height:5790" coordsize="5325,5790" o:gfxdata="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">
+                  <v:group id="Group 349" o:spid="_x0000_s1028" style="position:absolute;left:1065;width:930;height:1560" coordorigin="1065" coordsize="930,1560" o:gfxdata="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">
+                    <v:group id="Group 350" o:spid="_x0000_s1029" style="position:absolute;left:1335;width:405;height:1125" coordorigin="1335" coordsize="405,1125" o:gfxdata="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">
+                      <v:oval id="Oval 351" o:spid="_x0000_s1030" style="position:absolute;left:1436;width:203;height:281;visibility:visible;mso-wrap-style:square;v-text-anchor:top" o:gfxdata="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"/>
+                      <v:line id="Line 352" o:spid="_x0000_s1031" style="position:absolute;visibility:visible;mso-wrap-style:square" from="1538,281" to="1538,844" o:connectortype="straight" o:gfxdata="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"/>
+                      <v:line id="Line 353" o:spid="_x0000_s1032" style="position:absolute;visibility:visible;mso-wrap-style:square" from="1335,422" to="1740,422" o:connectortype="straight" o:gfxdata="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"/>
+                      <v:line id="Line 354" o:spid="_x0000_s1033" style="position:absolute;flip:x;visibility:visible;mso-wrap-style:square" from="1335,844" to="1538,1125" o:connectortype="straight" o:gfxdata="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"/>
+                      <v:line id="Line 355" o:spid="_x0000_s1034" style="position:absolute;visibility:visible;mso-wrap-style:square" from="1538,844" to="1740,1125" o:connectortype="straight" o:gfxdata="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"/>
+                    </v:group>
+                    <v:shapetype id="_x0000_t202" coordsize="21600,21600" o:spt="202" path="m,l,21600r21600,l21600,xe">
+                      <v:stroke joinstyle="miter"/>
+                      <v:path gradientshapeok="t" o:connecttype="rect"/>
+                    </v:shapetype>
+                    <v:shape id="Text Box 356" o:spid="_x0000_s1035" type="#_x0000_t202" style="position:absolute;left:1065;top:1185;width:930;height:375;visibility:visible;mso-wrap-style:square;v-text-anchor:top" o:gfxdata="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">
+                      <v:textbox>
+                        <w:txbxContent>
+                          <w:p>
+                            <w:proofErr w:type="gramStart"/>
+                            <w:r>
+                              <w:t>player</w:t>
+                            </w:r>
+                            <w:proofErr w:type="gramEnd"/>
+                          </w:p>
+                        </w:txbxContent>
+                      </v:textbox>
+                    </v:shape>
+                  </v:group>
+                  <v:group id="Group 367" o:spid="_x0000_s1036" style="position:absolute;top:2010;width:5325;height:3780" coordorigin=",2010" coordsize="5325,3780" o:gfxdata="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">
+                    <v:group id="Group 368" o:spid="_x0000_s1037" style="position:absolute;left:4245;top:3405;width:1080;height:1785" coordorigin="4245,3405" coordsize="1080,1785" o:gfxdata="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">
+                      <v:group id="Group 369" o:spid="_x0000_s1038" style="position:absolute;left:4605;top:3405;width:405;height:1125" coordorigin="4605,3405" coordsize="405,1125" o:gfxdata="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">
+                        <v:oval id="Oval 370" o:spid="_x0000_s1039" style="position:absolute;left:4706;top:3405;width:203;height:281;visibility:visible;mso-wrap-style:square;v-text-anchor:top" o:gfxdata="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"/>
+                        <v:line id="Line 371" o:spid="_x0000_s1040" style="position:absolute;visibility:visible;mso-wrap-style:square" from="4808,3686" to="4808,4249" o:connectortype="straight" o:gfxdata="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"/>
+                        <v:line id="Line 372" o:spid="_x0000_s1041" style="position:absolute;visibility:visible;mso-wrap-style:square" from="4605,3827" to="5010,3827" o:connectortype="straight" o:gfxdata="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"/>
+                        <v:line id="Line 373" o:spid="_x0000_s1042" style="position:absolute;flip:x;visibility:visible;mso-wrap-style:square" from="4605,4249" to="4808,4530" o:connectortype="straight" o:gfxdata="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"/>
+                        <v:line id="Line 374" o:spid="_x0000_s1043" style="position:absolute;visibility:visible;mso-wrap-style:square" from="4808,4249" to="5010,4530" o:connectortype="straight" o:gfxdata="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"/>
+                      </v:group>
+                      <v:shape id="Text Box 375" o:spid="_x0000_s1044" type="#_x0000_t202" style="position:absolute;left:4245;top:4590;width:1080;height:600;visibility:visible;mso-wrap-style:square;v-text-anchor:top" o:gfxdata="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">
+                        <v:textbox>
+                          <w:txbxContent>
+                            <w:p>
+                              <w:r>
+                                <w:t>HS DB</w:t>
+                              </w:r>
+                            </w:p>
+                          </w:txbxContent>
+                        </v:textbox>
+                      </v:shape>
+                    </v:group>
+                    <v:group id="Group 376" o:spid="_x0000_s1045" style="position:absolute;top:2010;width:2820;height:3780" coordorigin=",2010" coordsize="2820,3780" o:gfxdata="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">
+                      <v:rect id="Rectangle 377" o:spid="_x0000_s1046" style="position:absolute;top:2010;width:2820;height:3780;visibility:visible;mso-wrap-style:square;v-text-anchor:top" o:gfxdata="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"/>
+                      <v:shape id="Text Box 378" o:spid="_x0000_s1047" type="#_x0000_t202" style="position:absolute;left:373;top:2295;width:1872;height:1005;visibility:visible;mso-wrap-style:square;v-text-anchor:top" o:gfxdata="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">
+                        <v:textbox>
+                          <w:txbxContent>
+                            <w:p>
+                              <w:r>
+                                <w:t>New Game</w:t>
+                              </w:r>
+                            </w:p>
+                          </w:txbxContent>
+                        </v:textbox>
+                      </v:shape>
+                      <v:shape id="Text Box 379" o:spid="_x0000_s1048" type="#_x0000_t202" style="position:absolute;left:358;top:3870;width:1916;height:1020;visibility:visible;mso-wrap-style:square;v-text-anchor:top" o:gfxdata="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">
+                        <v:textbox>
+                          <w:txbxContent>
+                            <w:p>
+                              <w:r>
+                                <w:t>Load Game</w:t>
+                              </w:r>
+                            </w:p>
+                          </w:txbxContent>
+                        </v:textbox>
+                      </v:shape>
+                      <v:shape id="Text Box 380" o:spid="_x0000_s1049" type="#_x0000_t202" style="position:absolute;left:328;top:5160;width:2347;height:420;visibility:visible;mso-wrap-style:square;v-text-anchor:top" o:gfxdata="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" stroked="f">
+                        <v:textbox>
+                          <w:txbxContent>
+                            <w:p>
+                              <w:r>
+                                <w:t>Roulette Game</w:t>
+                              </w:r>
+                            </w:p>
+                          </w:txbxContent>
+                        </v:textbox>
+                      </v:shape>
+                    </v:group>
+                    <v:line id="Line 381" o:spid="_x0000_s1050" style="position:absolute;visibility:visible;mso-wrap-style:square" from="2295,4785" to="4230,4785" o:connectortype="straight" o:gfxdata="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"/>
+                  </v:group>
+                  <v:line id="Line 393" o:spid="_x0000_s1051" style="position:absolute;visibility:visible;mso-wrap-style:square" from="1560,1575" to="1560,2310" o:connectortype="straight" o:gfxdata="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"/>
+                </v:group>
+                <v:line id="Line 395" o:spid="_x0000_s1052" style="position:absolute;visibility:visible;mso-wrap-style:square" from="1350,3300" to="1350,3885" o:connectortype="straight" o:gfxdata="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"/>
+                <w10:wrap type="topAndBottom" anchory="page"/>
+              </v:group>
+            </w:pict>
+          </mc:Fallback>
+        </mc:AlternateContent>
+      </w:r>
+    </w:p>
+    <w:p>
+      <w:pPr>
+        <w:pStyle w:val="a4"/>
+        <w:jc w:val="center"/>
+        <w:rPr>
+          <w:sz w:val="24"/>
+        </w:rPr>
+      </w:pPr>
+      <w:bookmarkStart w:id="15" w:name="_Toc77487669"/>
+      <w:r>
+        <w:t xml:space="preserve">Figure </w:t>
+      </w:r>
+      <w:r>
+        <w:fldChar w:fldCharType="begin"/>
+      </w:r>
+      <w:r>
+        <w:rPr>
+          <w:noProof/>
+        </w:rPr>
+        <w:instrText xml:space="preserve"> SEQ Figure \* ARABIC </w:instrText>
+      </w:r>
+      <w:r>
+        <w:fldChar w:fldCharType="separate"/>
+      </w:r>
+      <w:r>
+        <w:rPr>
+          <w:noProof/>
+        </w:rPr>
+        <w:t>1</w:t>
+      </w:r>
+      <w:r>
+        <w:fldChar w:fldCharType="end"/>
+      </w:r>
+      <w:r>
+        <w:t xml:space="preserve"> - System Environment</w:t>
+      </w:r>
+      <w:bookmarkEnd w:id="15"/>
+    </w:p>
+    <w:p>
+      <w:pPr>
+        <w:spacing w:line="480" w:lineRule="auto"/>
+        <w:rPr>
+          <w:sz w:val="24"/>
+        </w:rPr>
+      </w:pPr>
+    </w:p>
+    <w:p>
+      <w:pPr>
+        <w:spacing w:line="480" w:lineRule="auto"/>
+        <w:rPr>
+          <w:sz w:val="24"/>
+        </w:rPr>
+      </w:pPr>
+      <w:r>
+        <w:rPr>
+          <w:sz w:val="24"/>
+        </w:rPr>
+        <w:tab/>
+        <w:t xml:space="preserve">The Roulette Game has one active actor and one cooperating system. </w:t>
+      </w:r>
+    </w:p>
+    <w:p>
+      <w:pPr>
+        <w:spacing w:line="480" w:lineRule="auto"/>
+        <w:rPr>
+          <w:sz w:val="24"/>
+        </w:rPr>
+      </w:pPr>
+      <w:r>
+        <w:rPr>
+          <w:sz w:val="24"/>
+        </w:rPr>
+        <w:t xml:space="preserve">The Player access to New Game and Load Game. </w:t>
+      </w:r>
+    </w:p>
+    <w:p>
+      <w:pPr>
+        <w:pStyle w:val="2"/>
+        <w:spacing w:line="480" w:lineRule="auto"/>
+        <w:rPr>
+          <w:rFonts w:ascii="Times New Roman" w:hAnsi="Times New Roman"/>
+          <w:sz w:val="24"/>
+        </w:rPr>
+      </w:pPr>
+      <w:bookmarkStart w:id="16" w:name="_Toc77487629"/>
+      <w:r>
+        <w:rPr>
+          <w:rFonts w:ascii="Times New Roman" w:hAnsi="Times New Roman"/>
+        </w:rPr>
+        <w:t>2.2</w:t>
+      </w:r>
+      <w:r>
+        <w:rPr>
+          <w:rFonts w:ascii="Times New Roman" w:hAnsi="Times New Roman"/>
+        </w:rPr>
+        <w:tab/>
+        <w:t>Functional Requirements Specification</w:t>
+      </w:r>
+      <w:bookmarkEnd w:id="16"/>
+    </w:p>
+    <w:p>
+      <w:pPr>
+        <w:spacing w:line="480" w:lineRule="auto"/>
+        <w:rPr>
+          <w:sz w:val="24"/>
+        </w:rPr>
+      </w:pPr>
+      <w:r>
+        <w:rPr>
+          <w:sz w:val="24"/>
+        </w:rPr>
+        <w:tab/>
+        <w:t>This section outlines the use cases for Player. The player</w:t>
+      </w:r>
+      <w:r>
+        <w:rPr>
+          <w:sz w:val="24"/>
+        </w:rPr>
+        <w:fldChar w:fldCharType="begin"/>
+      </w:r>
+      <w:r>
+        <w:rPr>
+          <w:sz w:val="24"/>
+        </w:rPr>
+        <w:instrText xml:space="preserve"> XE "</w:instrText>
+      </w:r>
+      <w:r>
+        <w:instrText>Reviewer"</w:instrText>
+      </w:r>
+      <w:r>
+        <w:rPr>
+          <w:sz w:val="24"/>
+        </w:rPr>
+        <w:instrText xml:space="preserve"> </w:instrText>
+      </w:r>
+      <w:r>
+        <w:rPr>
+          <w:sz w:val="24"/>
+        </w:rPr>
+        <w:fldChar w:fldCharType="end"/>
+      </w:r>
+      <w:r>
+        <w:rPr>
+          <w:sz w:val="24"/>
+        </w:rPr>
+        <w:t xml:space="preserve"> have two use </w:t>
+      </w:r>
+      <w:proofErr w:type="gramStart"/>
+      <w:r>
+        <w:rPr>
+          <w:sz w:val="24"/>
+        </w:rPr>
+        <w:t>cases .</w:t>
+      </w:r>
+      <w:bookmarkStart w:id="17" w:name="_Toc77487630"/>
+      <w:proofErr w:type="gramEnd"/>
+    </w:p>
+    <w:p>
+      <w:pPr>
+        <w:spacing w:line="480" w:lineRule="auto"/>
+        <w:rPr>
+          <w:sz w:val="24"/>
+        </w:rPr>
+      </w:pPr>
+    </w:p>
+    <w:bookmarkEnd w:id="17"/>
+    <w:p>
+      <w:pPr>
+        <w:pStyle w:val="3"/>
+      </w:pPr>
+    </w:p>
+    <w:p>
+      <w:pPr>
+        <w:rPr>
+          <w:sz w:val="24"/>
+        </w:rPr>
+      </w:pPr>
+    </w:p>
+    <w:p>
+      <w:pPr>
+        <w:pStyle w:val="4"/>
+        <w:rPr>
+          <w:sz w:val="24"/>
+        </w:rPr>
+      </w:pPr>
+      <w:bookmarkStart w:id="18" w:name="_Toc77487631"/>
+      <w:r>
+        <w:rPr>
+          <w:sz w:val="24"/>
+        </w:rPr>
+        <w:lastRenderedPageBreak/>
+        <w:t>2.2.1</w:t>
+      </w:r>
+      <w:r>
+        <w:rPr>
+          <w:sz w:val="24"/>
+        </w:rPr>
+        <w:tab/>
+      </w:r>
+      <w:proofErr w:type="gramStart"/>
+      <w:r>
+        <w:rPr>
+          <w:sz w:val="24"/>
+        </w:rPr>
+        <w:t>player</w:t>
+      </w:r>
+      <w:proofErr w:type="gramEnd"/>
+      <w:r>
+        <w:rPr>
+          <w:sz w:val="24"/>
+        </w:rPr>
+        <w:t xml:space="preserve"> Use Case</w:t>
+      </w:r>
+    </w:p>
+    <w:p>
+      <w:pPr>
+        <w:pStyle w:val="4"/>
+        <w:rPr>
+          <w:b/>
+          <w:sz w:val="24"/>
+        </w:rPr>
+      </w:pPr>
+      <w:r>
+        <w:rPr>
+          <w:b/>
+          <w:noProof/>
+        </w:rPr>
+        <mc:AlternateContent>
+          <mc:Choice Requires="wps">
+            <w:drawing>
+              <wp:anchor distT="0" distB="0" distL="114300" distR="114300" simplePos="0" relativeHeight="251657216" behindDoc="0" locked="0" layoutInCell="1" allowOverlap="1">
+                <wp:simplePos x="0" y="0"/>
+                <wp:positionH relativeFrom="column">
+                  <wp:posOffset>914400</wp:posOffset>
+                </wp:positionH>
+                <wp:positionV relativeFrom="paragraph">
+                  <wp:posOffset>1193165</wp:posOffset>
+                </wp:positionV>
+                <wp:extent cx="1038225" cy="180975"/>
+                <wp:effectExtent l="0" t="0" r="28575" b="28575"/>
+                <wp:wrapNone/>
+                <wp:docPr id="310" name="رابط مستقيم 310"/>
+                <wp:cNvGraphicFramePr>
+                  <a:graphicFrameLocks xmlns:a="http://schemas.openxmlformats.org/drawingml/2006/main"/>
+                </wp:cNvGraphicFramePr>
+                <a:graphic xmlns:a="http://schemas.openxmlformats.org/drawingml/2006/main">
+                  <a:graphicData uri="http://schemas.microsoft.com/office/word/2010/wordprocessingShape">
+                    <wps:wsp>
+                      <wps:cNvCnPr>
+                        <a:cxnSpLocks noChangeShapeType="1"/>
+                      </wps:cNvCnPr>
+                      <wps:spPr bwMode="auto">
+                        <a:xfrm>
+                          <a:off x="0" y="0"/>
+                          <a:ext cx="1038225" cy="180975"/>
+                        </a:xfrm>
+                        <a:prstGeom prst="line">
+                          <a:avLst/>
+                        </a:prstGeom>
+                        <a:noFill/>
+                        <a:ln w="9525">
+                          <a:solidFill>
+                            <a:srgbClr val="000000"/>
+                          </a:solidFill>
+                          <a:round/>
+                          <a:headEnd/>
+                          <a:tailEnd/>
+                        </a:ln>
+                        <a:extLst>
+                          <a:ext uri="{909E8E84-426E-40DD-AFC4-6F175D3DCCD1}">
+                            <a14:hiddenFill xmlns:a14="http://schemas.microsoft.com/office/drawing/2010/main">
+                              <a:noFill/>
+                            </a14:hiddenFill>
+                          </a:ext>
+                        </a:extLst>
+                      </wps:spPr>
+                      <wps:bodyPr/>
+                    </wps:wsp>
+                  </a:graphicData>
+                </a:graphic>
+                <wp14:sizeRelH relativeFrom="margin">
+                  <wp14:pctWidth>0</wp14:pctWidth>
+                </wp14:sizeRelH>
+                <wp14:sizeRelV relativeFrom="margin">
+                  <wp14:pctHeight>0</wp14:pctHeight>
+                </wp14:sizeRelV>
+              </wp:anchor>
+            </w:drawing>
+          </mc:Choice>
+          <mc:Fallback>
+            <w:pict>
+              <v:line w14:anchorId="59419C46" id="رابط مستقيم 310" o:spid="_x0000_s1026" style="position:absolute;z-index:251657216;visibility:visible;mso-wrap-style:square;mso-width-percent:0;mso-height-percent:0;mso-wrap-distance-left:9pt;mso-wrap-distance-top:0;mso-wrap-distance-right:9pt;mso-wrap-distance-bottom:0;mso-position-horizontal:absolute;mso-position-horizontal-relative:text;mso-position-vertical:absolute;mso-position-vertical-relative:text;mso-width-percent:0;mso-height-percent:0;mso-width-relative:margin;mso-height-relative:margin" from="1in,93.95pt" to="153.75pt,108.2pt" o:gfxdata="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"/>
+            </w:pict>
+          </mc:Fallback>
+        </mc:AlternateContent>
+      </w:r>
+      <w:r>
+        <w:rPr>
+          <w:b/>
+          <w:noProof/>
+        </w:rPr>
+        <mc:AlternateContent>
+          <mc:Choice Requires="wps">
+            <w:drawing>
+              <wp:anchor distT="0" distB="0" distL="114300" distR="114300" simplePos="0" relativeHeight="251658240" behindDoc="0" locked="0" layoutInCell="1" allowOverlap="1">
+                <wp:simplePos x="0" y="0"/>
+                <wp:positionH relativeFrom="column">
+                  <wp:posOffset>2219325</wp:posOffset>
+                </wp:positionH>
+                <wp:positionV relativeFrom="paragraph">
+                  <wp:posOffset>1259840</wp:posOffset>
+                </wp:positionV>
+                <wp:extent cx="1019175" cy="342900"/>
+                <wp:effectExtent l="0" t="0" r="9525" b="0"/>
+                <wp:wrapNone/>
+                <wp:docPr id="309" name="مربع نص 309"/>
+                <wp:cNvGraphicFramePr>
+                  <a:graphicFrameLocks xmlns:a="http://schemas.openxmlformats.org/drawingml/2006/main"/>
+                </wp:cNvGraphicFramePr>
+                <a:graphic xmlns:a="http://schemas.openxmlformats.org/drawingml/2006/main">
+                  <a:graphicData uri="http://schemas.microsoft.com/office/word/2010/wordprocessingShape">
+                    <wps:wsp>
+                      <wps:cNvSpPr txBox="1">
+                        <a:spLocks noChangeArrowheads="1"/>
+                      </wps:cNvSpPr>
+                      <wps:spPr bwMode="auto">
+                        <a:xfrm>
+                          <a:off x="0" y="0"/>
+                          <a:ext cx="1019175" cy="342900"/>
+                        </a:xfrm>
+                        <a:prstGeom prst="rect">
+                          <a:avLst/>
+                        </a:prstGeom>
+                        <a:solidFill>
+                          <a:srgbClr val="FFFFFF"/>
+                        </a:solidFill>
+                        <a:ln>
+                          <a:noFill/>
+                        </a:ln>
+                        <a:extLst>
+                          <a:ext uri="{91240B29-F687-4F45-9708-019B960494DF}">
+                            <a14:hiddenLine xmlns:a14="http://schemas.microsoft.com/office/drawing/2010/main" w="9525">
+                              <a:solidFill>
+                                <a:srgbClr val="000000"/>
+                              </a:solidFill>
+                              <a:miter lim="800000"/>
+                              <a:headEnd/>
+                              <a:tailEnd/>
+                            </a14:hiddenLine>
+                          </a:ext>
+                        </a:extLst>
+                      </wps:spPr>
+                      <wps:txbx>
+                        <w:txbxContent>
+                          <w:p>
+                            <w:pPr>
+                              <w:jc w:val="center"/>
+                            </w:pPr>
+                            <w:r>
+                              <w:t>Load Game</w:t>
+                            </w:r>
+                          </w:p>
+                        </w:txbxContent>
+                      </wps:txbx>
+                      <wps:bodyPr rot="0" vert="horz" wrap="square" lIns="91440" tIns="45720" rIns="91440" bIns="45720" anchor="t" anchorCtr="0" upright="1">
+                        <a:noAutofit/>
+                      </wps:bodyPr>
+                    </wps:wsp>
+                  </a:graphicData>
+                </a:graphic>
+                <wp14:sizeRelH relativeFrom="page">
+                  <wp14:pctWidth>0</wp14:pctWidth>
+                </wp14:sizeRelH>
+                <wp14:sizeRelV relativeFrom="page">
+                  <wp14:pctHeight>0</wp14:pctHeight>
+                </wp14:sizeRelV>
+              </wp:anchor>
+            </w:drawing>
+          </mc:Choice>
+          <mc:Fallback>
+            <w:pict>
+              <v:shape id="مربع نص 309" o:spid="_x0000_s1053" type="#_x0000_t202" style="position:absolute;margin-left:174.75pt;margin-top:99.2pt;width:80.25pt;height:27pt;z-index:251658240;visibility:visible;mso-wrap-style:square;mso-width-percent:0;mso-height-percent:0;mso-wrap-distance-left:9pt;mso-wrap-distance-top:0;mso-wrap-distance-right:9pt;mso-wrap-distance-bottom:0;mso-position-horizontal:absolute;mso-position-horizontal-relative:text;mso-position-vertical:absolute;mso-position-vertical-relative:text;mso-width-percent:0;mso-height-percent:0;mso-width-relative:page;mso-height-relative:page;v-text-anchor:top" o:gfxdata="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" stroked="f">
+                <v:textbox>
+                  <w:txbxContent>
+                    <w:p>
+                      <w:pPr>
+                        <w:jc w:val="center"/>
+                      </w:pPr>
+                      <w:r>
+                        <w:t>Load Game</w:t>
+                      </w:r>
+                    </w:p>
+                  </w:txbxContent>
+                </v:textbox>
+              </v:shape>
+            </w:pict>
+          </mc:Fallback>
+        </mc:AlternateContent>
+      </w:r>
+      <w:r>
+        <w:rPr>
+          <w:b/>
+          <w:noProof/>
+        </w:rPr>
+        <mc:AlternateContent>
+          <mc:Choice Requires="wps">
+            <w:drawing>
+              <wp:anchor distT="0" distB="0" distL="114300" distR="114300" simplePos="0" relativeHeight="251659264" behindDoc="0" locked="0" layoutInCell="1" allowOverlap="1">
+                <wp:simplePos x="0" y="0"/>
+                <wp:positionH relativeFrom="margin">
+                  <wp:align>center</wp:align>
+                </wp:positionH>
+                <wp:positionV relativeFrom="paragraph">
+                  <wp:posOffset>1104265</wp:posOffset>
+                </wp:positionV>
+                <wp:extent cx="1552575" cy="609600"/>
+                <wp:effectExtent l="0" t="0" r="28575" b="19050"/>
+                <wp:wrapNone/>
+                <wp:docPr id="308" name="شكل بيضاوي 308"/>
+                <wp:cNvGraphicFramePr>
+                  <a:graphicFrameLocks xmlns:a="http://schemas.openxmlformats.org/drawingml/2006/main"/>
+                </wp:cNvGraphicFramePr>
+                <a:graphic xmlns:a="http://schemas.openxmlformats.org/drawingml/2006/main">
+                  <a:graphicData uri="http://schemas.microsoft.com/office/word/2010/wordprocessingShape">
+                    <wps:wsp>
+                      <wps:cNvSpPr>
+                        <a:spLocks noChangeArrowheads="1"/>
+                      </wps:cNvSpPr>
+                      <wps:spPr bwMode="auto">
+                        <a:xfrm>
+                          <a:off x="0" y="0"/>
+                          <a:ext cx="1552575" cy="609600"/>
+                        </a:xfrm>
+                        <a:prstGeom prst="ellipse">
+                          <a:avLst/>
+                        </a:prstGeom>
+                        <a:solidFill>
+                          <a:srgbClr val="FFFFFF"/>
+                        </a:solidFill>
+                        <a:ln w="9525">
+                          <a:solidFill>
+                            <a:srgbClr val="000000"/>
+                          </a:solidFill>
+                          <a:round/>
+                          <a:headEnd/>
+                          <a:tailEnd/>
+                        </a:ln>
+                      </wps:spPr>
+                      <wps:bodyPr rot="0" vert="horz" wrap="square" lIns="91440" tIns="45720" rIns="91440" bIns="45720" anchor="t" anchorCtr="0" upright="1">
+                        <a:noAutofit/>
+                      </wps:bodyPr>
+                    </wps:wsp>
+                  </a:graphicData>
+                </a:graphic>
+                <wp14:sizeRelH relativeFrom="page">
+                  <wp14:pctWidth>0</wp14:pctWidth>
+                </wp14:sizeRelH>
+                <wp14:sizeRelV relativeFrom="page">
+                  <wp14:pctHeight>0</wp14:pctHeight>
+                </wp14:sizeRelV>
+              </wp:anchor>
+            </w:drawing>
+          </mc:Choice>
+          <mc:Fallback>
+            <w:pict>
+              <v:oval w14:anchorId="0CF32B3E" id="شكل بيضاوي 308" o:spid="_x0000_s1026" style="position:absolute;margin-left:0;margin-top:86.95pt;width:122.25pt;height:48pt;z-index:251659264;visibility:visible;mso-wrap-style:square;mso-width-percent:0;mso-height-percent:0;mso-wrap-distance-left:9pt;mso-wrap-distance-top:0;mso-wrap-distance-right:9pt;mso-wrap-distance-bottom:0;mso-position-horizontal:center;mso-position-horizontal-relative:margin;mso-position-vertical:absolute;mso-position-vertical-relative:text;mso-width-percent:0;mso-height-percent:0;mso-width-relative:page;mso-height-relative:page;v-text-anchor:top" o:gfxdata="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">
+                <w10:wrap anchorx="margin"/>
+              </v:oval>
+            </w:pict>
+          </mc:Fallback>
+        </mc:AlternateContent>
+      </w:r>
+      <w:r>
+        <w:rPr>
+          <w:b/>
+          <w:noProof/>
+        </w:rPr>
+        <mc:AlternateContent>
+          <mc:Choice Requires="wpg">
+            <w:drawing>
+              <wp:anchor distT="0" distB="0" distL="114300" distR="114300" simplePos="0" relativeHeight="251660288" behindDoc="0" locked="0" layoutInCell="1" allowOverlap="1">
+                <wp:simplePos x="0" y="0"/>
+                <wp:positionH relativeFrom="column">
+                  <wp:posOffset>171450</wp:posOffset>
+                </wp:positionH>
+                <wp:positionV relativeFrom="paragraph">
+                  <wp:posOffset>335915</wp:posOffset>
+                </wp:positionV>
+                <wp:extent cx="3390900" cy="1371600"/>
+                <wp:effectExtent l="0" t="0" r="19050" b="0"/>
+                <wp:wrapTopAndBottom/>
+                <wp:docPr id="238" name="مجموعة 238"/>
+                <wp:cNvGraphicFramePr/>
+                <a:graphic xmlns:a="http://schemas.openxmlformats.org/drawingml/2006/main">
+                  <a:graphicData uri="http://schemas.microsoft.com/office/word/2010/wordprocessingGroup">
+                    <wpg:wgp>
+                      <wpg:cNvGrpSpPr/>
+                      <wpg:grpSpPr bwMode="auto">
+                        <a:xfrm>
+                          <a:off x="0" y="0"/>
+                          <a:ext cx="3390900" cy="1371600"/>
+                          <a:chOff x="0" y="0"/>
+                          <a:chExt cx="5340" cy="2160"/>
+                        </a:xfrm>
+                      </wpg:grpSpPr>
+                      <wpg:grpSp>
+                        <wpg:cNvPr id="2" name="Group 91"/>
+                        <wpg:cNvGrpSpPr>
+                          <a:grpSpLocks/>
+                        </wpg:cNvGrpSpPr>
+                        <wpg:grpSpPr bwMode="auto">
+                          <a:xfrm>
+                            <a:off x="480" y="315"/>
+                            <a:ext cx="480" cy="1244"/>
+                            <a:chOff x="480" y="315"/>
+                            <a:chExt cx="720" cy="1440"/>
+                          </a:xfrm>
+                        </wpg:grpSpPr>
+                        <wps:wsp>
+                          <wps:cNvPr id="7" name="Oval 92"/>
+                          <wps:cNvSpPr>
+                            <a:spLocks noChangeArrowheads="1"/>
+                          </wps:cNvSpPr>
+                          <wps:spPr bwMode="auto">
+                            <a:xfrm>
+                              <a:off x="660" y="315"/>
+                              <a:ext cx="360" cy="360"/>
+                            </a:xfrm>
+                            <a:prstGeom prst="ellipse">
+                              <a:avLst/>
+                            </a:prstGeom>
+                            <a:solidFill>
+                              <a:srgbClr val="FFFFFF"/>
+                            </a:solidFill>
+                            <a:ln w="9525">
+                              <a:solidFill>
+                                <a:srgbClr val="000000"/>
+                              </a:solidFill>
+                              <a:round/>
+                              <a:headEnd/>
+                              <a:tailEnd/>
+                            </a:ln>
+                          </wps:spPr>
+                          <wps:bodyPr rot="0" vert="horz" wrap="square" lIns="91440" tIns="45720" rIns="91440" bIns="45720" anchor="t" anchorCtr="0" upright="1">
+                            <a:noAutofit/>
+                          </wps:bodyPr>
+                        </wps:wsp>
+                        <wps:wsp>
+                          <wps:cNvPr id="8" name="Line 93"/>
+                          <wps:cNvCnPr>
+                            <a:cxnSpLocks noChangeShapeType="1"/>
+                          </wps:cNvCnPr>
+                          <wps:spPr bwMode="auto">
+                            <a:xfrm>
+                              <a:off x="840" y="675"/>
+                              <a:ext cx="0" cy="720"/>
+                            </a:xfrm>
+                            <a:prstGeom prst="line">
+                              <a:avLst/>
+                            </a:prstGeom>
+                            <a:noFill/>
+                            <a:ln w="9525">
+                              <a:solidFill>
+                                <a:srgbClr val="000000"/>
+                              </a:solidFill>
+                              <a:round/>
+                              <a:headEnd/>
+                              <a:tailEnd/>
+                            </a:ln>
+                            <a:extLst>
+                              <a:ext uri="{909E8E84-426E-40DD-AFC4-6F175D3DCCD1}">
+                                <a14:hiddenFill xmlns:a14="http://schemas.microsoft.com/office/drawing/2010/main">
+                                  <a:noFill/>
+                                </a14:hiddenFill>
+                              </a:ext>
+                            </a:extLst>
+                          </wps:spPr>
+                          <wps:bodyPr/>
+                        </wps:wsp>
+                        <wps:wsp>
+                          <wps:cNvPr id="9" name="Line 94"/>
+                          <wps:cNvCnPr>
+                            <a:cxnSpLocks noChangeShapeType="1"/>
+                          </wps:cNvCnPr>
+                          <wps:spPr bwMode="auto">
+                            <a:xfrm>
+                              <a:off x="480" y="855"/>
+                              <a:ext cx="720" cy="0"/>
+                            </a:xfrm>
+                            <a:prstGeom prst="line">
+                              <a:avLst/>
+                            </a:prstGeom>
+                            <a:noFill/>
+                            <a:ln w="9525">
+                              <a:solidFill>
+                                <a:srgbClr val="000000"/>
+                              </a:solidFill>
+                              <a:round/>
+                              <a:headEnd/>
+                              <a:tailEnd/>
+                            </a:ln>
+                            <a:extLst>
+                              <a:ext uri="{909E8E84-426E-40DD-AFC4-6F175D3DCCD1}">
+                                <a14:hiddenFill xmlns:a14="http://schemas.microsoft.com/office/drawing/2010/main">
+                                  <a:noFill/>
+                                </a14:hiddenFill>
+                              </a:ext>
+                            </a:extLst>
+                          </wps:spPr>
+                          <wps:bodyPr/>
+                        </wps:wsp>
+                        <wps:wsp>
+                          <wps:cNvPr id="10" name="Line 95"/>
+                          <wps:cNvCnPr>
+                            <a:cxnSpLocks noChangeShapeType="1"/>
+                          </wps:cNvCnPr>
+                          <wps:spPr bwMode="auto">
+                            <a:xfrm flipH="1">
+                              <a:off x="480" y="1395"/>
+                              <a:ext cx="360" cy="360"/>
+                            </a:xfrm>
+                            <a:prstGeom prst="line">
+                              <a:avLst/>
+                            </a:prstGeom>
+                            <a:noFill/>
+                            <a:ln w="9525">
+                              <a:solidFill>
+                                <a:srgbClr val="000000"/>
+                              </a:solidFill>
+                              <a:round/>
+                              <a:headEnd/>
+                              <a:tailEnd/>
+                            </a:ln>
+                            <a:extLst>
+                              <a:ext uri="{909E8E84-426E-40DD-AFC4-6F175D3DCCD1}">
+                                <a14:hiddenFill xmlns:a14="http://schemas.microsoft.com/office/drawing/2010/main">
+                                  <a:noFill/>
+                                </a14:hiddenFill>
+                              </a:ext>
+                            </a:extLst>
+                          </wps:spPr>
+                          <wps:bodyPr/>
+                        </wps:wsp>
+                        <wps:wsp>
+                          <wps:cNvPr id="11" name="Line 96"/>
+                          <wps:cNvCnPr>
+                            <a:cxnSpLocks noChangeShapeType="1"/>
+                          </wps:cNvCnPr>
+                          <wps:spPr bwMode="auto">
+                            <a:xfrm>
+                              <a:off x="840" y="1395"/>
+                              <a:ext cx="360" cy="360"/>
+                            </a:xfrm>
+                            <a:prstGeom prst="line">
+                              <a:avLst/>
+                            </a:prstGeom>
+                            <a:noFill/>
+                            <a:ln w="9525">
+                              <a:solidFill>
+                                <a:srgbClr val="000000"/>
+                              </a:solidFill>
+                              <a:round/>
+                              <a:headEnd/>
+                              <a:tailEnd/>
+                            </a:ln>
+                            <a:extLst>
+                              <a:ext uri="{909E8E84-426E-40DD-AFC4-6F175D3DCCD1}">
+                                <a14:hiddenFill xmlns:a14="http://schemas.microsoft.com/office/drawing/2010/main">
+                                  <a:noFill/>
+                                </a14:hiddenFill>
+                              </a:ext>
+                            </a:extLst>
+                          </wps:spPr>
+                          <wps:bodyPr/>
+                        </wps:wsp>
+                      </wpg:grpSp>
+                      <wps:wsp>
+                        <wps:cNvPr id="3" name="Oval 97"/>
+                        <wps:cNvSpPr>
+                          <a:spLocks noChangeArrowheads="1"/>
+                        </wps:cNvSpPr>
+                        <wps:spPr bwMode="auto">
+                          <a:xfrm>
+                            <a:off x="2895" y="0"/>
+                            <a:ext cx="2445" cy="960"/>
+                          </a:xfrm>
+                          <a:prstGeom prst="ellipse">
+                            <a:avLst/>
+                          </a:prstGeom>
+                          <a:solidFill>
+                            <a:srgbClr val="FFFFFF"/>
+                          </a:solidFill>
+                          <a:ln w="9525">
+                            <a:solidFill>
+                              <a:srgbClr val="000000"/>
+                            </a:solidFill>
+                            <a:round/>
+                            <a:headEnd/>
+                            <a:tailEnd/>
+                          </a:ln>
+                        </wps:spPr>
+                        <wps:bodyPr rot="0" vert="horz" wrap="square" lIns="91440" tIns="45720" rIns="91440" bIns="45720" anchor="t" anchorCtr="0" upright="1">
+                          <a:noAutofit/>
+                        </wps:bodyPr>
+                      </wps:wsp>
+                      <wps:wsp>
+                        <wps:cNvPr id="4" name="Text Box 98"/>
+                        <wps:cNvSpPr txBox="1">
+                          <a:spLocks noChangeArrowheads="1"/>
+                        </wps:cNvSpPr>
+                        <wps:spPr bwMode="auto">
+                          <a:xfrm>
+                            <a:off x="0" y="1740"/>
+                            <a:ext cx="1425" cy="420"/>
+                          </a:xfrm>
+                          <a:prstGeom prst="rect">
+                            <a:avLst/>
+                          </a:prstGeom>
+                          <a:solidFill>
+                            <a:srgbClr val="FFFFFF"/>
+                          </a:solidFill>
+                          <a:ln>
+                            <a:noFill/>
+                          </a:ln>
+                          <a:extLst>
+                            <a:ext uri="{91240B29-F687-4F45-9708-019B960494DF}">
+                              <a14:hiddenLine xmlns:a14="http://schemas.microsoft.com/office/drawing/2010/main" w="9525">
+                                <a:solidFill>
+                                  <a:srgbClr val="000000"/>
+                                </a:solidFill>
+                                <a:miter lim="800000"/>
+                                <a:headEnd/>
+                                <a:tailEnd/>
+                              </a14:hiddenLine>
+                            </a:ext>
+                          </a:extLst>
+                        </wps:spPr>
+                        <wps:txbx>
+                          <w:txbxContent>
+                            <w:p>
+                              <w:pPr>
+                                <w:jc w:val="center"/>
+                              </w:pPr>
+                              <w:r>
+                                <w:t>Player</w:t>
+                              </w:r>
+                            </w:p>
+                          </w:txbxContent>
+                        </wps:txbx>
+                        <wps:bodyPr rot="0" vert="horz" wrap="square" lIns="91440" tIns="45720" rIns="91440" bIns="45720" anchor="t" anchorCtr="0" upright="1">
+                          <a:noAutofit/>
+                        </wps:bodyPr>
+                      </wps:wsp>
+                      <wps:wsp>
+                        <wps:cNvPr id="5" name="Text Box 99"/>
+                        <wps:cNvSpPr txBox="1">
+                          <a:spLocks noChangeArrowheads="1"/>
+                        </wps:cNvSpPr>
+                        <wps:spPr bwMode="auto">
+                          <a:xfrm>
+                            <a:off x="3330" y="270"/>
+                            <a:ext cx="1605" cy="540"/>
+                          </a:xfrm>
+                          <a:prstGeom prst="rect">
+                            <a:avLst/>
+                          </a:prstGeom>
+                          <a:solidFill>
+                            <a:srgbClr val="FFFFFF"/>
+                          </a:solidFill>
+                          <a:ln>
+                            <a:noFill/>
+                          </a:ln>
+                          <a:extLst>
+                            <a:ext uri="{91240B29-F687-4F45-9708-019B960494DF}">
+                              <a14:hiddenLine xmlns:a14="http://schemas.microsoft.com/office/drawing/2010/main" w="9525">
+                                <a:solidFill>
+                                  <a:srgbClr val="000000"/>
+                                </a:solidFill>
+                                <a:miter lim="800000"/>
+                                <a:headEnd/>
+                                <a:tailEnd/>
+                              </a14:hiddenLine>
+                            </a:ext>
+                          </a:extLst>
+                        </wps:spPr>
+                        <wps:txbx>
+                          <w:txbxContent>
+                            <w:p>
+                              <w:pPr>
+                                <w:jc w:val="center"/>
+                              </w:pPr>
+                              <w:r>
+                                <w:t>New Game</w:t>
+                              </w:r>
+                            </w:p>
+                          </w:txbxContent>
+                        </wps:txbx>
+                        <wps:bodyPr rot="0" vert="horz" wrap="square" lIns="91440" tIns="45720" rIns="91440" bIns="45720" anchor="t" anchorCtr="0" upright="1">
+                          <a:noAutofit/>
+                        </wps:bodyPr>
+                      </wps:wsp>
+                      <wps:wsp>
+                        <wps:cNvPr id="6" name="Line 100"/>
+                        <wps:cNvCnPr>
+                          <a:cxnSpLocks noChangeShapeType="1"/>
+                          <a:endCxn id="3" idx="2"/>
+                        </wps:cNvCnPr>
+                        <wps:spPr bwMode="auto">
+                          <a:xfrm flipV="1">
+                            <a:off x="1155" y="480"/>
+                            <a:ext cx="1740" cy="570"/>
+                          </a:xfrm>
+                          <a:prstGeom prst="line">
+                            <a:avLst/>
+                          </a:prstGeom>
+                          <a:noFill/>
+                          <a:ln w="9525">
+                            <a:solidFill>
+                              <a:srgbClr val="000000"/>
+                            </a:solidFill>
+                            <a:round/>
+                            <a:headEnd/>
+                            <a:tailEnd/>
+                          </a:ln>
+                          <a:extLst>
+                            <a:ext uri="{909E8E84-426E-40DD-AFC4-6F175D3DCCD1}">
+                              <a14:hiddenFill xmlns:a14="http://schemas.microsoft.com/office/drawing/2010/main">
+                                <a:noFill/>
+                              </a14:hiddenFill>
+                            </a:ext>
+                          </a:extLst>
+                        </wps:spPr>
+                        <wps:bodyPr/>
+                      </wps:wsp>
+                    </wpg:wgp>
+                  </a:graphicData>
+                </a:graphic>
+                <wp14:sizeRelH relativeFrom="page">
+                  <wp14:pctWidth>0</wp14:pctWidth>
+                </wp14:sizeRelH>
+                <wp14:sizeRelV relativeFrom="page">
+                  <wp14:pctHeight>0</wp14:pctHeight>
+                </wp14:sizeRelV>
+              </wp:anchor>
+            </w:drawing>
+          </mc:Choice>
+          <mc:Fallback>
+            <w:pict>
+              <v:group id="مجموعة 238" o:spid="_x0000_s1054" style="position:absolute;margin-left:13.5pt;margin-top:26.45pt;width:267pt;height:108pt;z-index:251660288" coordsize="5340,2160" o:gfxdata="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">
+                <v:group id="Group 91" o:spid="_x0000_s1055" style="position:absolute;left:480;top:315;width:480;height:1244" coordorigin="480,315" coordsize="720,1440" o:gfxdata="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">
+                  <v:oval id="Oval 92" o:spid="_x0000_s1056" style="position:absolute;left:660;top:315;width:360;height:360;visibility:visible;mso-wrap-style:square;v-text-anchor:top" o:gfxdata="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"/>
+                  <v:line id="Line 93" o:spid="_x0000_s1057" style="position:absolute;visibility:visible;mso-wrap-style:square" from="840,675" to="840,1395" o:connectortype="straight" o:gfxdata="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"/>
+                  <v:line id="Line 94" o:spid="_x0000_s1058" style="position:absolute;visibility:visible;mso-wrap-style:square" from="480,855" to="1200,855" o:connectortype="straight" o:gfxdata="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"/>
+                  <v:line id="Line 95" o:spid="_x0000_s1059" style="position:absolute;flip:x;visibility:visible;mso-wrap-style:square" from="480,1395" to="840,1755" o:connectortype="straight" o:gfxdata="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"/>
+                  <v:line id="Line 96" o:spid="_x0000_s1060" style="position:absolute;visibility:visible;mso-wrap-style:square" from="840,1395" to="1200,1755" o:connectortype="straight" o:gfxdata="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"/>
+                </v:group>
+                <v:oval id="Oval 97" o:spid="_x0000_s1061" style="position:absolute;left:2895;width:2445;height:960;visibility:visible;mso-wrap-style:square;v-text-anchor:top" o:gfxdata="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"/>
+                <v:shape id="Text Box 98" o:spid="_x0000_s1062" type="#_x0000_t202" style="position:absolute;top:1740;width:1425;height:420;visibility:visible;mso-wrap-style:square;v-text-anchor:top" o:gfxdata="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" stroked="f">
+                  <v:textbox>
+                    <w:txbxContent>
+                      <w:p>
+                        <w:pPr>
+                          <w:jc w:val="center"/>
+                        </w:pPr>
+                        <w:r>
+                          <w:t>Player</w:t>
+                        </w:r>
+                      </w:p>
+                    </w:txbxContent>
+                  </v:textbox>
+                </v:shape>
+                <v:shape id="Text Box 99" o:spid="_x0000_s1063" type="#_x0000_t202" style="position:absolute;left:3330;top:270;width:1605;height:540;visibility:visible;mso-wrap-style:square;v-text-anchor:top" o:gfxdata="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" stroked="f">
+                  <v:textbox>
+                    <w:txbxContent>
+                      <w:p>
+                        <w:pPr>
+                          <w:jc w:val="center"/>
+                        </w:pPr>
+                        <w:r>
+                          <w:t>New Game</w:t>
+                        </w:r>
+                      </w:p>
+                    </w:txbxContent>
+                  </v:textbox>
+                </v:shape>
+                <v:line id="Line 100" o:spid="_x0000_s1064" style="position:absolute;flip:y;visibility:visible;mso-wrap-style:square" from="1155,480" to="2895,1050" o:connectortype="straight" o:gfxdata="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"/>
+                <w10:wrap type="topAndBottom"/>
+              </v:group>
+            </w:pict>
+          </mc:Fallback>
+        </mc:AlternateContent>
+      </w:r>
+      <w:r>
+        <w:rPr>
+          <w:b/>
+          <w:sz w:val="24"/>
+        </w:rPr>
+        <w:t xml:space="preserve">Use case: </w:t>
+      </w:r>
+      <w:r>
+        <w:rPr>
+          <w:sz w:val="24"/>
+        </w:rPr>
+        <w:t xml:space="preserve"> Search Article</w:t>
+      </w:r>
+      <w:bookmarkEnd w:id="18"/>
+      <w:r>
+        <w:rPr>
+          <w:sz w:val="24"/>
+        </w:rPr>
+        <w:fldChar w:fldCharType="begin"/>
+      </w:r>
+      <w:r>
+        <w:rPr>
+          <w:sz w:val="24"/>
+        </w:rPr>
+        <w:instrText xml:space="preserve"> XE "</w:instrText>
+      </w:r>
+      <w:r>
+        <w:instrText>Article"</w:instrText>
+      </w:r>
+      <w:r>
+        <w:rPr>
+          <w:sz w:val="24"/>
+        </w:rPr>
+        <w:instrText xml:space="preserve"> </w:instrText>
+      </w:r>
+      <w:r>
+        <w:rPr>
+          <w:sz w:val="24"/>
+        </w:rPr>
+        <w:fldChar w:fldCharType="end"/>
+      </w:r>
+    </w:p>
+    <w:p>
+      <w:pPr>
+        <w:rPr>
+          <w:sz w:val="24"/>
+        </w:rPr>
+      </w:pPr>
+      <w:r>
+        <w:rPr>
+          <w:b/>
+          <w:sz w:val="24"/>
+        </w:rPr>
+        <w:t>Diagram:</w:t>
+      </w:r>
+    </w:p>
+    <w:p>
+      <w:pPr>
+        <w:rPr>
+          <w:sz w:val="24"/>
+        </w:rPr>
+      </w:pPr>
+    </w:p>
+    <w:p>
+      <w:pPr>
+        <w:rPr>
+          <w:b/>
+          <w:sz w:val="24"/>
+        </w:rPr>
+      </w:pPr>
+    </w:p>
+    <w:p>
+      <w:pPr>
+        <w:rPr>
+          <w:b/>
+          <w:sz w:val="24"/>
+        </w:rPr>
+      </w:pPr>
+      <w:r>
+        <w:rPr>
+          <w:b/>
+          <w:sz w:val="24"/>
+        </w:rPr>
+        <w:t>Brief Description</w:t>
+      </w:r>
+    </w:p>
+    <w:p>
+      <w:pPr>
+        <w:rPr>
+          <w:sz w:val="24"/>
+        </w:rPr>
+      </w:pPr>
+      <w:r>
+        <w:rPr>
+          <w:sz w:val="24"/>
+        </w:rPr>
+        <w:t>The Player access the New Game and insert row to DB either access to Load Game and Update specific row in DB.</w:t>
+      </w:r>
+    </w:p>
+    <w:p>
+      <w:pPr>
+        <w:rPr>
+          <w:sz w:val="24"/>
+        </w:rPr>
+      </w:pPr>
+    </w:p>
+    <w:p>
+      <w:pPr>
+        <w:rPr>
+          <w:b/>
+          <w:sz w:val="24"/>
+        </w:rPr>
+      </w:pPr>
+      <w:r>
+        <w:rPr>
+          <w:b/>
+          <w:sz w:val="24"/>
+        </w:rPr>
+        <w:t xml:space="preserve">Initial </w:t>
+      </w:r>
+      <w:proofErr w:type="gramStart"/>
+      <w:r>
+        <w:rPr>
+          <w:b/>
+          <w:sz w:val="24"/>
+        </w:rPr>
+        <w:t>Step-By-Step</w:t>
+      </w:r>
+      <w:proofErr w:type="gramEnd"/>
+      <w:r>
+        <w:rPr>
+          <w:b/>
+          <w:sz w:val="24"/>
+        </w:rPr>
+        <w:t xml:space="preserve"> Description</w:t>
+      </w:r>
+    </w:p>
+    <w:p>
+      <w:pPr>
+        <w:rPr>
+          <w:sz w:val="24"/>
+        </w:rPr>
+      </w:pPr>
+      <w:proofErr w:type="gramStart"/>
+      <w:r>
+        <w:rPr>
+          <w:sz w:val="24"/>
+        </w:rPr>
+        <w:t>After  this</w:t>
+      </w:r>
+      <w:proofErr w:type="gramEnd"/>
+      <w:r>
+        <w:rPr>
+          <w:sz w:val="24"/>
+        </w:rPr>
+        <w:t xml:space="preserve"> use case: </w:t>
+      </w:r>
+    </w:p>
+    <w:p>
+      <w:pPr>
+        <w:numPr>
+          <w:ilvl w:val="0"/>
+          <w:numId w:val="1"/>
+        </w:numPr>
+        <w:rPr>
+          <w:spacing w:val="-3"/>
+          <w:sz w:val="24"/>
+        </w:rPr>
+      </w:pPr>
+      <w:r>
+        <w:rPr>
+          <w:spacing w:val="-3"/>
+          <w:sz w:val="24"/>
+        </w:rPr>
+        <w:t>The Player</w:t>
+      </w:r>
+      <w:r>
+        <w:rPr>
+          <w:spacing w:val="-3"/>
+          <w:sz w:val="24"/>
+        </w:rPr>
+        <w:fldChar w:fldCharType="begin"/>
+      </w:r>
+      <w:r>
+        <w:rPr>
+          <w:spacing w:val="-3"/>
+          <w:sz w:val="24"/>
+        </w:rPr>
+        <w:instrText xml:space="preserve"> XE "</w:instrText>
+      </w:r>
+      <w:r>
+        <w:instrText>Reader"</w:instrText>
+      </w:r>
+      <w:r>
+        <w:rPr>
+          <w:spacing w:val="-3"/>
+          <w:sz w:val="24"/>
+        </w:rPr>
+        <w:instrText xml:space="preserve"> </w:instrText>
+      </w:r>
+      <w:r>
+        <w:rPr>
+          <w:spacing w:val="-3"/>
+          <w:sz w:val="24"/>
+        </w:rPr>
+        <w:fldChar w:fldCharType="end"/>
+      </w:r>
+      <w:r>
+        <w:rPr>
+          <w:spacing w:val="-3"/>
+          <w:sz w:val="24"/>
+        </w:rPr>
+        <w:t xml:space="preserve"> chooses chip and set it in a chosen bit.</w:t>
+      </w:r>
+    </w:p>
+    <w:p>
+      <w:pPr>
+        <w:numPr>
+          <w:ilvl w:val="0"/>
+          <w:numId w:val="1"/>
+        </w:numPr>
+        <w:rPr>
+          <w:spacing w:val="-3"/>
+          <w:sz w:val="24"/>
+        </w:rPr>
+      </w:pPr>
+      <w:r>
+        <w:rPr>
+          <w:spacing w:val="-3"/>
+          <w:sz w:val="24"/>
+        </w:rPr>
+        <w:t>The Player press start button</w:t>
+      </w:r>
+      <w:r>
+        <w:rPr>
+          <w:spacing w:val="-3"/>
+          <w:sz w:val="24"/>
+        </w:rPr>
+        <w:fldChar w:fldCharType="begin"/>
+      </w:r>
+      <w:r>
+        <w:rPr>
+          <w:spacing w:val="-3"/>
+          <w:sz w:val="24"/>
+        </w:rPr>
+        <w:instrText xml:space="preserve"> XE "</w:instrText>
+      </w:r>
+      <w:r>
+        <w:instrText>Reader"</w:instrText>
+      </w:r>
+      <w:r>
+        <w:rPr>
+          <w:spacing w:val="-3"/>
+          <w:sz w:val="24"/>
+        </w:rPr>
+        <w:instrText xml:space="preserve"> </w:instrText>
+      </w:r>
+      <w:r>
+        <w:rPr>
+          <w:spacing w:val="-3"/>
+          <w:sz w:val="24"/>
+        </w:rPr>
+        <w:fldChar w:fldCharType="end"/>
+      </w:r>
+      <w:r>
+        <w:rPr>
+          <w:spacing w:val="-3"/>
+          <w:sz w:val="24"/>
+        </w:rPr>
+        <w:t>.</w:t>
+      </w:r>
+    </w:p>
+    <w:p>
+      <w:pPr>
+        <w:numPr>
+          <w:ilvl w:val="0"/>
+          <w:numId w:val="1"/>
+        </w:numPr>
+        <w:rPr>
+          <w:spacing w:val="-3"/>
+          <w:sz w:val="24"/>
+        </w:rPr>
+      </w:pPr>
+      <w:r>
+        <w:rPr>
+          <w:spacing w:val="-3"/>
+          <w:sz w:val="24"/>
+        </w:rPr>
+        <w:t>The Player wait to stop wheel.</w:t>
+      </w:r>
+    </w:p>
+    <w:p>
+      <w:pPr>
+        <w:numPr>
+          <w:ilvl w:val="0"/>
+          <w:numId w:val="1"/>
+        </w:numPr>
+        <w:rPr>
+          <w:spacing w:val="-3"/>
+          <w:sz w:val="24"/>
+        </w:rPr>
+      </w:pPr>
+      <w:r>
+        <w:rPr>
+          <w:spacing w:val="-3"/>
+          <w:sz w:val="24"/>
+        </w:rPr>
+        <w:t>The Player win or loss.</w:t>
+      </w:r>
+    </w:p>
+    <w:p>
+      <w:pPr>
+        <w:rPr>
+          <w:sz w:val="24"/>
+        </w:rPr>
+      </w:pPr>
+    </w:p>
+    <w:p>
+      <w:pPr>
+        <w:pStyle w:val="2"/>
+        <w:spacing w:line="480" w:lineRule="auto"/>
+        <w:rPr>
+          <w:rFonts w:ascii="Times New Roman" w:hAnsi="Times New Roman"/>
+          <w:sz w:val="24"/>
+        </w:rPr>
+      </w:pPr>
+      <w:bookmarkStart w:id="19" w:name="_Toc77487648"/>
+      <w:r>
+        <w:rPr>
+          <w:rFonts w:ascii="Times New Roman" w:hAnsi="Times New Roman"/>
+        </w:rPr>
+        <w:t>2.3</w:t>
+      </w:r>
+      <w:r>
+        <w:rPr>
+          <w:rFonts w:ascii="Times New Roman" w:hAnsi="Times New Roman"/>
+        </w:rPr>
+        <w:tab/>
+        <w:t>User</w:t>
+      </w:r>
+      <w:r>
+        <w:fldChar w:fldCharType="begin"/>
+      </w:r>
+      <w:r>
+        <w:rPr>
+          <w:rFonts w:ascii="Times New Roman" w:hAnsi="Times New Roman"/>
+        </w:rPr>
+        <w:instrText xml:space="preserve"> XE "</w:instrText>
+      </w:r>
+      <w:r>
+        <w:instrText>User"</w:instrText>
+      </w:r>
+      <w:r>
+        <w:rPr>
+          <w:rFonts w:ascii="Times New Roman" w:hAnsi="Times New Roman"/>
+        </w:rPr>
+        <w:instrText xml:space="preserve"> </w:instrText>
+      </w:r>
+      <w:r>
+        <w:fldChar w:fldCharType="end"/>
+      </w:r>
+      <w:r>
+        <w:rPr>
+          <w:rFonts w:ascii="Times New Roman" w:hAnsi="Times New Roman"/>
+        </w:rPr>
+        <w:t xml:space="preserve"> Characteristics</w:t>
+      </w:r>
+      <w:bookmarkEnd w:id="19"/>
+    </w:p>
+    <w:p>
+      <w:pPr>
+        <w:spacing w:line="480" w:lineRule="auto"/>
+        <w:rPr>
+          <w:sz w:val="24"/>
+        </w:rPr>
+      </w:pPr>
+      <w:r>
+        <w:rPr>
+          <w:sz w:val="24"/>
+        </w:rPr>
+        <w:tab/>
+        <w:t>The Player must be know the rules of the Game and +18.</w:t>
+      </w:r>
+    </w:p>
+    <w:p>
+      <w:pPr>
+        <w:pStyle w:val="2"/>
+        <w:spacing w:line="480" w:lineRule="auto"/>
+        <w:rPr>
+          <w:sz w:val="24"/>
+        </w:rPr>
+      </w:pPr>
+      <w:bookmarkStart w:id="20" w:name="_Toc77487649"/>
+      <w:r>
+        <w:rPr>
+          <w:rFonts w:ascii="Times New Roman" w:hAnsi="Times New Roman"/>
+        </w:rPr>
+        <w:t>2.4</w:t>
+      </w:r>
+      <w:r>
+        <w:rPr>
+          <w:rFonts w:ascii="Times New Roman" w:hAnsi="Times New Roman"/>
+        </w:rPr>
+        <w:tab/>
+        <w:t>Non-Functional Requirements</w:t>
+      </w:r>
+      <w:bookmarkEnd w:id="20"/>
+    </w:p>
+    <w:p>
+      <w:pPr>
+        <w:spacing w:line="480" w:lineRule="auto"/>
+        <w:rPr>
+          <w:sz w:val="24"/>
+        </w:rPr>
+      </w:pPr>
+      <w:r>
+        <w:rPr>
+          <w:sz w:val="24"/>
+        </w:rPr>
+        <w:tab/>
+        <w:t xml:space="preserve">The Game must be run with high speed so that we used C# software </w:t>
+      </w:r>
+      <w:proofErr w:type="gramStart"/>
+      <w:r>
+        <w:rPr>
+          <w:sz w:val="24"/>
+        </w:rPr>
+        <w:t>language ,</w:t>
+      </w:r>
+      <w:proofErr w:type="gramEnd"/>
+      <w:r>
+        <w:rPr>
+          <w:sz w:val="24"/>
+        </w:rPr>
+        <w:t xml:space="preserve"> </w:t>
+      </w:r>
+    </w:p>
+    <w:p>
+      <w:pPr>
+        <w:spacing w:line="480" w:lineRule="auto"/>
+        <w:rPr>
+          <w:sz w:val="24"/>
+        </w:rPr>
+      </w:pPr>
+      <w:r>
+        <w:rPr>
+          <w:sz w:val="24"/>
+        </w:rPr>
+        <w:t xml:space="preserve"> It need 2G RAM and </w:t>
+      </w:r>
+      <w:proofErr w:type="gramStart"/>
+      <w:r>
+        <w:rPr>
+          <w:sz w:val="24"/>
+        </w:rPr>
+        <w:t>more ,</w:t>
+      </w:r>
+      <w:proofErr w:type="gramEnd"/>
+      <w:r>
+        <w:rPr>
+          <w:sz w:val="24"/>
+        </w:rPr>
+        <w:t xml:space="preserve"> and suitable screen card. </w:t>
+      </w:r>
+    </w:p>
+    <w:p>
+      <w:bookmarkStart w:id="21" w:name="_GoBack"/>
+      <w:bookmarkEnd w:id="21"/>
+    </w:p>
     <w:sectPr>
       <w:pgSz w:w="11906" w:h="16838"/>
       <w:pgMar w:top="1440" w:right="566" w:bottom="1440" w:left="993" w:header="708" w:footer="708" w:gutter="0"/>
@@ -4822,8 +7298,36 @@
 </w:document>
 </file>
 
+<file path=word/numbering.xml><?xml version="1.0" encoding="utf-8"?>
+<w:numbering xmlns:wpc="http://schemas.microsoft.com/office/word/2010/wordprocessingCanvas" xmlns:mc="http://schemas.openxmlformats.org/markup-compatibility/2006" xmlns:o="urn:schemas-microsoft-com:office:office" xmlns:r="http://schemas.openxmlformats.org/officeDocument/2006/relationships" xmlns:m="http://schemas.openxmlformats.org/officeDocument/2006/math" xmlns:v="urn:schemas-microsoft-com:vml" xmlns:wp14="http://schemas.microsoft.com/office/word/2010/wordprocessingDrawing" xmlns:wp="http://schemas.openxmlformats.org/drawingml/2006/wordprocessingDrawing" xmlns:w10="urn:schemas-microsoft-com:office:word" xmlns:w="http://schemas.openxmlformats.org/wordprocessingml/2006/main" xmlns:w14="http://schemas.microsoft.com/office/word/2010/wordml" xmlns:w15="http://schemas.microsoft.com/office/word/2012/wordml" xmlns:wpg="http://schemas.microsoft.com/office/word/2010/wordprocessingGroup" xmlns:wpi="http://schemas.microsoft.com/office/word/2010/wordprocessingInk" xmlns:wne="http://schemas.microsoft.com/office/word/2006/wordml" xmlns:wps="http://schemas.microsoft.com/office/word/2010/wordprocessingShape" mc:Ignorable="w14 w15 wp14">
+  <w:abstractNum w:abstractNumId="0" w15:restartNumberingAfterBreak="0">
+    <w:nsid w:val="244E6C0F"/>
+    <w:multiLevelType w:val="singleLevel"/>
+    <w:tmpl w:val="0409000F"/>
+    <w:lvl w:ilvl="0">
+      <w:start w:val="1"/>
+      <w:numFmt w:val="decimal"/>
+      <w:lvlText w:val="%1."/>
+      <w:lvlJc w:val="left"/>
+      <w:pPr>
+        <w:tabs>
+          <w:tab w:val="num" w:pos="360"/>
+        </w:tabs>
+        <w:ind w:left="360" w:hanging="360"/>
+      </w:pPr>
+    </w:lvl>
+  </w:abstractNum>
+  <w:num w:numId="1">
+    <w:abstractNumId w:val="0"/>
+    <w:lvlOverride w:ilvl="0">
+      <w:startOverride w:val="1"/>
+    </w:lvlOverride>
+  </w:num>
+</w:numbering>
+</file>
+
 <file path=word/styles.xml><?xml version="1.0" encoding="utf-8"?>
-<w:styles xmlns:mc="http://schemas.openxmlformats.org/markup-compatibility/2006" xmlns:r="http://schemas.openxmlformats.org/officeDocument/2006/relationships" xmlns:w="http://schemas.openxmlformats.org/wordprocessingml/2006/main" xmlns:w14="http://schemas.microsoft.com/office/word/2010/wordml" mc:Ignorable="w14">
+<w:styles xmlns:mc="http://schemas.openxmlformats.org/markup-compatibility/2006" xmlns:r="http://schemas.openxmlformats.org/officeDocument/2006/relationships" xmlns:w="http://schemas.openxmlformats.org/wordprocessingml/2006/main" xmlns:w14="http://schemas.microsoft.com/office/word/2010/wordml" xmlns:w15="http://schemas.microsoft.com/office/word/2012/wordml" mc:Ignorable="w14 w15">
   <w:docDefaults>
     <w:rPrDefault>
       <w:rPr>
@@ -4839,146 +7343,378 @@
       </w:pPr>
     </w:pPrDefault>
   </w:docDefaults>
-  <w:latentStyles w:defLockedState="0" w:defUIPriority="99" w:defSemiHidden="1" w:defUnhideWhenUsed="1" w:defQFormat="0" w:count="267">
-    <w:lsdException w:name="Normal" w:semiHidden="0" w:uiPriority="0" w:unhideWhenUsed="0" w:qFormat="1"/>
-    <w:lsdException w:name="heading 1" w:semiHidden="0" w:uiPriority="0" w:unhideWhenUsed="0" w:qFormat="1"/>
-    <w:lsdException w:name="heading 2" w:uiPriority="9" w:qFormat="1"/>
-    <w:lsdException w:name="heading 3" w:uiPriority="9" w:qFormat="1"/>
-    <w:lsdException w:name="heading 4" w:uiPriority="9" w:qFormat="1"/>
-    <w:lsdException w:name="heading 5" w:uiPriority="9" w:qFormat="1"/>
-    <w:lsdException w:name="heading 6" w:uiPriority="9" w:qFormat="1"/>
-    <w:lsdException w:name="heading 7" w:uiPriority="9" w:qFormat="1"/>
-    <w:lsdException w:name="heading 8" w:uiPriority="9" w:qFormat="1"/>
-    <w:lsdException w:name="heading 9" w:uiPriority="9" w:qFormat="1"/>
-    <w:lsdException w:name="toc 1" w:uiPriority="0"/>
-    <w:lsdException w:name="toc 2" w:uiPriority="0"/>
-    <w:lsdException w:name="toc 3" w:uiPriority="0"/>
-    <w:lsdException w:name="toc 4" w:uiPriority="0"/>
-    <w:lsdException w:name="toc 5" w:uiPriority="39"/>
-    <w:lsdException w:name="toc 6" w:uiPriority="39"/>
-    <w:lsdException w:name="toc 7" w:uiPriority="39"/>
-    <w:lsdException w:name="toc 8" w:uiPriority="39"/>
-    <w:lsdException w:name="toc 9" w:uiPriority="39"/>
-    <w:lsdException w:name="caption" w:uiPriority="35" w:qFormat="1"/>
-    <w:lsdException w:name="Title" w:semiHidden="0" w:uiPriority="10" w:unhideWhenUsed="0" w:qFormat="1"/>
-    <w:lsdException w:name="Default Paragraph Font" w:uiPriority="1"/>
-    <w:lsdException w:name="Body Text" w:uiPriority="0"/>
-    <w:lsdException w:name="Subtitle" w:semiHidden="0" w:uiPriority="11" w:unhideWhenUsed="0" w:qFormat="1"/>
-    <w:lsdException w:name="Hyperlink" w:uiPriority="0"/>
-    <w:lsdException w:name="Strong" w:semiHidden="0" w:uiPriority="22" w:unhideWhenUsed="0" w:qFormat="1"/>
-    <w:lsdException w:name="Emphasis" w:semiHidden="0" w:uiPriority="20" w:unhideWhenUsed="0" w:qFormat="1"/>
-    <w:lsdException w:name="Table Grid" w:semiHidden="0" w:uiPriority="39" w:unhideWhenUsed="0"/>
-    <w:lsdException w:name="Placeholder Text" w:unhideWhenUsed="0"/>
-    <w:lsdException w:name="No Spacing" w:semiHidden="0" w:uiPriority="1" w:unhideWhenUsed="0" w:qFormat="1"/>
-    <w:lsdException w:name="Light Shading" w:semiHidden="0" w:uiPriority="60" w:unhideWhenUsed="0"/>
-    <w:lsdException w:name="Light List" w:semiHidden="0" w:uiPriority="61" w:unhideWhenUsed="0"/>
-    <w:lsdException w:name="Light Grid" w:semiHidden="0" w:uiPriority="62" w:unhideWhenUsed="0"/>
-    <w:lsdException w:name="Medium Shading 1" w:semiHidden="0" w:uiPriority="63" w:unhideWhenUsed="0"/>
-    <w:lsdException w:name="Medium Shading 2" w:semiHidden="0" w:uiPriority="64" w:unhideWhenUsed="0"/>
-    <w:lsdException w:name="Medium List 1" w:semiHidden="0" w:uiPriority="65" w:unhideWhenUsed="0"/>
-    <w:lsdException w:name="Medium List 2" w:semiHidden="0" w:uiPriority="66" w:unhideWhenUsed="0"/>
-    <w:lsdException w:name="Medium Grid 1" w:semiHidden="0" w:uiPriority="67" w:unhideWhenUsed="0"/>
-    <w:lsdException w:name="Medium Grid 2" w:semiHidden="0" w:uiPriority="68" w:unhideWhenUsed="0"/>
-    <w:lsdException w:name="Medium Grid 3" w:semiHidden="0" w:uiPriority="69" w:unhideWhenUsed="0"/>
-    <w:lsdException w:name="Dark List" w:semiHidden="0" w:uiPriority="70" w:unhideWhenUsed="0"/>
-    <w:lsdException w:name="Colorful Shading" w:semiHidden="0" w:uiPriority="71" w:unhideWhenUsed="0"/>
-    <w:lsdException w:name="Colorful List" w:semiHidden="0" w:uiPriority="72" w:unhideWhenUsed="0"/>
-    <w:lsdException w:name="Colorful Grid" w:semiHidden="0" w:uiPriority="73" w:unhideWhenUsed="0"/>
-    <w:lsdException w:name="Light Shading Accent 1" w:semiHidden="0" w:uiPriority="60" w:unhideWhenUsed="0"/>
-    <w:lsdException w:name="Light List Accent 1" w:semiHidden="0" w:uiPriority="61" w:unhideWhenUsed="0"/>
-    <w:lsdException w:name="Light Grid Accent 1" w:semiHidden="0" w:uiPriority="62" w:unhideWhenUsed="0"/>
-    <w:lsdException w:name="Medium Shading 1 Accent 1" w:semiHidden="0" w:uiPriority="63" w:unhideWhenUsed="0"/>
-    <w:lsdException w:name="Medium Shading 2 Accent 1" w:semiHidden="0" w:uiPriority="64" w:unhideWhenUsed="0"/>
-    <w:lsdException w:name="Medium List 1 Accent 1" w:semiHidden="0" w:uiPriority="65" w:unhideWhenUsed="0"/>
-    <w:lsdException w:name="Revision" w:unhideWhenUsed="0"/>
-    <w:lsdException w:name="List Paragraph" w:semiHidden="0" w:uiPriority="34" w:unhideWhenUsed="0" w:qFormat="1"/>
-    <w:lsdException w:name="Quote" w:semiHidden="0" w:uiPriority="29" w:unhideWhenUsed="0" w:qFormat="1"/>
-    <w:lsdException w:name="Intense Quote" w:semiHidden="0" w:uiPriority="30" w:unhideWhenUsed="0" w:qFormat="1"/>
-    <w:lsdException w:name="Medium List 2 Accent 1" w:semiHidden="0" w:uiPriority="66" w:unhideWhenUsed="0"/>
-    <w:lsdException w:name="Medium Grid 1 Accent 1" w:semiHidden="0" w:uiPriority="67" w:unhideWhenUsed="0"/>
-    <w:lsdException w:name="Medium Grid 2 Accent 1" w:semiHidden="0" w:uiPriority="68" w:unhideWhenUsed="0"/>
-    <w:lsdException w:name="Medium Grid 3 Accent 1" w:semiHidden="0" w:uiPriority="69" w:unhideWhenUsed="0"/>
-    <w:lsdException w:name="Dark List Accent 1" w:semiHidden="0" w:uiPriority="70" w:unhideWhenUsed="0"/>
-    <w:lsdException w:name="Colorful Shading Accent 1" w:semiHidden="0" w:uiPriority="71" w:unhideWhenUsed="0"/>
-    <w:lsdException w:name="Colorful List Accent 1" w:semiHidden="0" w:uiPriority="72" w:unhideWhenUsed="0"/>
-    <w:lsdException w:name="Colorful Grid Accent 1" w:semiHidden="0" w:uiPriority="73" w:unhideWhenUsed="0"/>
-    <w:lsdException w:name="Light Shading Accent 2" w:semiHidden="0" w:uiPriority="60" w:unhideWhenUsed="0"/>
-    <w:lsdException w:name="Light List Accent 2" w:semiHidden="0" w:uiPriority="61" w:unhideWhenUsed="0"/>
-    <w:lsdException w:name="Light Grid Accent 2" w:semiHidden="0" w:uiPriority="62" w:unhideWhenUsed="0"/>
-    <w:lsdException w:name="Medium Shading 1 Accent 2" w:semiHidden="0" w:uiPriority="63" w:unhideWhenUsed="0"/>
-    <w:lsdException w:name="Medium Shading 2 Accent 2" w:semiHidden="0" w:uiPriority="64" w:unhideWhenUsed="0"/>
-    <w:lsdException w:name="Medium List 1 Accent 2" w:semiHidden="0" w:uiPriority="65" w:unhideWhenUsed="0"/>
-    <w:lsdException w:name="Medium List 2 Accent 2" w:semiHidden="0" w:uiPriority="66" w:unhideWhenUsed="0"/>
-    <w:lsdException w:name="Medium Grid 1 Accent 2" w:semiHidden="0" w:uiPriority="67" w:unhideWhenUsed="0"/>
-    <w:lsdException w:name="Medium Grid 2 Accent 2" w:semiHidden="0" w:uiPriority="68" w:unhideWhenUsed="0"/>
-    <w:lsdException w:name="Medium Grid 3 Accent 2" w:semiHidden="0" w:uiPriority="69" w:unhideWhenUsed="0"/>
-    <w:lsdException w:name="Dark List Accent 2" w:semiHidden="0" w:uiPriority="70" w:unhideWhenUsed="0"/>
-    <w:lsdException w:name="Colorful Shading Accent 2" w:semiHidden="0" w:uiPriority="71" w:unhideWhenUsed="0"/>
-    <w:lsdException w:name="Colorful List Accent 2" w:semiHidden="0" w:uiPriority="72" w:unhideWhenUsed="0"/>
-    <w:lsdException w:name="Colorful Grid Accent 2" w:semiHidden="0" w:uiPriority="73" w:unhideWhenUsed="0"/>
-    <w:lsdException w:name="Light Shading Accent 3" w:semiHidden="0" w:uiPriority="60" w:unhideWhenUsed="0"/>
-    <w:lsdException w:name="Light List Accent 3" w:semiHidden="0" w:uiPriority="61" w:unhideWhenUsed="0"/>
-    <w:lsdException w:name="Light Grid Accent 3" w:semiHidden="0" w:uiPriority="62" w:unhideWhenUsed="0"/>
-    <w:lsdException w:name="Medium Shading 1 Accent 3" w:semiHidden="0" w:uiPriority="63" w:unhideWhenUsed="0"/>
-    <w:lsdException w:name="Medium Shading 2 Accent 3" w:semiHidden="0" w:uiPriority="64" w:unhideWhenUsed="0"/>
-    <w:lsdException w:name="Medium List 1 Accent 3" w:semiHidden="0" w:uiPriority="65" w:unhideWhenUsed="0"/>
-    <w:lsdException w:name="Medium List 2 Accent 3" w:semiHidden="0" w:uiPriority="66" w:unhideWhenUsed="0"/>
-    <w:lsdException w:name="Medium Grid 1 Accent 3" w:semiHidden="0" w:uiPriority="67" w:unhideWhenUsed="0"/>
-    <w:lsdException w:name="Medium Grid 2 Accent 3" w:semiHidden="0" w:uiPriority="68" w:unhideWhenUsed="0"/>
-    <w:lsdException w:name="Medium Grid 3 Accent 3" w:semiHidden="0" w:uiPriority="69" w:unhideWhenUsed="0"/>
-    <w:lsdException w:name="Dark List Accent 3" w:semiHidden="0" w:uiPriority="70" w:unhideWhenUsed="0"/>
-    <w:lsdException w:name="Colorful Shading Accent 3" w:semiHidden="0" w:uiPriority="71" w:unhideWhenUsed="0"/>
-    <w:lsdException w:name="Colorful List Accent 3" w:semiHidden="0" w:uiPriority="72" w:unhideWhenUsed="0"/>
-    <w:lsdException w:name="Colorful Grid Accent 3" w:semiHidden="0" w:uiPriority="73" w:unhideWhenUsed="0"/>
-    <w:lsdException w:name="Light Shading Accent 4" w:semiHidden="0" w:uiPriority="60" w:unhideWhenUsed="0"/>
-    <w:lsdException w:name="Light List Accent 4" w:semiHidden="0" w:uiPriority="61" w:unhideWhenUsed="0"/>
-    <w:lsdException w:name="Light Grid Accent 4" w:semiHidden="0" w:uiPriority="62" w:unhideWhenUsed="0"/>
-    <w:lsdException w:name="Medium Shading 1 Accent 4" w:semiHidden="0" w:uiPriority="63" w:unhideWhenUsed="0"/>
-    <w:lsdException w:name="Medium Shading 2 Accent 4" w:semiHidden="0" w:uiPriority="64" w:unhideWhenUsed="0"/>
-    <w:lsdException w:name="Medium List 1 Accent 4" w:semiHidden="0" w:uiPriority="65" w:unhideWhenUsed="0"/>
-    <w:lsdException w:name="Medium List 2 Accent 4" w:semiHidden="0" w:uiPriority="66" w:unhideWhenUsed="0"/>
-    <w:lsdException w:name="Medium Grid 1 Accent 4" w:semiHidden="0" w:uiPriority="67" w:unhideWhenUsed="0"/>
-    <w:lsdException w:name="Medium Grid 2 Accent 4" w:semiHidden="0" w:uiPriority="68" w:unhideWhenUsed="0"/>
-    <w:lsdException w:name="Medium Grid 3 Accent 4" w:semiHidden="0" w:uiPriority="69" w:unhideWhenUsed="0"/>
-    <w:lsdException w:name="Dark List Accent 4" w:semiHidden="0" w:uiPriority="70" w:unhideWhenUsed="0"/>
-    <w:lsdException w:name="Colorful Shading Accent 4" w:semiHidden="0" w:uiPriority="71" w:unhideWhenUsed="0"/>
-    <w:lsdException w:name="Colorful List Accent 4" w:semiHidden="0" w:uiPriority="72" w:unhideWhenUsed="0"/>
-    <w:lsdException w:name="Colorful Grid Accent 4" w:semiHidden="0" w:uiPriority="73" w:unhideWhenUsed="0"/>
-    <w:lsdException w:name="Light Shading Accent 5" w:semiHidden="0" w:uiPriority="60" w:unhideWhenUsed="0"/>
-    <w:lsdException w:name="Light List Accent 5" w:semiHidden="0" w:uiPriority="61" w:unhideWhenUsed="0"/>
-    <w:lsdException w:name="Light Grid Accent 5" w:semiHidden="0" w:uiPriority="62" w:unhideWhenUsed="0"/>
-    <w:lsdException w:name="Medium Shading 1 Accent 5" w:semiHidden="0" w:uiPriority="63" w:unhideWhenUsed="0"/>
-    <w:lsdException w:name="Medium Shading 2 Accent 5" w:semiHidden="0" w:uiPriority="64" w:unhideWhenUsed="0"/>
-    <w:lsdException w:name="Medium List 1 Accent 5" w:semiHidden="0" w:uiPriority="65" w:unhideWhenUsed="0"/>
-    <w:lsdException w:name="Medium List 2 Accent 5" w:semiHidden="0" w:uiPriority="66" w:unhideWhenUsed="0"/>
-    <w:lsdException w:name="Medium Grid 1 Accent 5" w:semiHidden="0" w:uiPriority="67" w:unhideWhenUsed="0"/>
-    <w:lsdException w:name="Medium Grid 2 Accent 5" w:semiHidden="0" w:uiPriority="68" w:unhideWhenUsed="0"/>
-    <w:lsdException w:name="Medium Grid 3 Accent 5" w:semiHidden="0" w:uiPriority="69" w:unhideWhenUsed="0"/>
-    <w:lsdException w:name="Dark List Accent 5" w:semiHidden="0" w:uiPriority="70" w:unhideWhenUsed="0"/>
-    <w:lsdException w:name="Colorful Shading Accent 5" w:semiHidden="0" w:uiPriority="71" w:unhideWhenUsed="0"/>
-    <w:lsdException w:name="Colorful List Accent 5" w:semiHidden="0" w:uiPriority="72" w:unhideWhenUsed="0"/>
-    <w:lsdException w:name="Colorful Grid Accent 5" w:semiHidden="0" w:uiPriority="73" w:unhideWhenUsed="0"/>
-    <w:lsdException w:name="Light Shading Accent 6" w:semiHidden="0" w:uiPriority="60" w:unhideWhenUsed="0"/>
-    <w:lsdException w:name="Light List Accent 6" w:semiHidden="0" w:uiPriority="61" w:unhideWhenUsed="0"/>
-    <w:lsdException w:name="Light Grid Accent 6" w:semiHidden="0" w:uiPriority="62" w:unhideWhenUsed="0"/>
-    <w:lsdException w:name="Medium Shading 1 Accent 6" w:semiHidden="0" w:uiPriority="63" w:unhideWhenUsed="0"/>
-    <w:lsdException w:name="Medium Shading 2 Accent 6" w:semiHidden="0" w:uiPriority="64" w:unhideWhenUsed="0"/>
-    <w:lsdException w:name="Medium List 1 Accent 6" w:semiHidden="0" w:uiPriority="65" w:unhideWhenUsed="0"/>
-    <w:lsdException w:name="Medium List 2 Accent 6" w:semiHidden="0" w:uiPriority="66" w:unhideWhenUsed="0"/>
-    <w:lsdException w:name="Medium Grid 1 Accent 6" w:semiHidden="0" w:uiPriority="67" w:unhideWhenUsed="0"/>
-    <w:lsdException w:name="Medium Grid 2 Accent 6" w:semiHidden="0" w:uiPriority="68" w:unhideWhenUsed="0"/>
-    <w:lsdException w:name="Medium Grid 3 Accent 6" w:semiHidden="0" w:uiPriority="69" w:unhideWhenUsed="0"/>
-    <w:lsdException w:name="Dark List Accent 6" w:semiHidden="0" w:uiPriority="70" w:unhideWhenUsed="0"/>
-    <w:lsdException w:name="Colorful Shading Accent 6" w:semiHidden="0" w:uiPriority="71" w:unhideWhenUsed="0"/>
-    <w:lsdException w:name="Colorful List Accent 6" w:semiHidden="0" w:uiPriority="72" w:unhideWhenUsed="0"/>
-    <w:lsdException w:name="Colorful Grid Accent 6" w:semiHidden="0" w:uiPriority="73" w:unhideWhenUsed="0"/>
-    <w:lsdException w:name="Subtle Emphasis" w:semiHidden="0" w:uiPriority="19" w:unhideWhenUsed="0" w:qFormat="1"/>
-    <w:lsdException w:name="Intense Emphasis" w:semiHidden="0" w:uiPriority="21" w:unhideWhenUsed="0" w:qFormat="1"/>
-    <w:lsdException w:name="Subtle Reference" w:semiHidden="0" w:uiPriority="31" w:unhideWhenUsed="0" w:qFormat="1"/>
-    <w:lsdException w:name="Intense Reference" w:semiHidden="0" w:uiPriority="32" w:unhideWhenUsed="0" w:qFormat="1"/>
-    <w:lsdException w:name="Book Title" w:semiHidden="0" w:uiPriority="33" w:unhideWhenUsed="0" w:qFormat="1"/>
-    <w:lsdException w:name="Bibliography" w:uiPriority="37"/>
-    <w:lsdException w:name="TOC Heading" w:uiPriority="39" w:qFormat="1"/>
+  <w:latentStyles w:defLockedState="0" w:defUIPriority="99" w:defSemiHidden="0" w:defUnhideWhenUsed="0" w:defQFormat="0" w:count="371">
+    <w:lsdException w:name="Normal" w:uiPriority="0" w:qFormat="1"/>
+    <w:lsdException w:name="heading 1" w:uiPriority="0" w:qFormat="1"/>
+    <w:lsdException w:name="heading 2" w:semiHidden="1" w:uiPriority="9" w:unhideWhenUsed="1" w:qFormat="1"/>
+    <w:lsdException w:name="heading 3" w:semiHidden="1" w:uiPriority="9" w:unhideWhenUsed="1" w:qFormat="1"/>
+    <w:lsdException w:name="heading 4" w:semiHidden="1" w:uiPriority="9" w:unhideWhenUsed="1" w:qFormat="1"/>
+    <w:lsdException w:name="heading 5" w:semiHidden="1" w:uiPriority="9" w:unhideWhenUsed="1" w:qFormat="1"/>
+    <w:lsdException w:name="heading 6" w:semiHidden="1" w:uiPriority="9" w:unhideWhenUsed="1" w:qFormat="1"/>
+    <w:lsdException w:name="heading 7" w:semiHidden="1" w:uiPriority="9" w:unhideWhenUsed="1" w:qFormat="1"/>
+    <w:lsdException w:name="heading 8" w:semiHidden="1" w:uiPriority="9" w:unhideWhenUsed="1" w:qFormat="1"/>
+    <w:lsdException w:name="heading 9" w:semiHidden="1" w:uiPriority="9" w:unhideWhenUsed="1" w:qFormat="1"/>
+    <w:lsdException w:name="index 1" w:semiHidden="1" w:unhideWhenUsed="1"/>
+    <w:lsdException w:name="index 2" w:semiHidden="1" w:unhideWhenUsed="1"/>
+    <w:lsdException w:name="index 3" w:semiHidden="1" w:unhideWhenUsed="1"/>
+    <w:lsdException w:name="index 4" w:semiHidden="1" w:unhideWhenUsed="1"/>
+    <w:lsdException w:name="index 5" w:semiHidden="1" w:unhideWhenUsed="1"/>
+    <w:lsdException w:name="index 6" w:semiHidden="1" w:unhideWhenUsed="1"/>
+    <w:lsdException w:name="index 7" w:semiHidden="1" w:unhideWhenUsed="1"/>
+    <w:lsdException w:name="index 8" w:semiHidden="1" w:unhideWhenUsed="1"/>
+    <w:lsdException w:name="index 9" w:semiHidden="1" w:unhideWhenUsed="1"/>
+    <w:lsdException w:name="toc 1" w:semiHidden="1" w:uiPriority="0" w:unhideWhenUsed="1"/>
+    <w:lsdException w:name="toc 2" w:semiHidden="1" w:uiPriority="0" w:unhideWhenUsed="1"/>
+    <w:lsdException w:name="toc 3" w:semiHidden="1" w:uiPriority="0" w:unhideWhenUsed="1"/>
+    <w:lsdException w:name="toc 4" w:semiHidden="1" w:uiPriority="0" w:unhideWhenUsed="1"/>
+    <w:lsdException w:name="toc 5" w:semiHidden="1" w:uiPriority="39" w:unhideWhenUsed="1"/>
+    <w:lsdException w:name="toc 6" w:semiHidden="1" w:uiPriority="39" w:unhideWhenUsed="1"/>
+    <w:lsdException w:name="toc 7" w:semiHidden="1" w:uiPriority="39" w:unhideWhenUsed="1"/>
+    <w:lsdException w:name="toc 8" w:semiHidden="1" w:uiPriority="39" w:unhideWhenUsed="1"/>
+    <w:lsdException w:name="toc 9" w:semiHidden="1" w:uiPriority="39" w:unhideWhenUsed="1"/>
+    <w:lsdException w:name="Normal Indent" w:semiHidden="1" w:unhideWhenUsed="1"/>
+    <w:lsdException w:name="footnote text" w:semiHidden="1" w:unhideWhenUsed="1"/>
+    <w:lsdException w:name="annotation text" w:semiHidden="1" w:unhideWhenUsed="1"/>
+    <w:lsdException w:name="header" w:semiHidden="1" w:unhideWhenUsed="1"/>
+    <w:lsdException w:name="footer" w:semiHidden="1" w:unhideWhenUsed="1"/>
+    <w:lsdException w:name="index heading" w:semiHidden="1" w:unhideWhenUsed="1"/>
+    <w:lsdException w:name="caption" w:semiHidden="1" w:uiPriority="0" w:unhideWhenUsed="1" w:qFormat="1"/>
+    <w:lsdException w:name="table of figures" w:semiHidden="1" w:unhideWhenUsed="1"/>
+    <w:lsdException w:name="envelope address" w:semiHidden="1" w:unhideWhenUsed="1"/>
+    <w:lsdException w:name="envelope return" w:semiHidden="1" w:unhideWhenUsed="1"/>
+    <w:lsdException w:name="footnote reference" w:semiHidden="1" w:unhideWhenUsed="1"/>
+    <w:lsdException w:name="annotation reference" w:semiHidden="1" w:unhideWhenUsed="1"/>
+    <w:lsdException w:name="line number" w:semiHidden="1" w:unhideWhenUsed="1"/>
+    <w:lsdException w:name="page number" w:semiHidden="1" w:unhideWhenUsed="1"/>
+    <w:lsdException w:name="endnote reference" w:semiHidden="1" w:unhideWhenUsed="1"/>
+    <w:lsdException w:name="endnote text" w:semiHidden="1" w:unhideWhenUsed="1"/>
+    <w:lsdException w:name="table of authorities" w:semiHidden="1" w:unhideWhenUsed="1"/>
+    <w:lsdException w:name="macro" w:semiHidden="1" w:unhideWhenUsed="1"/>
+    <w:lsdException w:name="toa heading" w:semiHidden="1" w:unhideWhenUsed="1"/>
+    <w:lsdException w:name="List" w:semiHidden="1" w:unhideWhenUsed="1"/>
+    <w:lsdException w:name="List Bullet" w:semiHidden="1" w:unhideWhenUsed="1"/>
+    <w:lsdException w:name="List Number" w:semiHidden="1" w:unhideWhenUsed="1"/>
+    <w:lsdException w:name="List 2" w:semiHidden="1" w:unhideWhenUsed="1"/>
+    <w:lsdException w:name="List 3" w:semiHidden="1" w:unhideWhenUsed="1"/>
+    <w:lsdException w:name="List 4" w:semiHidden="1" w:unhideWhenUsed="1"/>
+    <w:lsdException w:name="List 5" w:semiHidden="1" w:unhideWhenUsed="1"/>
+    <w:lsdException w:name="List Bullet 2" w:semiHidden="1" w:unhideWhenUsed="1"/>
+    <w:lsdException w:name="List Bullet 3" w:semiHidden="1" w:unhideWhenUsed="1"/>
+    <w:lsdException w:name="List Bullet 4" w:semiHidden="1" w:unhideWhenUsed="1"/>
+    <w:lsdException w:name="List Bullet 5" w:semiHidden="1" w:unhideWhenUsed="1"/>
+    <w:lsdException w:name="List Number 2" w:semiHidden="1" w:unhideWhenUsed="1"/>
+    <w:lsdException w:name="List Number 3" w:semiHidden="1" w:unhideWhenUsed="1"/>
+    <w:lsdException w:name="List Number 4" w:semiHidden="1" w:unhideWhenUsed="1"/>
+    <w:lsdException w:name="List Number 5" w:semiHidden="1" w:unhideWhenUsed="1"/>
+    <w:lsdException w:name="Title" w:uiPriority="10" w:qFormat="1"/>
+    <w:lsdException w:name="Closing" w:semiHidden="1" w:unhideWhenUsed="1"/>
+    <w:lsdException w:name="Signature" w:semiHidden="1" w:unhideWhenUsed="1"/>
+    <w:lsdException w:name="Default Paragraph Font" w:semiHidden="1" w:uiPriority="1" w:unhideWhenUsed="1"/>
+    <w:lsdException w:name="Body Text" w:semiHidden="1" w:uiPriority="0" w:unhideWhenUsed="1"/>
+    <w:lsdException w:name="Body Text Indent" w:semiHidden="1" w:unhideWhenUsed="1"/>
+    <w:lsdException w:name="List Continue" w:semiHidden="1" w:unhideWhenUsed="1"/>
+    <w:lsdException w:name="List Continue 2" w:semiHidden="1" w:unhideWhenUsed="1"/>
+    <w:lsdException w:name="List Continue 3" w:semiHidden="1" w:unhideWhenUsed="1"/>
+    <w:lsdException w:name="List Continue 4" w:semiHidden="1" w:unhideWhenUsed="1"/>
+    <w:lsdException w:name="List Continue 5" w:semiHidden="1" w:unhideWhenUsed="1"/>
+    <w:lsdException w:name="Message Header" w:semiHidden="1" w:unhideWhenUsed="1"/>
+    <w:lsdException w:name="Subtitle" w:uiPriority="11" w:qFormat="1"/>
+    <w:lsdException w:name="Salutation" w:semiHidden="1" w:unhideWhenUsed="1"/>
+    <w:lsdException w:name="Date" w:semiHidden="1" w:unhideWhenUsed="1"/>
+    <w:lsdException w:name="Body Text First Indent" w:semiHidden="1" w:unhideWhenUsed="1"/>
+    <w:lsdException w:name="Body Text First Indent 2" w:semiHidden="1" w:unhideWhenUsed="1"/>
+    <w:lsdException w:name="Note Heading" w:semiHidden="1" w:unhideWhenUsed="1"/>
+    <w:lsdException w:name="Body Text 2" w:semiHidden="1" w:unhideWhenUsed="1"/>
+    <w:lsdException w:name="Body Text 3" w:semiHidden="1" w:unhideWhenUsed="1"/>
+    <w:lsdException w:name="Body Text Indent 2" w:semiHidden="1" w:unhideWhenUsed="1"/>
+    <w:lsdException w:name="Body Text Indent 3" w:semiHidden="1" w:unhideWhenUsed="1"/>
+    <w:lsdException w:name="Block Text" w:semiHidden="1" w:unhideWhenUsed="1"/>
+    <w:lsdException w:name="Hyperlink" w:semiHidden="1" w:uiPriority="0" w:unhideWhenUsed="1"/>
+    <w:lsdException w:name="FollowedHyperlink" w:semiHidden="1" w:unhideWhenUsed="1"/>
+    <w:lsdException w:name="Strong" w:uiPriority="22" w:qFormat="1"/>
+    <w:lsdException w:name="Emphasis" w:uiPriority="20" w:qFormat="1"/>
+    <w:lsdException w:name="Document Map" w:semiHidden="1" w:unhideWhenUsed="1"/>
+    <w:lsdException w:name="Plain Text" w:semiHidden="1" w:unhideWhenUsed="1"/>
+    <w:lsdException w:name="E-mail Signature" w:semiHidden="1" w:unhideWhenUsed="1"/>
+    <w:lsdException w:name="HTML Top of Form" w:semiHidden="1" w:unhideWhenUsed="1"/>
+    <w:lsdException w:name="HTML Bottom of Form" w:semiHidden="1" w:unhideWhenUsed="1"/>
+    <w:lsdException w:name="Normal (Web)" w:semiHidden="1" w:unhideWhenUsed="1"/>
+    <w:lsdException w:name="HTML Acronym" w:semiHidden="1" w:unhideWhenUsed="1"/>
+    <w:lsdException w:name="HTML Address" w:semiHidden="1" w:unhideWhenUsed="1"/>
+    <w:lsdException w:name="HTML Cite" w:semiHidden="1" w:unhideWhenUsed="1"/>
+    <w:lsdException w:name="HTML Code" w:semiHidden="1" w:unhideWhenUsed="1"/>
+    <w:lsdException w:name="HTML Definition" w:semiHidden="1" w:unhideWhenUsed="1"/>
+    <w:lsdException w:name="HTML Keyboard" w:semiHidden="1" w:unhideWhenUsed="1"/>
+    <w:lsdException w:name="HTML Preformatted" w:semiHidden="1" w:unhideWhenUsed="1"/>
+    <w:lsdException w:name="HTML Sample" w:semiHidden="1" w:unhideWhenUsed="1"/>
+    <w:lsdException w:name="HTML Typewriter" w:semiHidden="1" w:unhideWhenUsed="1"/>
+    <w:lsdException w:name="HTML Variable" w:semiHidden="1" w:unhideWhenUsed="1"/>
+    <w:lsdException w:name="Normal Table" w:semiHidden="1" w:unhideWhenUsed="1"/>
+    <w:lsdException w:name="annotation subject" w:semiHidden="1" w:unhideWhenUsed="1"/>
+    <w:lsdException w:name="No List" w:semiHidden="1" w:unhideWhenUsed="1"/>
+    <w:lsdException w:name="Outline List 1" w:semiHidden="1" w:unhideWhenUsed="1"/>
+    <w:lsdException w:name="Outline List 2" w:semiHidden="1" w:unhideWhenUsed="1"/>
+    <w:lsdException w:name="Outline List 3" w:semiHidden="1" w:unhideWhenUsed="1"/>
+    <w:lsdException w:name="Table Simple 1" w:semiHidden="1" w:unhideWhenUsed="1"/>
+    <w:lsdException w:name="Table Simple 2" w:semiHidden="1" w:unhideWhenUsed="1"/>
+    <w:lsdException w:name="Table Simple 3" w:semiHidden="1" w:unhideWhenUsed="1"/>
+    <w:lsdException w:name="Table Classic 1" w:semiHidden="1" w:unhideWhenUsed="1"/>
+    <w:lsdException w:name="Table Classic 2" w:semiHidden="1" w:unhideWhenUsed="1"/>
+    <w:lsdException w:name="Table Classic 3" w:semiHidden="1" w:unhideWhenUsed="1"/>
+    <w:lsdException w:name="Table Classic 4" w:semiHidden="1" w:unhideWhenUsed="1"/>
+    <w:lsdException w:name="Table Colorful 1" w:semiHidden="1" w:unhideWhenUsed="1"/>
+    <w:lsdException w:name="Table Colorful 2" w:semiHidden="1" w:unhideWhenUsed="1"/>
+    <w:lsdException w:name="Table Colorful 3" w:semiHidden="1" w:unhideWhenUsed="1"/>
+    <w:lsdException w:name="Table Columns 1" w:semiHidden="1" w:unhideWhenUsed="1"/>
+    <w:lsdException w:name="Table Columns 2" w:semiHidden="1" w:unhideWhenUsed="1"/>
+    <w:lsdException w:name="Table Columns 3" w:semiHidden="1" w:unhideWhenUsed="1"/>
+    <w:lsdException w:name="Table Columns 4" w:semiHidden="1" w:unhideWhenUsed="1"/>
+    <w:lsdException w:name="Table Columns 5" w:semiHidden="1" w:unhideWhenUsed="1"/>
+    <w:lsdException w:name="Table Grid 1" w:semiHidden="1" w:unhideWhenUsed="1"/>
+    <w:lsdException w:name="Table Grid 2" w:semiHidden="1" w:unhideWhenUsed="1"/>
+    <w:lsdException w:name="Table Grid 3" w:semiHidden="1" w:unhideWhenUsed="1"/>
+    <w:lsdException w:name="Table Grid 4" w:semiHidden="1" w:unhideWhenUsed="1"/>
+    <w:lsdException w:name="Table Grid 5" w:semiHidden="1" w:unhideWhenUsed="1"/>
+    <w:lsdException w:name="Table Grid 6" w:semiHidden="1" w:unhideWhenUsed="1"/>
+    <w:lsdException w:name="Table Grid 7" w:semiHidden="1" w:unhideWhenUsed="1"/>
+    <w:lsdException w:name="Table Grid 8" w:semiHidden="1" w:unhideWhenUsed="1"/>
+    <w:lsdException w:name="Table List 1" w:semiHidden="1" w:unhideWhenUsed="1"/>
+    <w:lsdException w:name="Table List 2" w:semiHidden="1" w:unhideWhenUsed="1"/>
+    <w:lsdException w:name="Table List 3" w:semiHidden="1" w:unhideWhenUsed="1"/>
+    <w:lsdException w:name="Table List 4" w:semiHidden="1" w:unhideWhenUsed="1"/>
+    <w:lsdException w:name="Table List 5" w:semiHidden="1" w:unhideWhenUsed="1"/>
+    <w:lsdException w:name="Table List 6" w:semiHidden="1" w:unhideWhenUsed="1"/>
+    <w:lsdException w:name="Table List 7" w:semiHidden="1" w:unhideWhenUsed="1"/>
+    <w:lsdException w:name="Table List 8" w:semiHidden="1" w:unhideWhenUsed="1"/>
+    <w:lsdException w:name="Table 3D effects 1" w:semiHidden="1" w:unhideWhenUsed="1"/>
+    <w:lsdException w:name="Table 3D effects 2" w:semiHidden="1" w:unhideWhenUsed="1"/>
+    <w:lsdException w:name="Table 3D effects 3" w:semiHidden="1" w:unhideWhenUsed="1"/>
+    <w:lsdException w:name="Table Contemporary" w:semiHidden="1" w:unhideWhenUsed="1"/>
+    <w:lsdException w:name="Table Elegant" w:semiHidden="1" w:unhideWhenUsed="1"/>
+    <w:lsdException w:name="Table Professional" w:semiHidden="1" w:unhideWhenUsed="1"/>
+    <w:lsdException w:name="Table Subtle 1" w:semiHidden="1" w:unhideWhenUsed="1"/>
+    <w:lsdException w:name="Table Subtle 2" w:semiHidden="1" w:unhideWhenUsed="1"/>
+    <w:lsdException w:name="Table Web 1" w:semiHidden="1" w:unhideWhenUsed="1"/>
+    <w:lsdException w:name="Table Web 2" w:semiHidden="1" w:unhideWhenUsed="1"/>
+    <w:lsdException w:name="Table Web 3" w:semiHidden="1" w:unhideWhenUsed="1"/>
+    <w:lsdException w:name="Balloon Text" w:semiHidden="1" w:unhideWhenUsed="1"/>
+    <w:lsdException w:name="Table Grid" w:uiPriority="39"/>
+    <w:lsdException w:name="Table Theme" w:semiHidden="1" w:unhideWhenUsed="1"/>
+    <w:lsdException w:name="Placeholder Text" w:semiHidden="1"/>
+    <w:lsdException w:name="No Spacing" w:uiPriority="1" w:qFormat="1"/>
+    <w:lsdException w:name="Light Shading" w:uiPriority="60"/>
+    <w:lsdException w:name="Light List" w:uiPriority="61"/>
+    <w:lsdException w:name="Light Grid" w:uiPriority="62"/>
+    <w:lsdException w:name="Medium Shading 1" w:uiPriority="63"/>
+    <w:lsdException w:name="Medium Shading 2" w:uiPriority="64"/>
+    <w:lsdException w:name="Medium List 1" w:uiPriority="65"/>
+    <w:lsdException w:name="Medium List 2" w:uiPriority="66"/>
+    <w:lsdException w:name="Medium Grid 1" w:uiPriority="67"/>
+    <w:lsdException w:name="Medium Grid 2" w:uiPriority="68"/>
+    <w:lsdException w:name="Medium Grid 3" w:uiPriority="69"/>
+    <w:lsdException w:name="Dark List" w:uiPriority="70"/>
+    <w:lsdException w:name="Colorful Shading" w:uiPriority="71"/>
+    <w:lsdException w:name="Colorful List" w:uiPriority="72"/>
+    <w:lsdException w:name="Colorful Grid" w:uiPriority="73"/>
+    <w:lsdException w:name="Light Shading Accent 1" w:uiPriority="60"/>
+    <w:lsdException w:name="Light List Accent 1" w:uiPriority="61"/>
+    <w:lsdException w:name="Light Grid Accent 1" w:uiPriority="62"/>
+    <w:lsdException w:name="Medium Shading 1 Accent 1" w:uiPriority="63"/>
+    <w:lsdException w:name="Medium Shading 2 Accent 1" w:uiPriority="64"/>
+    <w:lsdException w:name="Medium List 1 Accent 1" w:uiPriority="65"/>
+    <w:lsdException w:name="Revision" w:semiHidden="1"/>
+    <w:lsdException w:name="List Paragraph" w:uiPriority="34" w:qFormat="1"/>
+    <w:lsdException w:name="Quote" w:uiPriority="29" w:qFormat="1"/>
+    <w:lsdException w:name="Intense Quote" w:uiPriority="30" w:qFormat="1"/>
+    <w:lsdException w:name="Medium List 2 Accent 1" w:uiPriority="66"/>
+    <w:lsdException w:name="Medium Grid 1 Accent 1" w:uiPriority="67"/>
+    <w:lsdException w:name="Medium Grid 2 Accent 1" w:uiPriority="68"/>
+    <w:lsdException w:name="Medium Grid 3 Accent 1" w:uiPriority="69"/>
+    <w:lsdException w:name="Dark List Accent 1" w:uiPriority="70"/>
+    <w:lsdException w:name="Colorful Shading Accent 1" w:uiPriority="71"/>
+    <w:lsdException w:name="Colorful List Accent 1" w:uiPriority="72"/>
+    <w:lsdException w:name="Colorful Grid Accent 1" w:uiPriority="73"/>
+    <w:lsdException w:name="Light Shading Accent 2" w:uiPriority="60"/>
+    <w:lsdException w:name="Light List Accent 2" w:uiPriority="61"/>
+    <w:lsdException w:name="Light Grid Accent 2" w:uiPriority="62"/>
+    <w:lsdException w:name="Medium Shading 1 Accent 2" w:uiPriority="63"/>
+    <w:lsdException w:name="Medium Shading 2 Accent 2" w:uiPriority="64"/>
+    <w:lsdException w:name="Medium List 1 Accent 2" w:uiPriority="65"/>
+    <w:lsdException w:name="Medium List 2 Accent 2" w:uiPriority="66"/>
+    <w:lsdException w:name="Medium Grid 1 Accent 2" w:uiPriority="67"/>
+    <w:lsdException w:name="Medium Grid 2 Accent 2" w:uiPriority="68"/>
+    <w:lsdException w:name="Medium Grid 3 Accent 2" w:uiPriority="69"/>
+    <w:lsdException w:name="Dark List Accent 2" w:uiPriority="70"/>
+    <w:lsdException w:name="Colorful Shading Accent 2" w:uiPriority="71"/>
+    <w:lsdException w:name="Colorful List Accent 2" w:uiPriority="72"/>
+    <w:lsdException w:name="Colorful Grid Accent 2" w:uiPriority="73"/>
+    <w:lsdException w:name="Light Shading Accent 3" w:uiPriority="60"/>
+    <w:lsdException w:name="Light List Accent 3" w:uiPriority="61"/>
+    <w:lsdException w:name="Light Grid Accent 3" w:uiPriority="62"/>
+    <w:lsdException w:name="Medium Shading 1 Accent 3" w:uiPriority="63"/>
+    <w:lsdException w:name="Medium Shading 2 Accent 3" w:uiPriority="64"/>
+    <w:lsdException w:name="Medium List 1 Accent 3" w:uiPriority="65"/>
+    <w:lsdException w:name="Medium List 2 Accent 3" w:uiPriority="66"/>
+    <w:lsdException w:name="Medium Grid 1 Accent 3" w:uiPriority="67"/>
+    <w:lsdException w:name="Medium Grid 2 Accent 3" w:uiPriority="68"/>
+    <w:lsdException w:name="Medium Grid 3 Accent 3" w:uiPriority="69"/>
+    <w:lsdException w:name="Dark List Accent 3" w:uiPriority="70"/>
+    <w:lsdException w:name="Colorful Shading Accent 3" w:uiPriority="71"/>
+    <w:lsdException w:name="Colorful List Accent 3" w:uiPriority="72"/>
+    <w:lsdException w:name="Colorful Grid Accent 3" w:uiPriority="73"/>
+    <w:lsdException w:name="Light Shading Accent 4" w:uiPriority="60"/>
+    <w:lsdException w:name="Light List Accent 4" w:uiPriority="61"/>
+    <w:lsdException w:name="Light Grid Accent 4" w:uiPriority="62"/>
+    <w:lsdException w:name="Medium Shading 1 Accent 4" w:uiPriority="63"/>
+    <w:lsdException w:name="Medium Shading 2 Accent 4" w:uiPriority="64"/>
+    <w:lsdException w:name="Medium List 1 Accent 4" w:uiPriority="65"/>
+    <w:lsdException w:name="Medium List 2 Accent 4" w:uiPriority="66"/>
+    <w:lsdException w:name="Medium Grid 1 Accent 4" w:uiPriority="67"/>
+    <w:lsdException w:name="Medium Grid 2 Accent 4" w:uiPriority="68"/>
+    <w:lsdException w:name="Medium Grid 3 Accent 4" w:uiPriority="69"/>
+    <w:lsdException w:name="Dark List Accent 4" w:uiPriority="70"/>
+    <w:lsdException w:name="Colorful Shading Accent 4" w:uiPriority="71"/>
+    <w:lsdException w:name="Colorful List Accent 4" w:uiPriority="72"/>
+    <w:lsdException w:name="Colorful Grid Accent 4" w:uiPriority="73"/>
+    <w:lsdException w:name="Light Shading Accent 5" w:uiPriority="60"/>
+    <w:lsdException w:name="Light List Accent 5" w:uiPriority="61"/>
+    <w:lsdException w:name="Light Grid Accent 5" w:uiPriority="62"/>
+    <w:lsdException w:name="Medium Shading 1 Accent 5" w:uiPriority="63"/>
+    <w:lsdException w:name="Medium Shading 2 Accent 5" w:uiPriority="64"/>
+    <w:lsdException w:name="Medium List 1 Accent 5" w:uiPriority="65"/>
+    <w:lsdException w:name="Medium List 2 Accent 5" w:uiPriority="66"/>
+    <w:lsdException w:name="Medium Grid 1 Accent 5" w:uiPriority="67"/>
+    <w:lsdException w:name="Medium Grid 2 Accent 5" w:uiPriority="68"/>
+    <w:lsdException w:name="Medium Grid 3 Accent 5" w:uiPriority="69"/>
+    <w:lsdException w:name="Dark List Accent 5" w:uiPriority="70"/>
+    <w:lsdException w:name="Colorful Shading Accent 5" w:uiPriority="71"/>
+    <w:lsdException w:name="Colorful List Accent 5" w:uiPriority="72"/>
+    <w:lsdException w:name="Colorful Grid Accent 5" w:uiPriority="73"/>
+    <w:lsdException w:name="Light Shading Accent 6" w:uiPriority="60"/>
+    <w:lsdException w:name="Light List Accent 6" w:uiPriority="61"/>
+    <w:lsdException w:name="Light Grid Accent 6" w:uiPriority="62"/>
+    <w:lsdException w:name="Medium Shading 1 Accent 6" w:uiPriority="63"/>
+    <w:lsdException w:name="Medium Shading 2 Accent 6" w:uiPriority="64"/>
+    <w:lsdException w:name="Medium List 1 Accent 6" w:uiPriority="65"/>
+    <w:lsdException w:name="Medium List 2 Accent 6" w:uiPriority="66"/>
+    <w:lsdException w:name="Medium Grid 1 Accent 6" w:uiPriority="67"/>
+    <w:lsdException w:name="Medium Grid 2 Accent 6" w:uiPriority="68"/>
+    <w:lsdException w:name="Medium Grid 3 Accent 6" w:uiPriority="69"/>
+    <w:lsdException w:name="Dark List Accent 6" w:uiPriority="70"/>
+    <w:lsdException w:name="Colorful Shading Accent 6" w:uiPriority="71"/>
+    <w:lsdException w:name="Colorful List Accent 6" w:uiPriority="72"/>
+    <w:lsdException w:name="Colorful Grid Accent 6" w:uiPriority="73"/>
+    <w:lsdException w:name="Subtle Emphasis" w:uiPriority="19" w:qFormat="1"/>
+    <w:lsdException w:name="Intense Emphasis" w:uiPriority="21" w:qFormat="1"/>
+    <w:lsdException w:name="Subtle Reference" w:uiPriority="31" w:qFormat="1"/>
+    <w:lsdException w:name="Intense Reference" w:uiPriority="32" w:qFormat="1"/>
+    <w:lsdException w:name="Book Title" w:uiPriority="33" w:qFormat="1"/>
+    <w:lsdException w:name="Bibliography" w:semiHidden="1" w:uiPriority="37" w:unhideWhenUsed="1"/>
+    <w:lsdException w:name="TOC Heading" w:semiHidden="1" w:uiPriority="39" w:unhideWhenUsed="1" w:qFormat="1"/>
+    <w:lsdException w:name="Plain Table 1" w:uiPriority="41"/>
+    <w:lsdException w:name="Plain Table 2" w:uiPriority="42"/>
+    <w:lsdException w:name="Plain Table 3" w:uiPriority="43"/>
+    <w:lsdException w:name="Plain Table 4" w:uiPriority="44"/>
+    <w:lsdException w:name="Plain Table 5" w:uiPriority="45"/>
+    <w:lsdException w:name="Grid Table Light" w:uiPriority="40"/>
+    <w:lsdException w:name="Grid Table 1 Light" w:uiPriority="46"/>
+    <w:lsdException w:name="Grid Table 2" w:uiPriority="47"/>
+    <w:lsdException w:name="Grid Table 3" w:uiPriority="48"/>
+    <w:lsdException w:name="Grid Table 4" w:uiPriority="49"/>
+    <w:lsdException w:name="Grid Table 5 Dark" w:uiPriority="50"/>
+    <w:lsdException w:name="Grid Table 6 Colorful" w:uiPriority="51"/>
+    <w:lsdException w:name="Grid Table 7 Colorful" w:uiPriority="52"/>
+    <w:lsdException w:name="Grid Table 1 Light Accent 1" w:uiPriority="46"/>
+    <w:lsdException w:name="Grid Table 2 Accent 1" w:uiPriority="47"/>
+    <w:lsdException w:name="Grid Table 3 Accent 1" w:uiPriority="48"/>
+    <w:lsdException w:name="Grid Table 4 Accent 1" w:uiPriority="49"/>
+    <w:lsdException w:name="Grid Table 5 Dark Accent 1" w:uiPriority="50"/>
+    <w:lsdException w:name="Grid Table 6 Colorful Accent 1" w:uiPriority="51"/>
+    <w:lsdException w:name="Grid Table 7 Colorful Accent 1" w:uiPriority="52"/>
+    <w:lsdException w:name="Grid Table 1 Light Accent 2" w:uiPriority="46"/>
+    <w:lsdException w:name="Grid Table 2 Accent 2" w:uiPriority="47"/>
+    <w:lsdException w:name="Grid Table 3 Accent 2" w:uiPriority="48"/>
+    <w:lsdException w:name="Grid Table 4 Accent 2" w:uiPriority="49"/>
+    <w:lsdException w:name="Grid Table 5 Dark Accent 2" w:uiPriority="50"/>
+    <w:lsdException w:name="Grid Table 6 Colorful Accent 2" w:uiPriority="51"/>
+    <w:lsdException w:name="Grid Table 7 Colorful Accent 2" w:uiPriority="52"/>
+    <w:lsdException w:name="Grid Table 1 Light Accent 3" w:uiPriority="46"/>
+    <w:lsdException w:name="Grid Table 2 Accent 3" w:uiPriority="47"/>
+    <w:lsdException w:name="Grid Table 3 Accent 3" w:uiPriority="48"/>
+    <w:lsdException w:name="Grid Table 4 Accent 3" w:uiPriority="49"/>
+    <w:lsdException w:name="Grid Table 5 Dark Accent 3" w:uiPriority="50"/>
+    <w:lsdException w:name="Grid Table 6 Colorful Accent 3" w:uiPriority="51"/>
+    <w:lsdException w:name="Grid Table 7 Colorful Accent 3" w:uiPriority="52"/>
+    <w:lsdException w:name="Grid Table 1 Light Accent 4" w:uiPriority="46"/>
+    <w:lsdException w:name="Grid Table 2 Accent 4" w:uiPriority="47"/>
+    <w:lsdException w:name="Grid Table 3 Accent 4" w:uiPriority="48"/>
+    <w:lsdException w:name="Grid Table 4 Accent 4" w:uiPriority="49"/>
+    <w:lsdException w:name="Grid Table 5 Dark Accent 4" w:uiPriority="50"/>
+    <w:lsdException w:name="Grid Table 6 Colorful Accent 4" w:uiPriority="51"/>
+    <w:lsdException w:name="Grid Table 7 Colorful Accent 4" w:uiPriority="52"/>
+    <w:lsdException w:name="Grid Table 1 Light Accent 5" w:uiPriority="46"/>
+    <w:lsdException w:name="Grid Table 2 Accent 5" w:uiPriority="47"/>
+    <w:lsdException w:name="Grid Table 3 Accent 5" w:uiPriority="48"/>
+    <w:lsdException w:name="Grid Table 4 Accent 5" w:uiPriority="49"/>
+    <w:lsdException w:name="Grid Table 5 Dark Accent 5" w:uiPriority="50"/>
+    <w:lsdException w:name="Grid Table 6 Colorful Accent 5" w:uiPriority="51"/>
+    <w:lsdException w:name="Grid Table 7 Colorful Accent 5" w:uiPriority="52"/>
+    <w:lsdException w:name="Grid Table 1 Light Accent 6" w:uiPriority="46"/>
+    <w:lsdException w:name="Grid Table 2 Accent 6" w:uiPriority="47"/>
+    <w:lsdException w:name="Grid Table 3 Accent 6" w:uiPriority="48"/>
+    <w:lsdException w:name="Grid Table 4 Accent 6" w:uiPriority="49"/>
+    <w:lsdException w:name="Grid Table 5 Dark Accent 6" w:uiPriority="50"/>
+    <w:lsdException w:name="Grid Table 6 Colorful Accent 6" w:uiPriority="51"/>
+    <w:lsdException w:name="Grid Table 7 Colorful Accent 6" w:uiPriority="52"/>
+    <w:lsdException w:name="List Table 1 Light" w:uiPriority="46"/>
+    <w:lsdException w:name="List Table 2" w:uiPriority="47"/>
+    <w:lsdException w:name="List Table 3" w:uiPriority="48"/>
+    <w:lsdException w:name="List Table 4" w:uiPriority="49"/>
+    <w:lsdException w:name="List Table 5 Dark" w:uiPriority="50"/>
+    <w:lsdException w:name="List Table 6 Colorful" w:uiPriority="51"/>
+    <w:lsdException w:name="List Table 7 Colorful" w:uiPriority="52"/>
+    <w:lsdException w:name="List Table 1 Light Accent 1" w:uiPriority="46"/>
+    <w:lsdException w:name="List Table 2 Accent 1" w:uiPriority="47"/>
+    <w:lsdException w:name="List Table 3 Accent 1" w:uiPriority="48"/>
+    <w:lsdException w:name="List Table 4 Accent 1" w:uiPriority="49"/>
+    <w:lsdException w:name="List Table 5 Dark Accent 1" w:uiPriority="50"/>
+    <w:lsdException w:name="List Table 6 Colorful Accent 1" w:uiPriority="51"/>
+    <w:lsdException w:name="List Table 7 Colorful Accent 1" w:uiPriority="52"/>
+    <w:lsdException w:name="List Table 1 Light Accent 2" w:uiPriority="46"/>
+    <w:lsdException w:name="List Table 2 Accent 2" w:uiPriority="47"/>
+    <w:lsdException w:name="List Table 3 Accent 2" w:uiPriority="48"/>
+    <w:lsdException w:name="List Table 4 Accent 2" w:uiPriority="49"/>
+    <w:lsdException w:name="List Table 5 Dark Accent 2" w:uiPriority="50"/>
+    <w:lsdException w:name="List Table 6 Colorful Accent 2" w:uiPriority="51"/>
+    <w:lsdException w:name="List Table 7 Colorful Accent 2" w:uiPriority="52"/>
+    <w:lsdException w:name="List Table 1 Light Accent 3" w:uiPriority="46"/>
+    <w:lsdException w:name="List Table 2 Accent 3" w:uiPriority="47"/>
+    <w:lsdException w:name="List Table 3 Accent 3" w:uiPriority="48"/>
+    <w:lsdException w:name="List Table 4 Accent 3" w:uiPriority="49"/>
+    <w:lsdException w:name="List Table 5 Dark Accent 3" w:uiPriority="50"/>
+    <w:lsdException w:name="List Table 6 Colorful Accent 3" w:uiPriority="51"/>
+    <w:lsdException w:name="List Table 7 Colorful Accent 3" w:uiPriority="52"/>
+    <w:lsdException w:name="List Table 1 Light Accent 4" w:uiPriority="46"/>
+    <w:lsdException w:name="List Table 2 Accent 4" w:uiPriority="47"/>
+    <w:lsdException w:name="List Table 3 Accent 4" w:uiPriority="48"/>
+    <w:lsdException w:name="List Table 4 Accent 4" w:uiPriority="49"/>
+    <w:lsdException w:name="List Table 5 Dark Accent 4" w:uiPriority="50"/>
+    <w:lsdException w:name="List Table 6 Colorful Accent 4" w:uiPriority="51"/>
+    <w:lsdException w:name="List Table 7 Colorful Accent 4" w:uiPriority="52"/>
+    <w:lsdException w:name="List Table 1 Light Accent 5" w:uiPriority="46"/>
+    <w:lsdException w:name="List Table 2 Accent 5" w:uiPriority="47"/>
+    <w:lsdException w:name="List Table 3 Accent 5" w:uiPriority="48"/>
+    <w:lsdException w:name="List Table 4 Accent 5" w:uiPriority="49"/>
+    <w:lsdException w:name="List Table 5 Dark Accent 5" w:uiPriority="50"/>
+    <w:lsdException w:name="List Table 6 Colorful Accent 5" w:uiPriority="51"/>
+    <w:lsdException w:name="List Table 7 Colorful Accent 5" w:uiPriority="52"/>
+    <w:lsdException w:name="List Table 1 Light Accent 6" w:uiPriority="46"/>
+    <w:lsdException w:name="List Table 2 Accent 6" w:uiPriority="47"/>
+    <w:lsdException w:name="List Table 3 Accent 6" w:uiPriority="48"/>
+    <w:lsdException w:name="List Table 4 Accent 6" w:uiPriority="49"/>
+    <w:lsdException w:name="List Table 5 Dark Accent 6" w:uiPriority="50"/>
+    <w:lsdException w:name="List Table 6 Colorful Accent 6" w:uiPriority="51"/>
+    <w:lsdException w:name="List Table 7 Colorful Accent 6" w:uiPriority="52"/>
   </w:latentStyles>
   <w:style w:type="paragraph" w:default="1" w:styleId="a">
     <w:name w:val="Normal"/>
@@ -5032,6 +7768,52 @@
       <w:color w:val="5B9BD5" w:themeColor="accent1"/>
       <w:sz w:val="26"/>
       <w:szCs w:val="26"/>
+    </w:rPr>
+  </w:style>
+  <w:style w:type="paragraph" w:styleId="3">
+    <w:name w:val="heading 3"/>
+    <w:basedOn w:val="a"/>
+    <w:next w:val="a"/>
+    <w:link w:val="3Char"/>
+    <w:uiPriority w:val="9"/>
+    <w:semiHidden/>
+    <w:unhideWhenUsed/>
+    <w:qFormat/>
+    <w:rsid w:val="009161CB"/>
+    <w:pPr>
+      <w:keepNext/>
+      <w:keepLines/>
+      <w:spacing w:before="40"/>
+      <w:outlineLvl w:val="2"/>
+    </w:pPr>
+    <w:rPr>
+      <w:rFonts w:asciiTheme="majorHAnsi" w:eastAsiaTheme="majorEastAsia" w:hAnsiTheme="majorHAnsi" w:cstheme="majorBidi"/>
+      <w:color w:val="1F4D78" w:themeColor="accent1" w:themeShade="7F"/>
+      <w:sz w:val="24"/>
+      <w:szCs w:val="24"/>
+    </w:rPr>
+  </w:style>
+  <w:style w:type="paragraph" w:styleId="4">
+    <w:name w:val="heading 4"/>
+    <w:basedOn w:val="a"/>
+    <w:next w:val="a"/>
+    <w:link w:val="4Char"/>
+    <w:uiPriority w:val="9"/>
+    <w:semiHidden/>
+    <w:unhideWhenUsed/>
+    <w:qFormat/>
+    <w:rsid w:val="009161CB"/>
+    <w:pPr>
+      <w:keepNext/>
+      <w:keepLines/>
+      <w:spacing w:before="40"/>
+      <w:outlineLvl w:val="3"/>
+    </w:pPr>
+    <w:rPr>
+      <w:rFonts w:asciiTheme="majorHAnsi" w:eastAsiaTheme="majorEastAsia" w:hAnsiTheme="majorHAnsi" w:cstheme="majorBidi"/>
+      <w:i/>
+      <w:iCs/>
+      <w:color w:val="2E74B5" w:themeColor="accent1" w:themeShade="BF"/>
     </w:rPr>
   </w:style>
   <w:style w:type="character" w:default="1" w:styleId="a0">
@@ -5112,7 +7894,7 @@
       <w:ind w:left="200"/>
     </w:pPr>
   </w:style>
-  <w:style w:type="paragraph" w:styleId="3">
+  <w:style w:type="paragraph" w:styleId="30">
     <w:name w:val="toc 3"/>
     <w:basedOn w:val="a"/>
     <w:next w:val="a"/>
@@ -5123,7 +7905,7 @@
       <w:ind w:left="400"/>
     </w:pPr>
   </w:style>
-  <w:style w:type="paragraph" w:styleId="4">
+  <w:style w:type="paragraph" w:styleId="40">
     <w:name w:val="toc 4"/>
     <w:basedOn w:val="a"/>
     <w:next w:val="a"/>
@@ -5158,343 +7940,49 @@
       <w:szCs w:val="26"/>
     </w:rPr>
   </w:style>
-</w:styles>
-</file>
-
-<file path=word/stylesWithEffects.xml><?xml version="1.0" encoding="utf-8"?>
-<w:styles xmlns:wpc="http://schemas.microsoft.com/office/word/2010/wordprocessingCanvas" xmlns:mc="http://schemas.openxmlformats.org/markup-compatibility/2006" xmlns:o="urn:schemas-microsoft-com:office:office" xmlns:r="http://schemas.openxmlformats.org/officeDocument/2006/relationships" xmlns:m="http://schemas.openxmlformats.org/officeDocument/2006/math" xmlns:v="urn:schemas-microsoft-com:vml" xmlns:wp14="http://schemas.microsoft.com/office/word/2010/wordprocessingDrawing" xmlns:wp="http://schemas.openxmlformats.org/drawingml/2006/wordprocessingDrawing" xmlns:w10="urn:schemas-microsoft-com:office:word" xmlns:w="http://schemas.openxmlformats.org/wordprocessingml/2006/main" xmlns:w14="http://schemas.microsoft.com/office/word/2010/wordml" xmlns:wpg="http://schemas.microsoft.com/office/word/2010/wordprocessingGroup" xmlns:wpi="http://schemas.microsoft.com/office/word/2010/wordprocessingInk" xmlns:wne="http://schemas.microsoft.com/office/word/2006/wordml" xmlns:wps="http://schemas.microsoft.com/office/word/2010/wordprocessingShape" mc:Ignorable="w14 wp14">
-  <w:docDefaults>
-    <w:rPrDefault>
-      <w:rPr>
-        <w:rFonts w:asciiTheme="minorHAnsi" w:eastAsiaTheme="minorHAnsi" w:hAnsiTheme="minorHAnsi" w:cstheme="minorBidi"/>
-        <w:sz w:val="22"/>
-        <w:szCs w:val="22"/>
-        <w:lang w:val="en-US" w:eastAsia="en-US" w:bidi="ar-SA"/>
-      </w:rPr>
-    </w:rPrDefault>
-    <w:pPrDefault>
-      <w:pPr>
-        <w:spacing w:after="160" w:line="259" w:lineRule="auto"/>
-      </w:pPr>
-    </w:pPrDefault>
-  </w:docDefaults>
-  <w:latentStyles w:defLockedState="0" w:defUIPriority="99" w:defSemiHidden="1" w:defUnhideWhenUsed="1" w:defQFormat="0" w:count="267">
-    <w:lsdException w:name="Normal" w:semiHidden="0" w:uiPriority="0" w:unhideWhenUsed="0" w:qFormat="1"/>
-    <w:lsdException w:name="heading 1" w:semiHidden="0" w:uiPriority="0" w:unhideWhenUsed="0" w:qFormat="1"/>
-    <w:lsdException w:name="heading 2" w:uiPriority="9" w:qFormat="1"/>
-    <w:lsdException w:name="heading 3" w:uiPriority="9" w:qFormat="1"/>
-    <w:lsdException w:name="heading 4" w:uiPriority="9" w:qFormat="1"/>
-    <w:lsdException w:name="heading 5" w:uiPriority="9" w:qFormat="1"/>
-    <w:lsdException w:name="heading 6" w:uiPriority="9" w:qFormat="1"/>
-    <w:lsdException w:name="heading 7" w:uiPriority="9" w:qFormat="1"/>
-    <w:lsdException w:name="heading 8" w:uiPriority="9" w:qFormat="1"/>
-    <w:lsdException w:name="heading 9" w:uiPriority="9" w:qFormat="1"/>
-    <w:lsdException w:name="toc 1" w:uiPriority="0"/>
-    <w:lsdException w:name="toc 2" w:uiPriority="0"/>
-    <w:lsdException w:name="toc 3" w:uiPriority="0"/>
-    <w:lsdException w:name="toc 4" w:uiPriority="0"/>
-    <w:lsdException w:name="toc 5" w:uiPriority="39"/>
-    <w:lsdException w:name="toc 6" w:uiPriority="39"/>
-    <w:lsdException w:name="toc 7" w:uiPriority="39"/>
-    <w:lsdException w:name="toc 8" w:uiPriority="39"/>
-    <w:lsdException w:name="toc 9" w:uiPriority="39"/>
-    <w:lsdException w:name="caption" w:uiPriority="35" w:qFormat="1"/>
-    <w:lsdException w:name="Title" w:semiHidden="0" w:uiPriority="10" w:unhideWhenUsed="0" w:qFormat="1"/>
-    <w:lsdException w:name="Default Paragraph Font" w:uiPriority="1"/>
-    <w:lsdException w:name="Body Text" w:uiPriority="0"/>
-    <w:lsdException w:name="Subtitle" w:semiHidden="0" w:uiPriority="11" w:unhideWhenUsed="0" w:qFormat="1"/>
-    <w:lsdException w:name="Hyperlink" w:uiPriority="0"/>
-    <w:lsdException w:name="Strong" w:semiHidden="0" w:uiPriority="22" w:unhideWhenUsed="0" w:qFormat="1"/>
-    <w:lsdException w:name="Emphasis" w:semiHidden="0" w:uiPriority="20" w:unhideWhenUsed="0" w:qFormat="1"/>
-    <w:lsdException w:name="Table Grid" w:semiHidden="0" w:uiPriority="39" w:unhideWhenUsed="0"/>
-    <w:lsdException w:name="Placeholder Text" w:unhideWhenUsed="0"/>
-    <w:lsdException w:name="No Spacing" w:semiHidden="0" w:uiPriority="1" w:unhideWhenUsed="0" w:qFormat="1"/>
-    <w:lsdException w:name="Light Shading" w:semiHidden="0" w:uiPriority="60" w:unhideWhenUsed="0"/>
-    <w:lsdException w:name="Light List" w:semiHidden="0" w:uiPriority="61" w:unhideWhenUsed="0"/>
-    <w:lsdException w:name="Light Grid" w:semiHidden="0" w:uiPriority="62" w:unhideWhenUsed="0"/>
-    <w:lsdException w:name="Medium Shading 1" w:semiHidden="0" w:uiPriority="63" w:unhideWhenUsed="0"/>
-    <w:lsdException w:name="Medium Shading 2" w:semiHidden="0" w:uiPriority="64" w:unhideWhenUsed="0"/>
-    <w:lsdException w:name="Medium List 1" w:semiHidden="0" w:uiPriority="65" w:unhideWhenUsed="0"/>
-    <w:lsdException w:name="Medium List 2" w:semiHidden="0" w:uiPriority="66" w:unhideWhenUsed="0"/>
-    <w:lsdException w:name="Medium Grid 1" w:semiHidden="0" w:uiPriority="67" w:unhideWhenUsed="0"/>
-    <w:lsdException w:name="Medium Grid 2" w:semiHidden="0" w:uiPriority="68" w:unhideWhenUsed="0"/>
-    <w:lsdException w:name="Medium Grid 3" w:semiHidden="0" w:uiPriority="69" w:unhideWhenUsed="0"/>
-    <w:lsdException w:name="Dark List" w:semiHidden="0" w:uiPriority="70" w:unhideWhenUsed="0"/>
-    <w:lsdException w:name="Colorful Shading" w:semiHidden="0" w:uiPriority="71" w:unhideWhenUsed="0"/>
-    <w:lsdException w:name="Colorful List" w:semiHidden="0" w:uiPriority="72" w:unhideWhenUsed="0"/>
-    <w:lsdException w:name="Colorful Grid" w:semiHidden="0" w:uiPriority="73" w:unhideWhenUsed="0"/>
-    <w:lsdException w:name="Light Shading Accent 1" w:semiHidden="0" w:uiPriority="60" w:unhideWhenUsed="0"/>
-    <w:lsdException w:name="Light List Accent 1" w:semiHidden="0" w:uiPriority="61" w:unhideWhenUsed="0"/>
-    <w:lsdException w:name="Light Grid Accent 1" w:semiHidden="0" w:uiPriority="62" w:unhideWhenUsed="0"/>
-    <w:lsdException w:name="Medium Shading 1 Accent 1" w:semiHidden="0" w:uiPriority="63" w:unhideWhenUsed="0"/>
-    <w:lsdException w:name="Medium Shading 2 Accent 1" w:semiHidden="0" w:uiPriority="64" w:unhideWhenUsed="0"/>
-    <w:lsdException w:name="Medium List 1 Accent 1" w:semiHidden="0" w:uiPriority="65" w:unhideWhenUsed="0"/>
-    <w:lsdException w:name="Revision" w:unhideWhenUsed="0"/>
-    <w:lsdException w:name="List Paragraph" w:semiHidden="0" w:uiPriority="34" w:unhideWhenUsed="0" w:qFormat="1"/>
-    <w:lsdException w:name="Quote" w:semiHidden="0" w:uiPriority="29" w:unhideWhenUsed="0" w:qFormat="1"/>
-    <w:lsdException w:name="Intense Quote" w:semiHidden="0" w:uiPriority="30" w:unhideWhenUsed="0" w:qFormat="1"/>
-    <w:lsdException w:name="Medium List 2 Accent 1" w:semiHidden="0" w:uiPriority="66" w:unhideWhenUsed="0"/>
-    <w:lsdException w:name="Medium Grid 1 Accent 1" w:semiHidden="0" w:uiPriority="67" w:unhideWhenUsed="0"/>
-    <w:lsdException w:name="Medium Grid 2 Accent 1" w:semiHidden="0" w:uiPriority="68" w:unhideWhenUsed="0"/>
-    <w:lsdException w:name="Medium Grid 3 Accent 1" w:semiHidden="0" w:uiPriority="69" w:unhideWhenUsed="0"/>
-    <w:lsdException w:name="Dark List Accent 1" w:semiHidden="0" w:uiPriority="70" w:unhideWhenUsed="0"/>
-    <w:lsdException w:name="Colorful Shading Accent 1" w:semiHidden="0" w:uiPriority="71" w:unhideWhenUsed="0"/>
-    <w:lsdException w:name="Colorful List Accent 1" w:semiHidden="0" w:uiPriority="72" w:unhideWhenUsed="0"/>
-    <w:lsdException w:name="Colorful Grid Accent 1" w:semiHidden="0" w:uiPriority="73" w:unhideWhenUsed="0"/>
-    <w:lsdException w:name="Light Shading Accent 2" w:semiHidden="0" w:uiPriority="60" w:unhideWhenUsed="0"/>
-    <w:lsdException w:name="Light List Accent 2" w:semiHidden="0" w:uiPriority="61" w:unhideWhenUsed="0"/>
-    <w:lsdException w:name="Light Grid Accent 2" w:semiHidden="0" w:uiPriority="62" w:unhideWhenUsed="0"/>
-    <w:lsdException w:name="Medium Shading 1 Accent 2" w:semiHidden="0" w:uiPriority="63" w:unhideWhenUsed="0"/>
-    <w:lsdException w:name="Medium Shading 2 Accent 2" w:semiHidden="0" w:uiPriority="64" w:unhideWhenUsed="0"/>
-    <w:lsdException w:name="Medium List 1 Accent 2" w:semiHidden="0" w:uiPriority="65" w:unhideWhenUsed="0"/>
-    <w:lsdException w:name="Medium List 2 Accent 2" w:semiHidden="0" w:uiPriority="66" w:unhideWhenUsed="0"/>
-    <w:lsdException w:name="Medium Grid 1 Accent 2" w:semiHidden="0" w:uiPriority="67" w:unhideWhenUsed="0"/>
-    <w:lsdException w:name="Medium Grid 2 Accent 2" w:semiHidden="0" w:uiPriority="68" w:unhideWhenUsed="0"/>
-    <w:lsdException w:name="Medium Grid 3 Accent 2" w:semiHidden="0" w:uiPriority="69" w:unhideWhenUsed="0"/>
-    <w:lsdException w:name="Dark List Accent 2" w:semiHidden="0" w:uiPriority="70" w:unhideWhenUsed="0"/>
-    <w:lsdException w:name="Colorful Shading Accent 2" w:semiHidden="0" w:uiPriority="71" w:unhideWhenUsed="0"/>
-    <w:lsdException w:name="Colorful List Accent 2" w:semiHidden="0" w:uiPriority="72" w:unhideWhenUsed="0"/>
-    <w:lsdException w:name="Colorful Grid Accent 2" w:semiHidden="0" w:uiPriority="73" w:unhideWhenUsed="0"/>
-    <w:lsdException w:name="Light Shading Accent 3" w:semiHidden="0" w:uiPriority="60" w:unhideWhenUsed="0"/>
-    <w:lsdException w:name="Light List Accent 3" w:semiHidden="0" w:uiPriority="61" w:unhideWhenUsed="0"/>
-    <w:lsdException w:name="Light Grid Accent 3" w:semiHidden="0" w:uiPriority="62" w:unhideWhenUsed="0"/>
-    <w:lsdException w:name="Medium Shading 1 Accent 3" w:semiHidden="0" w:uiPriority="63" w:unhideWhenUsed="0"/>
-    <w:lsdException w:name="Medium Shading 2 Accent 3" w:semiHidden="0" w:uiPriority="64" w:unhideWhenUsed="0"/>
-    <w:lsdException w:name="Medium List 1 Accent 3" w:semiHidden="0" w:uiPriority="65" w:unhideWhenUsed="0"/>
-    <w:lsdException w:name="Medium List 2 Accent 3" w:semiHidden="0" w:uiPriority="66" w:unhideWhenUsed="0"/>
-    <w:lsdException w:name="Medium Grid 1 Accent 3" w:semiHidden="0" w:uiPriority="67" w:unhideWhenUsed="0"/>
-    <w:lsdException w:name="Medium Grid 2 Accent 3" w:semiHidden="0" w:uiPriority="68" w:unhideWhenUsed="0"/>
-    <w:lsdException w:name="Medium Grid 3 Accent 3" w:semiHidden="0" w:uiPriority="69" w:unhideWhenUsed="0"/>
-    <w:lsdException w:name="Dark List Accent 3" w:semiHidden="0" w:uiPriority="70" w:unhideWhenUsed="0"/>
-    <w:lsdException w:name="Colorful Shading Accent 3" w:semiHidden="0" w:uiPriority="71" w:unhideWhenUsed="0"/>
-    <w:lsdException w:name="Colorful List Accent 3" w:semiHidden="0" w:uiPriority="72" w:unhideWhenUsed="0"/>
-    <w:lsdException w:name="Colorful Grid Accent 3" w:semiHidden="0" w:uiPriority="73" w:unhideWhenUsed="0"/>
-    <w:lsdException w:name="Light Shading Accent 4" w:semiHidden="0" w:uiPriority="60" w:unhideWhenUsed="0"/>
-    <w:lsdException w:name="Light List Accent 4" w:semiHidden="0" w:uiPriority="61" w:unhideWhenUsed="0"/>
-    <w:lsdException w:name="Light Grid Accent 4" w:semiHidden="0" w:uiPriority="62" w:unhideWhenUsed="0"/>
-    <w:lsdException w:name="Medium Shading 1 Accent 4" w:semiHidden="0" w:uiPriority="63" w:unhideWhenUsed="0"/>
-    <w:lsdException w:name="Medium Shading 2 Accent 4" w:semiHidden="0" w:uiPriority="64" w:unhideWhenUsed="0"/>
-    <w:lsdException w:name="Medium List 1 Accent 4" w:semiHidden="0" w:uiPriority="65" w:unhideWhenUsed="0"/>
-    <w:lsdException w:name="Medium List 2 Accent 4" w:semiHidden="0" w:uiPriority="66" w:unhideWhenUsed="0"/>
-    <w:lsdException w:name="Medium Grid 1 Accent 4" w:semiHidden="0" w:uiPriority="67" w:unhideWhenUsed="0"/>
-    <w:lsdException w:name="Medium Grid 2 Accent 4" w:semiHidden="0" w:uiPriority="68" w:unhideWhenUsed="0"/>
-    <w:lsdException w:name="Medium Grid 3 Accent 4" w:semiHidden="0" w:uiPriority="69" w:unhideWhenUsed="0"/>
-    <w:lsdException w:name="Dark List Accent 4" w:semiHidden="0" w:uiPriority="70" w:unhideWhenUsed="0"/>
-    <w:lsdException w:name="Colorful Shading Accent 4" w:semiHidden="0" w:uiPriority="71" w:unhideWhenUsed="0"/>
-    <w:lsdException w:name="Colorful List Accent 4" w:semiHidden="0" w:uiPriority="72" w:unhideWhenUsed="0"/>
-    <w:lsdException w:name="Colorful Grid Accent 4" w:semiHidden="0" w:uiPriority="73" w:unhideWhenUsed="0"/>
-    <w:lsdException w:name="Light Shading Accent 5" w:semiHidden="0" w:uiPriority="60" w:unhideWhenUsed="0"/>
-    <w:lsdException w:name="Light List Accent 5" w:semiHidden="0" w:uiPriority="61" w:unhideWhenUsed="0"/>
-    <w:lsdException w:name="Light Grid Accent 5" w:semiHidden="0" w:uiPriority="62" w:unhideWhenUsed="0"/>
-    <w:lsdException w:name="Medium Shading 1 Accent 5" w:semiHidden="0" w:uiPriority="63" w:unhideWhenUsed="0"/>
-    <w:lsdException w:name="Medium Shading 2 Accent 5" w:semiHidden="0" w:uiPriority="64" w:unhideWhenUsed="0"/>
-    <w:lsdException w:name="Medium List 1 Accent 5" w:semiHidden="0" w:uiPriority="65" w:unhideWhenUsed="0"/>
-    <w:lsdException w:name="Medium List 2 Accent 5" w:semiHidden="0" w:uiPriority="66" w:unhideWhenUsed="0"/>
-    <w:lsdException w:name="Medium Grid 1 Accent 5" w:semiHidden="0" w:uiPriority="67" w:unhideWhenUsed="0"/>
-    <w:lsdException w:name="Medium Grid 2 Accent 5" w:semiHidden="0" w:uiPriority="68" w:unhideWhenUsed="0"/>
-    <w:lsdException w:name="Medium Grid 3 Accent 5" w:semiHidden="0" w:uiPriority="69" w:unhideWhenUsed="0"/>
-    <w:lsdException w:name="Dark List Accent 5" w:semiHidden="0" w:uiPriority="70" w:unhideWhenUsed="0"/>
-    <w:lsdException w:name="Colorful Shading Accent 5" w:semiHidden="0" w:uiPriority="71" w:unhideWhenUsed="0"/>
-    <w:lsdException w:name="Colorful List Accent 5" w:semiHidden="0" w:uiPriority="72" w:unhideWhenUsed="0"/>
-    <w:lsdException w:name="Colorful Grid Accent 5" w:semiHidden="0" w:uiPriority="73" w:unhideWhenUsed="0"/>
-    <w:lsdException w:name="Light Shading Accent 6" w:semiHidden="0" w:uiPriority="60" w:unhideWhenUsed="0"/>
-    <w:lsdException w:name="Light List Accent 6" w:semiHidden="0" w:uiPriority="61" w:unhideWhenUsed="0"/>
-    <w:lsdException w:name="Light Grid Accent 6" w:semiHidden="0" w:uiPriority="62" w:unhideWhenUsed="0"/>
-    <w:lsdException w:name="Medium Shading 1 Accent 6" w:semiHidden="0" w:uiPriority="63" w:unhideWhenUsed="0"/>
-    <w:lsdException w:name="Medium Shading 2 Accent 6" w:semiHidden="0" w:uiPriority="64" w:unhideWhenUsed="0"/>
-    <w:lsdException w:name="Medium List 1 Accent 6" w:semiHidden="0" w:uiPriority="65" w:unhideWhenUsed="0"/>
-    <w:lsdException w:name="Medium List 2 Accent 6" w:semiHidden="0" w:uiPriority="66" w:unhideWhenUsed="0"/>
-    <w:lsdException w:name="Medium Grid 1 Accent 6" w:semiHidden="0" w:uiPriority="67" w:unhideWhenUsed="0"/>
-    <w:lsdException w:name="Medium Grid 2 Accent 6" w:semiHidden="0" w:uiPriority="68" w:unhideWhenUsed="0"/>
-    <w:lsdException w:name="Medium Grid 3 Accent 6" w:semiHidden="0" w:uiPriority="69" w:unhideWhenUsed="0"/>
-    <w:lsdException w:name="Dark List Accent 6" w:semiHidden="0" w:uiPriority="70" w:unhideWhenUsed="0"/>
-    <w:lsdException w:name="Colorful Shading Accent 6" w:semiHidden="0" w:uiPriority="71" w:unhideWhenUsed="0"/>
-    <w:lsdException w:name="Colorful List Accent 6" w:semiHidden="0" w:uiPriority="72" w:unhideWhenUsed="0"/>
-    <w:lsdException w:name="Colorful Grid Accent 6" w:semiHidden="0" w:uiPriority="73" w:unhideWhenUsed="0"/>
-    <w:lsdException w:name="Subtle Emphasis" w:semiHidden="0" w:uiPriority="19" w:unhideWhenUsed="0" w:qFormat="1"/>
-    <w:lsdException w:name="Intense Emphasis" w:semiHidden="0" w:uiPriority="21" w:unhideWhenUsed="0" w:qFormat="1"/>
-    <w:lsdException w:name="Subtle Reference" w:semiHidden="0" w:uiPriority="31" w:unhideWhenUsed="0" w:qFormat="1"/>
-    <w:lsdException w:name="Intense Reference" w:semiHidden="0" w:uiPriority="32" w:unhideWhenUsed="0" w:qFormat="1"/>
-    <w:lsdException w:name="Book Title" w:semiHidden="0" w:uiPriority="33" w:unhideWhenUsed="0" w:qFormat="1"/>
-    <w:lsdException w:name="Bibliography" w:uiPriority="37"/>
-    <w:lsdException w:name="TOC Heading" w:uiPriority="39" w:qFormat="1"/>
-  </w:latentStyles>
-  <w:style w:type="paragraph" w:default="1" w:styleId="a">
-    <w:name w:val="Normal"/>
-    <w:qFormat/>
-    <w:rsid w:val="009851D6"/>
-    <w:pPr>
-      <w:spacing w:after="0" w:line="240" w:lineRule="auto"/>
-    </w:pPr>
+  <w:style w:type="character" w:customStyle="1" w:styleId="3Char">
+    <w:name w:val="عنوان 3 Char"/>
+    <w:basedOn w:val="a0"/>
+    <w:link w:val="3"/>
+    <w:uiPriority w:val="9"/>
+    <w:semiHidden/>
+    <w:rsid w:val="009161CB"/>
     <w:rPr>
-      <w:rFonts w:ascii="Times New Roman" w:eastAsia="Times New Roman" w:hAnsi="Times New Roman" w:cs="Times New Roman"/>
+      <w:rFonts w:asciiTheme="majorHAnsi" w:eastAsiaTheme="majorEastAsia" w:hAnsiTheme="majorHAnsi" w:cstheme="majorBidi"/>
+      <w:color w:val="1F4D78" w:themeColor="accent1" w:themeShade="7F"/>
+      <w:sz w:val="24"/>
+      <w:szCs w:val="24"/>
+    </w:rPr>
+  </w:style>
+  <w:style w:type="character" w:customStyle="1" w:styleId="4Char">
+    <w:name w:val="عنوان 4 Char"/>
+    <w:basedOn w:val="a0"/>
+    <w:link w:val="4"/>
+    <w:uiPriority w:val="9"/>
+    <w:semiHidden/>
+    <w:rsid w:val="009161CB"/>
+    <w:rPr>
+      <w:rFonts w:asciiTheme="majorHAnsi" w:eastAsiaTheme="majorEastAsia" w:hAnsiTheme="majorHAnsi" w:cstheme="majorBidi"/>
+      <w:i/>
+      <w:iCs/>
+      <w:color w:val="2E74B5" w:themeColor="accent1" w:themeShade="BF"/>
       <w:sz w:val="20"/>
       <w:szCs w:val="20"/>
     </w:rPr>
   </w:style>
-  <w:style w:type="paragraph" w:styleId="1">
-    <w:name w:val="heading 1"/>
+  <w:style w:type="paragraph" w:styleId="a4">
+    <w:name w:val="caption"/>
     <w:basedOn w:val="a"/>
     <w:next w:val="a"/>
-    <w:link w:val="1Char"/>
+    <w:semiHidden/>
+    <w:unhideWhenUsed/>
     <w:qFormat/>
-    <w:rsid w:val="004F4BD3"/>
+    <w:rsid w:val="009161CB"/>
     <w:pPr>
-      <w:keepNext/>
-      <w:outlineLvl w:val="0"/>
+      <w:spacing w:before="120" w:after="120"/>
     </w:pPr>
     <w:rPr>
       <w:b/>
-      <w:sz w:val="24"/>
-    </w:rPr>
-  </w:style>
-  <w:style w:type="paragraph" w:styleId="2">
-    <w:name w:val="heading 2"/>
-    <w:basedOn w:val="a"/>
-    <w:next w:val="a"/>
-    <w:link w:val="2Char"/>
-    <w:uiPriority w:val="9"/>
-    <w:semiHidden/>
-    <w:unhideWhenUsed/>
-    <w:qFormat/>
-    <w:rsid w:val="004F4BD3"/>
-    <w:pPr>
-      <w:keepNext/>
-      <w:keepLines/>
-      <w:spacing w:before="200"/>
-      <w:outlineLvl w:val="1"/>
-    </w:pPr>
-    <w:rPr>
-      <w:rFonts w:asciiTheme="majorHAnsi" w:eastAsiaTheme="majorEastAsia" w:hAnsiTheme="majorHAnsi" w:cstheme="majorBidi"/>
-      <w:b/>
-      <w:bCs/>
-      <w:color w:val="5B9BD5" w:themeColor="accent1"/>
-      <w:sz w:val="26"/>
-      <w:szCs w:val="26"/>
-    </w:rPr>
-  </w:style>
-  <w:style w:type="character" w:default="1" w:styleId="a0">
-    <w:name w:val="Default Paragraph Font"/>
-    <w:uiPriority w:val="1"/>
-    <w:semiHidden/>
-    <w:unhideWhenUsed/>
-  </w:style>
-  <w:style w:type="table" w:default="1" w:styleId="a1">
-    <w:name w:val="Normal Table"/>
-    <w:uiPriority w:val="99"/>
-    <w:semiHidden/>
-    <w:unhideWhenUsed/>
-    <w:tblPr>
-      <w:tblInd w:w="0" w:type="dxa"/>
-      <w:tblCellMar>
-        <w:top w:w="0" w:type="dxa"/>
-        <w:left w:w="108" w:type="dxa"/>
-        <w:bottom w:w="0" w:type="dxa"/>
-        <w:right w:w="108" w:type="dxa"/>
-      </w:tblCellMar>
-    </w:tblPr>
-  </w:style>
-  <w:style w:type="numbering" w:default="1" w:styleId="a2">
-    <w:name w:val="No List"/>
-    <w:uiPriority w:val="99"/>
-    <w:semiHidden/>
-    <w:unhideWhenUsed/>
-  </w:style>
-  <w:style w:type="paragraph" w:styleId="a3">
-    <w:name w:val="Body Text"/>
-    <w:basedOn w:val="a"/>
-    <w:link w:val="Char"/>
-    <w:rsid w:val="009851D6"/>
-    <w:rPr>
-      <w:sz w:val="24"/>
-    </w:rPr>
-  </w:style>
-  <w:style w:type="character" w:customStyle="1" w:styleId="Char">
-    <w:name w:val="نص أساسي Char"/>
-    <w:basedOn w:val="a0"/>
-    <w:link w:val="a3"/>
-    <w:rsid w:val="009851D6"/>
-    <w:rPr>
-      <w:rFonts w:ascii="Times New Roman" w:eastAsia="Times New Roman" w:hAnsi="Times New Roman" w:cs="Times New Roman"/>
-      <w:sz w:val="24"/>
-      <w:szCs w:val="20"/>
-    </w:rPr>
-  </w:style>
-  <w:style w:type="character" w:customStyle="1" w:styleId="1Char">
-    <w:name w:val="عنوان 1 Char"/>
-    <w:basedOn w:val="a0"/>
-    <w:link w:val="1"/>
-    <w:rsid w:val="004F4BD3"/>
-    <w:rPr>
-      <w:rFonts w:ascii="Times New Roman" w:eastAsia="Times New Roman" w:hAnsi="Times New Roman" w:cs="Times New Roman"/>
-      <w:b/>
-      <w:sz w:val="24"/>
-      <w:szCs w:val="20"/>
-    </w:rPr>
-  </w:style>
-  <w:style w:type="paragraph" w:styleId="10">
-    <w:name w:val="toc 1"/>
-    <w:basedOn w:val="a"/>
-    <w:next w:val="a"/>
-    <w:autoRedefine/>
-    <w:semiHidden/>
-    <w:rsid w:val="004F4BD3"/>
-  </w:style>
-  <w:style w:type="paragraph" w:styleId="20">
-    <w:name w:val="toc 2"/>
-    <w:basedOn w:val="a"/>
-    <w:next w:val="a"/>
-    <w:autoRedefine/>
-    <w:semiHidden/>
-    <w:rsid w:val="004F4BD3"/>
-    <w:pPr>
-      <w:ind w:left="200"/>
-    </w:pPr>
-  </w:style>
-  <w:style w:type="paragraph" w:styleId="3">
-    <w:name w:val="toc 3"/>
-    <w:basedOn w:val="a"/>
-    <w:next w:val="a"/>
-    <w:autoRedefine/>
-    <w:semiHidden/>
-    <w:rsid w:val="004F4BD3"/>
-    <w:pPr>
-      <w:ind w:left="400"/>
-    </w:pPr>
-  </w:style>
-  <w:style w:type="paragraph" w:styleId="4">
-    <w:name w:val="toc 4"/>
-    <w:basedOn w:val="a"/>
-    <w:next w:val="a"/>
-    <w:autoRedefine/>
-    <w:semiHidden/>
-    <w:rsid w:val="004F4BD3"/>
-    <w:pPr>
-      <w:ind w:left="600"/>
-    </w:pPr>
-  </w:style>
-  <w:style w:type="character" w:styleId="Hyperlink">
-    <w:name w:val="Hyperlink"/>
-    <w:rsid w:val="004F4BD3"/>
-    <w:rPr>
-      <w:color w:val="0000FF"/>
-      <w:u w:val="single"/>
-    </w:rPr>
-  </w:style>
-  <w:style w:type="character" w:customStyle="1" w:styleId="2Char">
-    <w:name w:val="عنوان 2 Char"/>
-    <w:basedOn w:val="a0"/>
-    <w:link w:val="2"/>
-    <w:uiPriority w:val="9"/>
-    <w:semiHidden/>
-    <w:rsid w:val="004F4BD3"/>
-    <w:rPr>
-      <w:rFonts w:asciiTheme="majorHAnsi" w:eastAsiaTheme="majorEastAsia" w:hAnsiTheme="majorHAnsi" w:cstheme="majorBidi"/>
-      <w:b/>
-      <w:bCs/>
-      <w:color w:val="5B9BD5" w:themeColor="accent1"/>
-      <w:sz w:val="26"/>
-      <w:szCs w:val="26"/>
     </w:rPr>
   </w:style>
 </w:styles>
@@ -5755,7 +8243,7 @@
   <a:extraClrSchemeLst/>
   <a:extLst>
     <a:ext uri="{05A4C25C-085E-4340-85A3-A5531E510DB2}">
-      <thm15:themeFamily xmlns:thm15="http://schemas.microsoft.com/office/thememl/2012/main" xmlns="" name="Office Theme" id="{62F939B6-93AF-4DB8-9C6B-D6C7DFDC589F}" vid="{4A3C46E8-61CC-4603-A589-7422A47A8E4A}"/>
+      <thm15:themeFamily xmlns:thm15="http://schemas.microsoft.com/office/thememl/2012/main" name="Office Theme" id="{62F939B6-93AF-4DB8-9C6B-D6C7DFDC589F}" vid="{4A3C46E8-61CC-4603-A589-7422A47A8E4A}"/>
     </a:ext>
   </a:extLst>
 </a:theme>

</xml_diff>

<commit_message>
update an 1-IC-Agile-Plan-Template file
</commit_message>
<xml_diff>
--- a/Our SRS.docx
+++ b/Our SRS.docx
@@ -1281,8 +1281,6 @@
           </w:rPr>
           <w:t>4</w:t>
         </w:r>
-        <w:bookmarkStart w:id="1" w:name="_GoBack"/>
-        <w:bookmarkEnd w:id="1"/>
       </w:hyperlink>
     </w:p>
     <w:p>
@@ -1406,8 +1404,8 @@
           <w:sz w:val="20"/>
         </w:rPr>
       </w:pPr>
-      <w:bookmarkStart w:id="2" w:name="_Toc61315198"/>
-      <w:bookmarkStart w:id="3" w:name="_Toc77487621"/>
+      <w:bookmarkStart w:id="1" w:name="_Toc61315198"/>
+      <w:bookmarkStart w:id="2" w:name="_Toc77487621"/>
     </w:p>
     <w:p/>
     <w:p/>
@@ -1519,9 +1517,11 @@
       <w:pPr>
         <w:jc w:val="center"/>
       </w:pPr>
+      <w:proofErr w:type="spellStart"/>
       <w:r>
         <w:t>i</w:t>
       </w:r>
+      <w:proofErr w:type="spellEnd"/>
     </w:p>
     <w:p>
       <w:pPr>
@@ -1536,8 +1536,8 @@
           <w:sz w:val="28"/>
         </w:rPr>
       </w:pPr>
-      <w:bookmarkStart w:id="4" w:name="_Toc61315197"/>
-      <w:bookmarkStart w:id="5" w:name="_Toc77487620"/>
+      <w:bookmarkStart w:id="3" w:name="_Toc61315197"/>
+      <w:bookmarkStart w:id="4" w:name="_Toc77487620"/>
       <w:r>
         <w:rPr>
           <w:sz w:val="28"/>
@@ -1545,8 +1545,8 @@
         <w:lastRenderedPageBreak/>
         <w:t>List of Figures</w:t>
       </w:r>
+      <w:bookmarkEnd w:id="3"/>
       <w:bookmarkEnd w:id="4"/>
-      <w:bookmarkEnd w:id="5"/>
     </w:p>
     <w:p>
       <w:pPr>
@@ -1883,16 +1883,6 @@
       <w:pPr>
         <w:jc w:val="center"/>
       </w:pPr>
-    </w:p>
-    <w:p>
-      <w:pPr>
-        <w:jc w:val="center"/>
-      </w:pPr>
-    </w:p>
-    <w:p>
-      <w:pPr>
-        <w:jc w:val="center"/>
-      </w:pPr>
       <w:r>
         <w:t>ii</w:t>
       </w:r>
@@ -1908,16 +1898,17 @@
         <w:rPr>
           <w:sz w:val="28"/>
         </w:rPr>
+        <w:lastRenderedPageBreak/>
         <w:t xml:space="preserve">1.0. </w:t>
       </w:r>
+      <w:bookmarkEnd w:id="1"/>
+      <w:r>
+        <w:rPr>
+          <w:sz w:val="28"/>
+        </w:rPr>
+        <w:t>Introduction</w:t>
+      </w:r>
       <w:bookmarkEnd w:id="2"/>
-      <w:r>
-        <w:rPr>
-          <w:sz w:val="28"/>
-        </w:rPr>
-        <w:t>Introduction</w:t>
-      </w:r>
-      <w:bookmarkEnd w:id="3"/>
     </w:p>
     <w:p>
       <w:pPr>
@@ -1927,24 +1918,24 @@
           <w:rFonts w:ascii="Times New Roman" w:hAnsi="Times New Roman"/>
         </w:rPr>
       </w:pPr>
-      <w:bookmarkStart w:id="6" w:name="_Toc44676293"/>
-      <w:bookmarkStart w:id="7" w:name="_Toc61315199"/>
-      <w:bookmarkStart w:id="8" w:name="_Toc77487622"/>
+      <w:bookmarkStart w:id="5" w:name="_Toc44676293"/>
+      <w:bookmarkStart w:id="6" w:name="_Toc61315199"/>
+      <w:bookmarkStart w:id="7" w:name="_Toc77487622"/>
       <w:r>
         <w:rPr>
           <w:rFonts w:ascii="Times New Roman" w:hAnsi="Times New Roman"/>
         </w:rPr>
         <w:t xml:space="preserve">1.1. </w:t>
       </w:r>
+      <w:bookmarkEnd w:id="5"/>
       <w:bookmarkEnd w:id="6"/>
+      <w:r>
+        <w:rPr>
+          <w:rFonts w:ascii="Times New Roman" w:hAnsi="Times New Roman"/>
+        </w:rPr>
+        <w:t>Purpose</w:t>
+      </w:r>
       <w:bookmarkEnd w:id="7"/>
-      <w:r>
-        <w:rPr>
-          <w:rFonts w:ascii="Times New Roman" w:hAnsi="Times New Roman"/>
-        </w:rPr>
-        <w:t>Purpose</w:t>
-      </w:r>
-      <w:bookmarkEnd w:id="8"/>
     </w:p>
     <w:p>
       <w:pPr>
@@ -1991,7 +1982,19 @@
         <w:rPr>
           <w:sz w:val="24"/>
         </w:rPr>
-        <w:t>. It will explain the purpose and features of the game, how the game will be played,  This document is intended for both the stakeholders and the developers of the system.</w:t>
+        <w:t>. It will explain the purpose and features of the game</w:t>
+      </w:r>
+      <w:r>
+        <w:rPr>
+          <w:sz w:val="24"/>
+        </w:rPr>
+        <w:t>, how the game will be played, t</w:t>
+      </w:r>
+      <w:r>
+        <w:rPr>
+          <w:sz w:val="24"/>
+        </w:rPr>
+        <w:t>his document is intended for both the stakeholders and the developers of the system.</w:t>
       </w:r>
     </w:p>
     <w:p>
@@ -1999,24 +2002,24 @@
         <w:pStyle w:val="2"/>
         <w:spacing w:line="480" w:lineRule="auto"/>
       </w:pPr>
-      <w:bookmarkStart w:id="9" w:name="_Toc44676294"/>
-      <w:bookmarkStart w:id="10" w:name="_Toc61315203"/>
-      <w:bookmarkStart w:id="11" w:name="_Toc77487623"/>
+      <w:bookmarkStart w:id="8" w:name="_Toc44676294"/>
+      <w:bookmarkStart w:id="9" w:name="_Toc61315203"/>
+      <w:bookmarkStart w:id="10" w:name="_Toc77487623"/>
       <w:r>
         <w:rPr>
           <w:rFonts w:ascii="Times New Roman" w:hAnsi="Times New Roman"/>
         </w:rPr>
         <w:t xml:space="preserve">1.2. </w:t>
       </w:r>
+      <w:bookmarkEnd w:id="8"/>
       <w:bookmarkEnd w:id="9"/>
+      <w:r>
+        <w:rPr>
+          <w:rFonts w:ascii="Times New Roman" w:hAnsi="Times New Roman"/>
+        </w:rPr>
+        <w:t>Scope of Project</w:t>
+      </w:r>
       <w:bookmarkEnd w:id="10"/>
-      <w:r>
-        <w:rPr>
-          <w:rFonts w:ascii="Times New Roman" w:hAnsi="Times New Roman"/>
-        </w:rPr>
-        <w:t>Scope of Project</w:t>
-      </w:r>
-      <w:bookmarkEnd w:id="11"/>
     </w:p>
     <w:p>
       <w:pPr>
@@ -2045,7 +2048,19 @@
         <w:rPr>
           <w:sz w:val="24"/>
         </w:rPr>
-        <w:t xml:space="preserve">More specifically, this system is designed to allow young category make money . </w:t>
+        <w:t>More specifically, this system is designed to allow</w:t>
+      </w:r>
+      <w:r>
+        <w:rPr>
+          <w:sz w:val="24"/>
+        </w:rPr>
+        <w:t xml:space="preserve"> young category make money</w:t>
+      </w:r>
+      <w:r>
+        <w:rPr>
+          <w:sz w:val="24"/>
+        </w:rPr>
+        <w:t xml:space="preserve">. </w:t>
       </w:r>
     </w:p>
     <w:p>
@@ -2062,14 +2077,14 @@
         <w:pStyle w:val="2"/>
         <w:spacing w:line="480" w:lineRule="auto"/>
       </w:pPr>
-      <w:bookmarkStart w:id="12" w:name="_Toc77487624"/>
+      <w:bookmarkStart w:id="11" w:name="_Toc77487624"/>
       <w:r>
         <w:rPr>
           <w:rFonts w:ascii="Times New Roman" w:hAnsi="Times New Roman"/>
         </w:rPr>
         <w:t>1.3. Glossary</w:t>
       </w:r>
-      <w:bookmarkEnd w:id="12"/>
+      <w:bookmarkEnd w:id="11"/>
     </w:p>
     <w:tbl>
       <w:tblPr>
@@ -2339,14 +2354,14 @@
           <w:rFonts w:ascii="Times New Roman" w:hAnsi="Times New Roman"/>
         </w:rPr>
       </w:pPr>
-      <w:bookmarkStart w:id="13" w:name="_Toc77487625"/>
+      <w:bookmarkStart w:id="12" w:name="_Toc77487625"/>
       <w:r>
         <w:rPr>
           <w:rFonts w:ascii="Times New Roman" w:hAnsi="Times New Roman"/>
         </w:rPr>
         <w:t>1.4. References</w:t>
       </w:r>
-      <w:bookmarkEnd w:id="13"/>
+      <w:bookmarkEnd w:id="12"/>
     </w:p>
     <w:p>
       <w:pPr>
@@ -2398,14 +2413,15 @@
         <w:pStyle w:val="2"/>
         <w:spacing w:line="480" w:lineRule="auto"/>
       </w:pPr>
-      <w:bookmarkStart w:id="14" w:name="_Toc77487626"/>
+      <w:bookmarkStart w:id="13" w:name="_Toc77487626"/>
       <w:r>
         <w:rPr>
           <w:rFonts w:ascii="Times New Roman" w:hAnsi="Times New Roman"/>
         </w:rPr>
+        <w:lastRenderedPageBreak/>
         <w:t>1.5. Overview of Document</w:t>
       </w:r>
-      <w:bookmarkEnd w:id="14"/>
+      <w:bookmarkEnd w:id="13"/>
     </w:p>
     <w:p>
       <w:pPr>
@@ -2580,16 +2596,17 @@
           <w:sz w:val="28"/>
         </w:rPr>
       </w:pPr>
-      <w:bookmarkStart w:id="15" w:name="_Toc61315204"/>
-      <w:bookmarkStart w:id="16" w:name="_Toc77487627"/>
+      <w:bookmarkStart w:id="14" w:name="_Toc61315204"/>
+      <w:bookmarkStart w:id="15" w:name="_Toc77487627"/>
       <w:r>
         <w:rPr>
           <w:noProof/>
         </w:rPr>
+        <w:lastRenderedPageBreak/>
         <mc:AlternateContent>
           <mc:Choice Requires="wps">
             <w:drawing>
-              <wp:anchor distT="0" distB="0" distL="114300" distR="114300" simplePos="0" relativeHeight="251655168" behindDoc="0" locked="0" layoutInCell="1" allowOverlap="1" wp14:anchorId="77E85606" wp14:editId="27392C07">
+              <wp:anchor distT="0" distB="0" distL="114300" distR="114300" simplePos="0" relativeHeight="251656192" behindDoc="0" locked="0" layoutInCell="1" allowOverlap="1" wp14:anchorId="77E85606" wp14:editId="27392C07">
                 <wp:simplePos x="0" y="0"/>
                 <wp:positionH relativeFrom="column">
                   <wp:posOffset>2876550</wp:posOffset>
@@ -2649,7 +2666,7 @@
           </mc:Choice>
           <mc:Fallback>
             <w:pict>
-              <v:line w14:anchorId="4B66B838" id="رابط مستقيم 307" o:spid="_x0000_s1026" style="position:absolute;left:0;text-align:left;z-index:251655168;visibility:visible;mso-wrap-style:square;mso-width-percent:0;mso-height-percent:0;mso-wrap-distance-left:9pt;mso-wrap-distance-top:0;mso-wrap-distance-right:9pt;mso-wrap-distance-bottom:0;mso-position-horizontal:absolute;mso-position-horizontal-relative:text;mso-position-vertical:absolute;mso-position-vertical-relative:text;mso-width-percent:0;mso-height-percent:0;mso-width-relative:margin;mso-height-relative:margin" from="226.5pt,190.3pt" to="333pt,285.55pt" o:gfxdata="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" strokecolor="black [3213]" strokeweight=".5pt">
+              <v:line w14:anchorId="00513643" id="رابط مستقيم 307" o:spid="_x0000_s1026" style="position:absolute;left:0;text-align:left;z-index:251656192;visibility:visible;mso-wrap-style:square;mso-width-percent:0;mso-height-percent:0;mso-wrap-distance-left:9pt;mso-wrap-distance-top:0;mso-wrap-distance-right:9pt;mso-wrap-distance-bottom:0;mso-position-horizontal:absolute;mso-position-horizontal-relative:text;mso-position-vertical:absolute;mso-position-vertical-relative:text;mso-width-percent:0;mso-height-percent:0;mso-width-relative:margin;mso-height-relative:margin" from="226.5pt,190.3pt" to="333pt,285.55pt" o:gfxdata="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" strokecolor="black [3213]" strokeweight=".5pt">
                 <v:stroke joinstyle="miter"/>
               </v:line>
             </w:pict>
@@ -2668,14 +2685,14 @@
         </w:rPr>
         <w:tab/>
       </w:r>
+      <w:bookmarkEnd w:id="14"/>
+      <w:r>
+        <w:rPr>
+          <w:sz w:val="28"/>
+        </w:rPr>
+        <w:t>Overall Description</w:t>
+      </w:r>
       <w:bookmarkEnd w:id="15"/>
-      <w:r>
-        <w:rPr>
-          <w:sz w:val="28"/>
-        </w:rPr>
-        <w:t>Overall Description</w:t>
-      </w:r>
-      <w:bookmarkEnd w:id="16"/>
     </w:p>
     <w:p>
       <w:pPr>
@@ -2686,7 +2703,7 @@
           <w:sz w:val="24"/>
         </w:rPr>
       </w:pPr>
-      <w:bookmarkStart w:id="17" w:name="_Toc77487628"/>
+      <w:bookmarkStart w:id="16" w:name="_Toc77487628"/>
       <w:r>
         <w:rPr>
           <w:rFonts w:ascii="Times New Roman" w:hAnsi="Times New Roman"/>
@@ -2700,7 +2717,7 @@
         <w:tab/>
         <w:t>System Environment</w:t>
       </w:r>
-      <w:bookmarkEnd w:id="17"/>
+      <w:bookmarkEnd w:id="16"/>
     </w:p>
     <w:p>
       <w:pPr>
@@ -3592,7 +3609,7 @@
           <w:sz w:val="24"/>
         </w:rPr>
       </w:pPr>
-      <w:bookmarkStart w:id="18" w:name="_Toc77487669"/>
+      <w:bookmarkStart w:id="17" w:name="_Toc77487669"/>
       <w:r>
         <w:t xml:space="preserve">Figure </w:t>
       </w:r>
@@ -3620,7 +3637,7 @@
       <w:r>
         <w:t xml:space="preserve"> - System Environment</w:t>
       </w:r>
-      <w:bookmarkEnd w:id="18"/>
+      <w:bookmarkEnd w:id="17"/>
     </w:p>
     <w:p>
       <w:pPr>
@@ -3667,7 +3684,7 @@
           <w:sz w:val="24"/>
         </w:rPr>
       </w:pPr>
-      <w:bookmarkStart w:id="19" w:name="_Toc77487629"/>
+      <w:bookmarkStart w:id="18" w:name="_Toc77487629"/>
       <w:r>
         <w:rPr>
           <w:rFonts w:ascii="Times New Roman" w:hAnsi="Times New Roman"/>
@@ -3681,7 +3698,7 @@
         <w:tab/>
         <w:t>Functional Requirements Specification</w:t>
       </w:r>
-      <w:bookmarkEnd w:id="19"/>
+      <w:bookmarkEnd w:id="18"/>
     </w:p>
     <w:p>
       <w:pPr>
@@ -3730,7 +3747,7 @@
         </w:rPr>
         <w:t xml:space="preserve"> have two use cases .</w:t>
       </w:r>
-      <w:bookmarkStart w:id="20" w:name="_Toc77487630"/>
+      <w:bookmarkStart w:id="19" w:name="_Toc77487630"/>
     </w:p>
     <w:p>
       <w:pPr>
@@ -3740,7 +3757,7 @@
         </w:rPr>
       </w:pPr>
     </w:p>
-    <w:bookmarkEnd w:id="20"/>
+    <w:bookmarkEnd w:id="19"/>
     <w:p>
       <w:pPr>
         <w:pStyle w:val="3"/>
@@ -3788,7 +3805,7 @@
           <w:sz w:val="24"/>
         </w:rPr>
       </w:pPr>
-      <w:bookmarkStart w:id="21" w:name="_Toc77487631"/>
+      <w:bookmarkStart w:id="20" w:name="_Toc77487631"/>
       <w:r>
         <w:rPr>
           <w:b/>
@@ -3798,7 +3815,7 @@
         <mc:AlternateContent>
           <mc:Choice Requires="wps">
             <w:drawing>
-              <wp:anchor distT="0" distB="0" distL="114300" distR="114300" simplePos="0" relativeHeight="251660288" behindDoc="0" locked="0" layoutInCell="1" allowOverlap="1" wp14:anchorId="2F9F76F3" wp14:editId="13A325B7">
+              <wp:anchor distT="0" distB="0" distL="114300" distR="114300" simplePos="0" relativeHeight="251659264" behindDoc="0" locked="0" layoutInCell="1" allowOverlap="1" wp14:anchorId="2F9F76F3" wp14:editId="13A325B7">
                 <wp:simplePos x="0" y="0"/>
                 <wp:positionH relativeFrom="margin">
                   <wp:posOffset>1979930</wp:posOffset>
@@ -3873,7 +3890,7 @@
           </mc:Choice>
           <mc:Fallback>
             <w:pict>
-              <v:oval w14:anchorId="2F9F76F3" id="شكل بيضاوي 308" o:spid="_x0000_s1053" style="position:absolute;margin-left:155.9pt;margin-top:84.7pt;width:122.25pt;height:48pt;z-index:251660288;visibility:visible;mso-wrap-style:square;mso-width-percent:0;mso-height-percent:0;mso-wrap-distance-left:9pt;mso-wrap-distance-top:0;mso-wrap-distance-right:9pt;mso-wrap-distance-bottom:0;mso-position-horizontal:absolute;mso-position-horizontal-relative:margin;mso-position-vertical:absolute;mso-position-vertical-relative:text;mso-width-percent:0;mso-height-percent:0;mso-width-relative:page;mso-height-relative:page;v-text-anchor:top" o:gfxdata="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">
+              <v:oval w14:anchorId="2F9F76F3" id="شكل بيضاوي 308" o:spid="_x0000_s1053" style="position:absolute;margin-left:155.9pt;margin-top:84.7pt;width:122.25pt;height:48pt;z-index:251659264;visibility:visible;mso-wrap-style:square;mso-width-percent:0;mso-height-percent:0;mso-wrap-distance-left:9pt;mso-wrap-distance-top:0;mso-wrap-distance-right:9pt;mso-wrap-distance-bottom:0;mso-position-horizontal:absolute;mso-position-horizontal-relative:margin;mso-position-vertical:absolute;mso-position-vertical-relative:text;mso-width-percent:0;mso-height-percent:0;mso-width-relative:page;mso-height-relative:page;v-text-anchor:top" o:gfxdata="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">
                 <v:textbox>
                   <w:txbxContent>
                     <w:p>
@@ -3905,7 +3922,7 @@
         <mc:AlternateContent>
           <mc:Choice Requires="wps">
             <w:drawing>
-              <wp:anchor distT="0" distB="0" distL="114300" distR="114300" simplePos="0" relativeHeight="251657216" behindDoc="0" locked="0" layoutInCell="1" allowOverlap="1" wp14:anchorId="183CEE7C" wp14:editId="7495B887">
+              <wp:anchor distT="0" distB="0" distL="114300" distR="114300" simplePos="0" relativeHeight="251658240" behindDoc="0" locked="0" layoutInCell="1" allowOverlap="1" wp14:anchorId="183CEE7C" wp14:editId="7495B887">
                 <wp:simplePos x="0" y="0"/>
                 <wp:positionH relativeFrom="column">
                   <wp:posOffset>3933825</wp:posOffset>
@@ -3979,7 +3996,7 @@
           </mc:Choice>
           <mc:Fallback>
             <w:pict>
-              <v:shape w14:anchorId="183CEE7C" id="مربع نص 309" o:spid="_x0000_s1054" type="#_x0000_t202" style="position:absolute;margin-left:309.75pt;margin-top:100.7pt;width:80.25pt;height:27pt;z-index:251657216;visibility:visible;mso-wrap-style:square;mso-width-percent:0;mso-height-percent:0;mso-wrap-distance-left:9pt;mso-wrap-distance-top:0;mso-wrap-distance-right:9pt;mso-wrap-distance-bottom:0;mso-position-horizontal:absolute;mso-position-horizontal-relative:text;mso-position-vertical:absolute;mso-position-vertical-relative:text;mso-width-percent:0;mso-height-percent:0;mso-width-relative:page;mso-height-relative:page;v-text-anchor:top" o:gfxdata="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" stroked="f">
+              <v:shape w14:anchorId="183CEE7C" id="مربع نص 309" o:spid="_x0000_s1054" type="#_x0000_t202" style="position:absolute;margin-left:309.75pt;margin-top:100.7pt;width:80.25pt;height:27pt;z-index:251658240;visibility:visible;mso-wrap-style:square;mso-width-percent:0;mso-height-percent:0;mso-wrap-distance-left:9pt;mso-wrap-distance-top:0;mso-wrap-distance-right:9pt;mso-wrap-distance-bottom:0;mso-position-horizontal:absolute;mso-position-horizontal-relative:text;mso-position-vertical:absolute;mso-position-vertical-relative:text;mso-width-percent:0;mso-height-percent:0;mso-width-relative:page;mso-height-relative:page;v-text-anchor:top" o:gfxdata="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" stroked="f">
                 <v:textbox>
                   <w:txbxContent>
                     <w:p>
@@ -4015,7 +4032,7 @@
         <mc:AlternateContent>
           <mc:Choice Requires="wps">
             <w:drawing>
-              <wp:anchor distT="0" distB="0" distL="114300" distR="114300" simplePos="0" relativeHeight="251654144" behindDoc="0" locked="0" layoutInCell="1" allowOverlap="1" wp14:anchorId="6B642697" wp14:editId="7C295BB9">
+              <wp:anchor distT="0" distB="0" distL="114300" distR="114300" simplePos="0" relativeHeight="251655168" behindDoc="0" locked="0" layoutInCell="1" allowOverlap="1" wp14:anchorId="6B642697" wp14:editId="7C295BB9">
                 <wp:simplePos x="0" y="0"/>
                 <wp:positionH relativeFrom="column">
                   <wp:posOffset>914400</wp:posOffset>
@@ -4076,7 +4093,7 @@
           </mc:Choice>
           <mc:Fallback>
             <w:pict>
-              <v:line w14:anchorId="22C7919F" id="رابط مستقيم 310" o:spid="_x0000_s1026" style="position:absolute;left:0;text-align:left;z-index:251654144;visibility:visible;mso-wrap-style:square;mso-width-percent:0;mso-height-percent:0;mso-wrap-distance-left:9pt;mso-wrap-distance-top:0;mso-wrap-distance-right:9pt;mso-wrap-distance-bottom:0;mso-position-horizontal:absolute;mso-position-horizontal-relative:text;mso-position-vertical:absolute;mso-position-vertical-relative:text;mso-width-percent:0;mso-height-percent:0;mso-width-relative:margin;mso-height-relative:margin" from="1in,93.95pt" to="153.75pt,108.2pt" o:gfxdata="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"/>
+              <v:line w14:anchorId="796B952E" id="رابط مستقيم 310" o:spid="_x0000_s1026" style="position:absolute;left:0;text-align:left;z-index:251655168;visibility:visible;mso-wrap-style:square;mso-width-percent:0;mso-height-percent:0;mso-wrap-distance-left:9pt;mso-wrap-distance-top:0;mso-wrap-distance-right:9pt;mso-wrap-distance-bottom:0;mso-position-horizontal:absolute;mso-position-horizontal-relative:text;mso-position-vertical:absolute;mso-position-vertical-relative:text;mso-width-percent:0;mso-height-percent:0;mso-width-relative:margin;mso-height-relative:margin" from="1in,93.95pt" to="153.75pt,108.2pt" o:gfxdata="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"/>
             </w:pict>
           </mc:Fallback>
         </mc:AlternateContent>
@@ -4089,7 +4106,7 @@
         <mc:AlternateContent>
           <mc:Choice Requires="wpg">
             <w:drawing>
-              <wp:anchor distT="0" distB="0" distL="114300" distR="114300" simplePos="0" relativeHeight="251662336" behindDoc="0" locked="0" layoutInCell="1" allowOverlap="1" wp14:anchorId="41608C98" wp14:editId="2FFE829B">
+              <wp:anchor distT="0" distB="0" distL="114300" distR="114300" simplePos="0" relativeHeight="251660288" behindDoc="0" locked="0" layoutInCell="1" allowOverlap="1" wp14:anchorId="41608C98" wp14:editId="2FFE829B">
                 <wp:simplePos x="0" y="0"/>
                 <wp:positionH relativeFrom="column">
                   <wp:posOffset>171450</wp:posOffset>
@@ -4457,7 +4474,7 @@
           </mc:Choice>
           <mc:Fallback>
             <w:pict>
-              <v:group w14:anchorId="41608C98" id="مجموعة 238" o:spid="_x0000_s1055" style="position:absolute;margin-left:13.5pt;margin-top:26.45pt;width:267pt;height:108pt;z-index:251662336" coordsize="5340,2160" o:gfxdata="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">
+              <v:group w14:anchorId="41608C98" id="مجموعة 238" o:spid="_x0000_s1055" style="position:absolute;margin-left:13.5pt;margin-top:26.45pt;width:267pt;height:108pt;z-index:251660288" coordsize="5340,2160" o:gfxdata="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">
                 <v:group id="Group 91" o:spid="_x0000_s1056" style="position:absolute;left:480;top:315;width:480;height:1244" coordorigin="480,315" coordsize="720,1440" o:gfxdata="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">
                   <v:oval id="Oval 92" o:spid="_x0000_s1057" style="position:absolute;left:660;top:315;width:360;height:360;visibility:visible;mso-wrap-style:square;v-text-anchor:top" o:gfxdata="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"/>
                   <v:line id="Line 93" o:spid="_x0000_s1058" style="position:absolute;visibility:visible;mso-wrap-style:square" from="840,675" to="840,1395" o:connectortype="straight" o:gfxdata="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"/>
@@ -4501,7 +4518,7 @@
           </mc:Fallback>
         </mc:AlternateContent>
       </w:r>
-      <w:bookmarkEnd w:id="21"/>
+      <w:bookmarkEnd w:id="20"/>
       <w:r>
         <w:rPr>
           <w:sz w:val="24"/>
@@ -4619,7 +4636,13 @@
         <w:rPr>
           <w:sz w:val="24"/>
         </w:rPr>
-        <w:t xml:space="preserve">After  this use case: </w:t>
+        <w:t xml:space="preserve">After </w:t>
+      </w:r>
+      <w:r>
+        <w:rPr>
+          <w:sz w:val="24"/>
+        </w:rPr>
+        <w:t xml:space="preserve">this use case: </w:t>
       </w:r>
     </w:p>
     <w:p>
@@ -4790,7 +4813,7 @@
           <w:sz w:val="24"/>
         </w:rPr>
       </w:pPr>
-      <w:bookmarkStart w:id="22" w:name="_Toc77487648"/>
+      <w:bookmarkStart w:id="21" w:name="_Toc77487648"/>
       <w:r>
         <w:rPr>
           <w:rFonts w:ascii="Times New Roman" w:hAnsi="Times New Roman"/>
@@ -4831,7 +4854,7 @@
         </w:rPr>
         <w:t xml:space="preserve"> Characteristics</w:t>
       </w:r>
-      <w:bookmarkEnd w:id="22"/>
+      <w:bookmarkEnd w:id="21"/>
     </w:p>
     <w:p>
       <w:pPr>
@@ -4844,7 +4867,19 @@
         <w:rPr>
           <w:sz w:val="24"/>
         </w:rPr>
-        <w:t>The Player must be know the rules of the Game and +18.</w:t>
+        <w:t>The Player must be know</w:t>
+      </w:r>
+      <w:r>
+        <w:rPr>
+          <w:sz w:val="24"/>
+        </w:rPr>
+        <w:t>n</w:t>
+      </w:r>
+      <w:r>
+        <w:rPr>
+          <w:sz w:val="24"/>
+        </w:rPr>
+        <w:t xml:space="preserve"> the rules of the Game and +18.</w:t>
       </w:r>
     </w:p>
     <w:p>
@@ -4855,7 +4890,7 @@
           <w:sz w:val="24"/>
         </w:rPr>
       </w:pPr>
-      <w:bookmarkStart w:id="23" w:name="_Toc77487649"/>
+      <w:bookmarkStart w:id="22" w:name="_Toc77487649"/>
       <w:r>
         <w:rPr>
           <w:rFonts w:ascii="Times New Roman" w:hAnsi="Times New Roman"/>
@@ -4869,34 +4904,54 @@
         <w:tab/>
         <w:t>Non-Functional Requirements</w:t>
       </w:r>
+      <w:bookmarkEnd w:id="22"/>
+    </w:p>
+    <w:p>
+      <w:pPr>
+        <w:spacing w:line="480" w:lineRule="auto"/>
+        <w:rPr>
+          <w:sz w:val="24"/>
+        </w:rPr>
+      </w:pPr>
+      <w:r>
+        <w:rPr>
+          <w:sz w:val="24"/>
+        </w:rPr>
+        <w:t>The Game must be run with high speed so th</w:t>
+      </w:r>
+      <w:r>
+        <w:rPr>
+          <w:sz w:val="24"/>
+        </w:rPr>
+        <w:t>at we used C# software language</w:t>
+      </w:r>
+      <w:r>
+        <w:rPr>
+          <w:sz w:val="24"/>
+        </w:rPr>
+        <w:t xml:space="preserve">, </w:t>
+      </w:r>
+    </w:p>
+    <w:p>
+      <w:pPr>
+        <w:spacing w:line="480" w:lineRule="auto"/>
+        <w:rPr>
+          <w:sz w:val="24"/>
+        </w:rPr>
+      </w:pPr>
+      <w:r>
+        <w:rPr>
+          <w:sz w:val="24"/>
+        </w:rPr>
+        <w:t xml:space="preserve"> It need 2G RAM and more</w:t>
+      </w:r>
+      <w:bookmarkStart w:id="23" w:name="_GoBack"/>
       <w:bookmarkEnd w:id="23"/>
-    </w:p>
-    <w:p>
-      <w:pPr>
-        <w:spacing w:line="480" w:lineRule="auto"/>
-        <w:rPr>
-          <w:sz w:val="24"/>
-        </w:rPr>
-      </w:pPr>
-      <w:r>
-        <w:rPr>
-          <w:sz w:val="24"/>
-        </w:rPr>
-        <w:t xml:space="preserve">The Game must be run with high speed so that we used C# software language , </w:t>
-      </w:r>
-    </w:p>
-    <w:p>
-      <w:pPr>
-        <w:spacing w:line="480" w:lineRule="auto"/>
-        <w:rPr>
-          <w:sz w:val="24"/>
-        </w:rPr>
-      </w:pPr>
-      <w:r>
-        <w:rPr>
-          <w:sz w:val="24"/>
-        </w:rPr>
-        <w:t xml:space="preserve"> It need 2G RAM and more , and suitable screen card. </w:t>
+      <w:r>
+        <w:rPr>
+          <w:sz w:val="24"/>
+        </w:rPr>
+        <w:t xml:space="preserve">, and suitable screen card. </w:t>
       </w:r>
     </w:p>
     <w:p>
@@ -5495,7 +5550,7 @@
       </w:r>
     </w:p>
     <w:sectPr>
-      <w:footerReference w:type="default" r:id="rId7"/>
+      <w:footerReference w:type="default" r:id="rId8"/>
       <w:pgSz w:w="11906" w:h="16838"/>
       <w:pgMar w:top="1440" w:right="566" w:bottom="1440" w:left="993" w:header="708" w:footer="708" w:gutter="0"/>
       <w:cols w:space="708"/>
@@ -6586,4 +6641,16 @@
     </a:ext>
   </a:extLst>
 </a:theme>
+</file>
+
+<file path=customXml/item1.xml><?xml version="1.0" encoding="utf-8"?>
+<b:Sources xmlns:b="http://schemas.openxmlformats.org/officeDocument/2006/bibliography" xmlns="http://schemas.openxmlformats.org/officeDocument/2006/bibliography" SelectedStyle="\APASixthEditionOfficeOnline.xsl" StyleName="APA" Version="6"/>
+</file>
+
+<file path=customXml/itemProps1.xml><?xml version="1.0" encoding="utf-8"?>
+<ds:datastoreItem xmlns:ds="http://schemas.openxmlformats.org/officeDocument/2006/customXml" ds:itemID="{9429291A-5C81-4A68-A2A1-ED268A0DB213}">
+  <ds:schemaRefs>
+    <ds:schemaRef ds:uri="http://schemas.openxmlformats.org/officeDocument/2006/bibliography"/>
+  </ds:schemaRefs>
+</ds:datastoreItem>
 </file>
</xml_diff>